<commit_message>
ne reste plus que les régressions à faire
</commit_message>
<xml_diff>
--- a/notes_guidant_la_présentation.docx
+++ b/notes_guidant_la_présentation.docx
@@ -62,30 +62,14 @@
         </w:rPr>
         <w:t xml:space="preserve"> ici : </w:t>
       </w:r>
-      <w:hyperlink r:id="rId5" w:history="1">
+      <w:hyperlink r:id="rId5" w:anchor="a17328" w:history="1">
         <w:r>
           <w:rPr>
             <w:rStyle w:val="Lienhypertexte"/>
             <w:sz w:val="18"/>
             <w:szCs w:val="18"/>
           </w:rPr>
-          <w:t>https://www.overleaf.com/5475982546jccbfgrtkn</w:t>
-        </w:r>
-        <w:r>
-          <w:rPr>
-            <w:rStyle w:val="Lienhypertexte"/>
-            <w:sz w:val="18"/>
-            <w:szCs w:val="18"/>
-          </w:rPr>
-          <w:t>h</w:t>
-        </w:r>
-        <w:r>
-          <w:rPr>
-            <w:rStyle w:val="Lienhypertexte"/>
-            <w:sz w:val="18"/>
-            <w:szCs w:val="18"/>
-          </w:rPr>
-          <w:t>r#a17328</w:t>
+          <w:t>https://www.overleaf.com/5475982546jccbfgrtknhr#a17328</w:t>
         </w:r>
       </w:hyperlink>
       <w:r>
@@ -1259,33 +1243,7 @@
           <w:lang w:eastAsia="fr-FR"/>
           <w14:ligatures w14:val="none"/>
         </w:rPr>
-        <w:t xml:space="preserve">, </w:t>
-      </w:r>
-      <w:proofErr w:type="gramStart"/>
-      <w:r>
-        <w:rPr>
-          <w:rFonts w:ascii="Arial" w:eastAsia="Times New Roman" w:hAnsi="Arial" w:cs="Arial"/>
-          <w:color w:val="000000"/>
-          <w:kern w:val="0"/>
-          <w:sz w:val="18"/>
-          <w:szCs w:val="18"/>
-          <w:lang w:eastAsia="fr-FR"/>
-          <w14:ligatures w14:val="none"/>
-        </w:rPr>
-        <w:t>issu</w:t>
-      </w:r>
-      <w:proofErr w:type="gramEnd"/>
-      <w:r>
-        <w:rPr>
-          <w:rFonts w:ascii="Arial" w:eastAsia="Times New Roman" w:hAnsi="Arial" w:cs="Arial"/>
-          <w:color w:val="000000"/>
-          <w:kern w:val="0"/>
-          <w:sz w:val="18"/>
-          <w:szCs w:val="18"/>
-          <w:lang w:eastAsia="fr-FR"/>
-          <w14:ligatures w14:val="none"/>
-        </w:rPr>
-        <w:t xml:space="preserve"> de data, montrent la varia</w:t>
+        <w:t>, issu de data, montrent la varia</w:t>
       </w:r>
       <w:r>
         <w:rPr>
@@ -1907,52 +1865,530 @@
       <w:pPr>
         <w:rPr>
           <w:rFonts w:ascii="Arial" w:eastAsia="Times New Roman" w:hAnsi="Arial" w:cs="Arial"/>
-          <w:color w:val="000000"/>
-          <w:kern w:val="0"/>
-          <w:sz w:val="18"/>
-          <w:szCs w:val="18"/>
-          <w:lang w:eastAsia="fr-FR"/>
-          <w14:ligatures w14:val="none"/>
-        </w:rPr>
-      </w:pPr>
-      <w:r>
-        <w:rPr>
-          <w:rFonts w:ascii="Arial" w:eastAsia="Times New Roman" w:hAnsi="Arial" w:cs="Arial"/>
-          <w:color w:val="000000"/>
-          <w:kern w:val="0"/>
-          <w:sz w:val="18"/>
-          <w:szCs w:val="18"/>
-          <w:lang w:eastAsia="fr-FR"/>
-          <w14:ligatures w14:val="none"/>
-        </w:rPr>
-        <w:t>• Cette absence de corrélations se confirme avec les PCA : [</w:t>
-      </w:r>
-      <w:r>
-        <w:rPr>
-          <w:rFonts w:ascii="Arial" w:eastAsia="Times New Roman" w:hAnsi="Arial" w:cs="Arial"/>
-          <w:b/>
-          <w:bCs/>
-          <w:color w:val="000000"/>
-          <w:kern w:val="0"/>
-          <w:sz w:val="18"/>
-          <w:szCs w:val="18"/>
-          <w:lang w:eastAsia="fr-FR"/>
-          <w14:ligatures w14:val="none"/>
-        </w:rPr>
-        <w:t>À compléter demain</w:t>
-      </w:r>
-      <w:r>
-        <w:rPr>
-          <w:rFonts w:ascii="Arial" w:eastAsia="Times New Roman" w:hAnsi="Arial" w:cs="Arial"/>
-          <w:color w:val="000000"/>
-          <w:kern w:val="0"/>
-          <w:sz w:val="18"/>
-          <w:szCs w:val="18"/>
-          <w:lang w:eastAsia="fr-FR"/>
-          <w14:ligatures w14:val="none"/>
-        </w:rPr>
-        <w:t>]</w:t>
-      </w:r>
+          <w:b/>
+          <w:bCs/>
+          <w:color w:val="000000"/>
+          <w:kern w:val="0"/>
+          <w:sz w:val="18"/>
+          <w:szCs w:val="18"/>
+          <w:lang w:eastAsia="fr-FR"/>
+          <w14:ligatures w14:val="none"/>
+        </w:rPr>
+      </w:pPr>
+      <w:r>
+        <w:rPr>
+          <w:rFonts w:ascii="Arial" w:eastAsia="Times New Roman" w:hAnsi="Arial" w:cs="Arial"/>
+          <w:color w:val="000000"/>
+          <w:kern w:val="0"/>
+          <w:sz w:val="18"/>
+          <w:szCs w:val="18"/>
+          <w:lang w:eastAsia="fr-FR"/>
+          <w14:ligatures w14:val="none"/>
+        </w:rPr>
+        <w:t xml:space="preserve">• Cette absence de corrélations se </w:t>
+      </w:r>
+      <w:r>
+        <w:rPr>
+          <w:rFonts w:ascii="Arial" w:eastAsia="Times New Roman" w:hAnsi="Arial" w:cs="Arial"/>
+          <w:color w:val="000000"/>
+          <w:kern w:val="0"/>
+          <w:sz w:val="18"/>
+          <w:szCs w:val="18"/>
+          <w:lang w:eastAsia="fr-FR"/>
+          <w14:ligatures w14:val="none"/>
+        </w:rPr>
+        <w:t xml:space="preserve">retrouve aussi au sein même de la classe de rendements </w:t>
+      </w:r>
+      <w:r>
+        <w:rPr>
+          <w:rFonts w:ascii="Arial" w:eastAsia="Times New Roman" w:hAnsi="Arial" w:cs="Arial"/>
+          <w:color w:val="000000"/>
+          <w:kern w:val="0"/>
+          <w:sz w:val="18"/>
+          <w:szCs w:val="18"/>
+          <w:lang w:eastAsia="fr-FR"/>
+          <w14:ligatures w14:val="none"/>
+        </w:rPr>
+        <w:t xml:space="preserve">: </w:t>
+      </w:r>
+      <w:r>
+        <w:rPr>
+          <w:rFonts w:ascii="Arial" w:eastAsia="Times New Roman" w:hAnsi="Arial" w:cs="Arial"/>
+          <w:color w:val="000000"/>
+          <w:kern w:val="0"/>
+          <w:sz w:val="18"/>
+          <w:szCs w:val="18"/>
+          <w:lang w:eastAsia="fr-FR"/>
+          <w14:ligatures w14:val="none"/>
+        </w:rPr>
+        <w:t xml:space="preserve">nous avons exécuté une </w:t>
+      </w:r>
+      <w:r>
+        <w:rPr>
+          <w:rFonts w:ascii="Arial" w:eastAsia="Times New Roman" w:hAnsi="Arial" w:cs="Arial"/>
+          <w:b/>
+          <w:bCs/>
+          <w:color w:val="000000"/>
+          <w:kern w:val="0"/>
+          <w:sz w:val="18"/>
+          <w:szCs w:val="18"/>
+          <w:lang w:eastAsia="fr-FR"/>
+          <w14:ligatures w14:val="none"/>
+        </w:rPr>
+        <w:t>PCA</w:t>
+      </w:r>
+      <w:r>
+        <w:rPr>
+          <w:rFonts w:ascii="Arial" w:eastAsia="Times New Roman" w:hAnsi="Arial" w:cs="Arial"/>
+          <w:b/>
+          <w:bCs/>
+          <w:color w:val="000000"/>
+          <w:kern w:val="0"/>
+          <w:sz w:val="18"/>
+          <w:szCs w:val="18"/>
+          <w:lang w:eastAsia="fr-FR"/>
+          <w14:ligatures w14:val="none"/>
+        </w:rPr>
+        <w:t xml:space="preserve"> sur les 10 colonnes de rendements de </w:t>
+      </w:r>
+      <w:proofErr w:type="spellStart"/>
+      <w:r>
+        <w:rPr>
+          <w:rFonts w:ascii="Arial" w:eastAsia="Times New Roman" w:hAnsi="Arial" w:cs="Arial"/>
+          <w:b/>
+          <w:bCs/>
+          <w:color w:val="000000"/>
+          <w:kern w:val="0"/>
+          <w:sz w:val="18"/>
+          <w:szCs w:val="18"/>
+          <w:lang w:eastAsia="fr-FR"/>
+          <w14:ligatures w14:val="none"/>
+        </w:rPr>
+        <w:t>by_country</w:t>
+      </w:r>
+      <w:proofErr w:type="spellEnd"/>
+      <w:r>
+        <w:rPr>
+          <w:rFonts w:ascii="Arial" w:eastAsia="Times New Roman" w:hAnsi="Arial" w:cs="Arial"/>
+          <w:b/>
+          <w:bCs/>
+          <w:color w:val="000000"/>
+          <w:kern w:val="0"/>
+          <w:sz w:val="18"/>
+          <w:szCs w:val="18"/>
+          <w:lang w:eastAsia="fr-FR"/>
+          <w14:ligatures w14:val="none"/>
+        </w:rPr>
+        <w:t xml:space="preserve">, correspondant chacune à une culture, pour observer de potentielles corrélations entre les rendements. </w:t>
+      </w:r>
+      <w:r>
+        <w:rPr>
+          <w:rFonts w:ascii="Arial" w:eastAsia="Times New Roman" w:hAnsi="Arial" w:cs="Arial"/>
+          <w:color w:val="000000"/>
+          <w:kern w:val="0"/>
+          <w:sz w:val="18"/>
+          <w:szCs w:val="18"/>
+          <w:lang w:eastAsia="fr-FR"/>
+          <w14:ligatures w14:val="none"/>
+        </w:rPr>
+        <w:t>Malheureusement</w:t>
+      </w:r>
+      <w:r>
+        <w:rPr>
+          <w:rFonts w:ascii="Arial" w:eastAsia="Times New Roman" w:hAnsi="Arial" w:cs="Arial"/>
+          <w:color w:val="000000"/>
+          <w:kern w:val="0"/>
+          <w:sz w:val="18"/>
+          <w:szCs w:val="18"/>
+          <w:lang w:eastAsia="fr-FR"/>
+          <w14:ligatures w14:val="none"/>
+        </w:rPr>
+        <w:t>,</w:t>
+      </w:r>
+      <w:r>
+        <w:rPr>
+          <w:rFonts w:ascii="Arial" w:eastAsia="Times New Roman" w:hAnsi="Arial" w:cs="Arial"/>
+          <w:b/>
+          <w:bCs/>
+          <w:color w:val="000000"/>
+          <w:kern w:val="0"/>
+          <w:sz w:val="18"/>
+          <w:szCs w:val="18"/>
+          <w:lang w:eastAsia="fr-FR"/>
+          <w14:ligatures w14:val="none"/>
+        </w:rPr>
+        <w:t xml:space="preserve"> </w:t>
+      </w:r>
+      <w:r>
+        <w:rPr>
+          <w:rFonts w:ascii="Arial" w:eastAsia="Times New Roman" w:hAnsi="Arial" w:cs="Arial"/>
+          <w:color w:val="000000"/>
+          <w:kern w:val="0"/>
+          <w:sz w:val="18"/>
+          <w:szCs w:val="18"/>
+          <w:lang w:eastAsia="fr-FR"/>
+          <w14:ligatures w14:val="none"/>
+        </w:rPr>
+        <w:t>2 dimensions n’expliquent même pas 50% de la variance</w:t>
+      </w:r>
+      <w:r>
+        <w:rPr>
+          <w:rFonts w:ascii="Arial" w:eastAsia="Times New Roman" w:hAnsi="Arial" w:cs="Arial"/>
+          <w:color w:val="000000"/>
+          <w:kern w:val="0"/>
+          <w:sz w:val="18"/>
+          <w:szCs w:val="18"/>
+          <w:lang w:eastAsia="fr-FR"/>
+          <w14:ligatures w14:val="none"/>
+        </w:rPr>
+        <w:t xml:space="preserve"> : </w:t>
+      </w:r>
+      <w:r>
+        <w:rPr>
+          <w:rFonts w:ascii="Arial" w:eastAsia="Times New Roman" w:hAnsi="Arial" w:cs="Arial"/>
+          <w:color w:val="000000"/>
+          <w:kern w:val="0"/>
+          <w:sz w:val="18"/>
+          <w:szCs w:val="18"/>
+          <w:lang w:eastAsia="fr-FR"/>
+          <w14:ligatures w14:val="none"/>
+        </w:rPr>
+        <w:t>les critères du coude, de Kaiser et de la moyenne empirique indique qu’il faut en utiliser au moins 3.</w:t>
+      </w:r>
+    </w:p>
+    <w:p>
+      <w:pPr>
+        <w:rPr>
+          <w:rFonts w:ascii="Arial" w:eastAsia="Times New Roman" w:hAnsi="Arial" w:cs="Arial"/>
+          <w:color w:val="000000"/>
+          <w:kern w:val="0"/>
+          <w:sz w:val="18"/>
+          <w:szCs w:val="18"/>
+          <w:lang w:eastAsia="fr-FR"/>
+          <w14:ligatures w14:val="none"/>
+        </w:rPr>
+      </w:pPr>
+    </w:p>
+    <w:p>
+      <w:pPr>
+        <w:rPr>
+          <w:rFonts w:ascii="Arial" w:eastAsia="Times New Roman" w:hAnsi="Arial" w:cs="Arial"/>
+          <w:color w:val="000000"/>
+          <w:kern w:val="0"/>
+          <w:sz w:val="18"/>
+          <w:szCs w:val="18"/>
+          <w:lang w:eastAsia="fr-FR"/>
+          <w14:ligatures w14:val="none"/>
+        </w:rPr>
+      </w:pPr>
+      <w:r>
+        <w:rPr>
+          <w:rFonts w:ascii="Arial" w:eastAsia="Times New Roman" w:hAnsi="Arial" w:cs="Arial"/>
+          <w:color w:val="000000"/>
+          <w:kern w:val="0"/>
+          <w:sz w:val="18"/>
+          <w:szCs w:val="18"/>
+          <w:lang w:eastAsia="fr-FR"/>
+          <w14:ligatures w14:val="none"/>
+        </w:rPr>
+        <w:t xml:space="preserve">La technique en composantes principales reproduit avec parcimonie la variation totale d'un grand nombre de variables (pour fixer les idées, dans les cas les plus courants : de 10 à 40) en un nombre sensiblement plus restreint de dimensions </w:t>
+      </w:r>
+      <w:r>
+        <w:rPr>
+          <w:rFonts w:ascii="Arial" w:eastAsia="Times New Roman" w:hAnsi="Arial" w:cs="Arial"/>
+          <w:color w:val="000000"/>
+          <w:kern w:val="0"/>
+          <w:sz w:val="18"/>
+          <w:szCs w:val="18"/>
+          <w:lang w:eastAsia="fr-FR"/>
+          <w14:ligatures w14:val="none"/>
+        </w:rPr>
+        <w:sym w:font="Wingdings" w:char="F0E0"/>
+      </w:r>
+      <w:r>
+        <w:rPr>
+          <w:rFonts w:ascii="Arial" w:eastAsia="Times New Roman" w:hAnsi="Arial" w:cs="Arial"/>
+          <w:color w:val="000000"/>
+          <w:kern w:val="0"/>
+          <w:sz w:val="18"/>
+          <w:szCs w:val="18"/>
+          <w:lang w:eastAsia="fr-FR"/>
+          <w14:ligatures w14:val="none"/>
+        </w:rPr>
+        <w:t xml:space="preserve"> ici, on va privilégier la réduction de variables, car aucune des dimensions n’est satisfaisante</w:t>
+      </w:r>
+    </w:p>
+    <w:p>
+      <w:pPr>
+        <w:rPr>
+          <w:rFonts w:ascii="Arial" w:eastAsia="Times New Roman" w:hAnsi="Arial" w:cs="Arial"/>
+          <w:color w:val="000000"/>
+          <w:kern w:val="0"/>
+          <w:sz w:val="18"/>
+          <w:szCs w:val="18"/>
+          <w:lang w:eastAsia="fr-FR"/>
+          <w14:ligatures w14:val="none"/>
+        </w:rPr>
+      </w:pPr>
+    </w:p>
+    <w:p>
+      <w:pPr>
+        <w:rPr>
+          <w:rFonts w:ascii="Arial" w:eastAsia="Times New Roman" w:hAnsi="Arial" w:cs="Arial"/>
+          <w:color w:val="000000"/>
+          <w:kern w:val="0"/>
+          <w:sz w:val="18"/>
+          <w:szCs w:val="18"/>
+          <w:lang w:eastAsia="fr-FR"/>
+          <w14:ligatures w14:val="none"/>
+        </w:rPr>
+      </w:pPr>
+      <w:r>
+        <w:rPr>
+          <w:rFonts w:ascii="Arial" w:eastAsia="Times New Roman" w:hAnsi="Arial" w:cs="Arial"/>
+          <w:color w:val="000000"/>
+          <w:kern w:val="0"/>
+          <w:sz w:val="18"/>
+          <w:szCs w:val="18"/>
+          <w:lang w:eastAsia="fr-FR"/>
+          <w14:ligatures w14:val="none"/>
+        </w:rPr>
+        <w:lastRenderedPageBreak/>
+        <w:t xml:space="preserve">• La </w:t>
+      </w:r>
+      <w:r>
+        <w:rPr>
+          <w:rFonts w:ascii="Arial" w:eastAsia="Times New Roman" w:hAnsi="Arial" w:cs="Arial"/>
+          <w:b/>
+          <w:bCs/>
+          <w:color w:val="000000"/>
+          <w:kern w:val="0"/>
+          <w:sz w:val="18"/>
+          <w:szCs w:val="18"/>
+          <w:lang w:eastAsia="fr-FR"/>
+          <w14:ligatures w14:val="none"/>
+        </w:rPr>
+        <w:t>PCA</w:t>
+      </w:r>
+      <w:r>
+        <w:rPr>
+          <w:rFonts w:ascii="Arial" w:eastAsia="Times New Roman" w:hAnsi="Arial" w:cs="Arial"/>
+          <w:color w:val="000000"/>
+          <w:kern w:val="0"/>
+          <w:sz w:val="18"/>
+          <w:szCs w:val="18"/>
+          <w:lang w:eastAsia="fr-FR"/>
+          <w14:ligatures w14:val="none"/>
+        </w:rPr>
+        <w:t xml:space="preserve"> </w:t>
+      </w:r>
+      <w:r>
+        <w:rPr>
+          <w:rFonts w:ascii="Arial" w:eastAsia="Times New Roman" w:hAnsi="Arial" w:cs="Arial"/>
+          <w:b/>
+          <w:bCs/>
+          <w:color w:val="000000"/>
+          <w:kern w:val="0"/>
+          <w:sz w:val="18"/>
+          <w:szCs w:val="18"/>
+          <w:lang w:eastAsia="fr-FR"/>
+          <w14:ligatures w14:val="none"/>
+        </w:rPr>
+        <w:t>sur les variables de data</w:t>
+      </w:r>
+      <w:r>
+        <w:rPr>
+          <w:rFonts w:ascii="Arial" w:eastAsia="Times New Roman" w:hAnsi="Arial" w:cs="Arial"/>
+          <w:color w:val="000000"/>
+          <w:kern w:val="0"/>
+          <w:sz w:val="18"/>
+          <w:szCs w:val="18"/>
+          <w:lang w:eastAsia="fr-FR"/>
+          <w14:ligatures w14:val="none"/>
+        </w:rPr>
+        <w:t>, au</w:t>
+      </w:r>
+      <w:r>
+        <w:rPr>
+          <w:rFonts w:ascii="Arial" w:eastAsia="Times New Roman" w:hAnsi="Arial" w:cs="Arial"/>
+          <w:color w:val="000000"/>
+          <w:kern w:val="0"/>
+          <w:sz w:val="18"/>
+          <w:szCs w:val="18"/>
+          <w:lang w:eastAsia="fr-FR"/>
+          <w14:ligatures w14:val="none"/>
+        </w:rPr>
+        <w:t>x</w:t>
+      </w:r>
+      <w:r>
+        <w:rPr>
+          <w:rFonts w:ascii="Arial" w:eastAsia="Times New Roman" w:hAnsi="Arial" w:cs="Arial"/>
+          <w:color w:val="000000"/>
+          <w:kern w:val="0"/>
+          <w:sz w:val="18"/>
+          <w:szCs w:val="18"/>
+          <w:lang w:eastAsia="fr-FR"/>
+          <w14:ligatures w14:val="none"/>
+        </w:rPr>
+        <w:t>quel</w:t>
+      </w:r>
+      <w:r>
+        <w:rPr>
+          <w:rFonts w:ascii="Arial" w:eastAsia="Times New Roman" w:hAnsi="Arial" w:cs="Arial"/>
+          <w:color w:val="000000"/>
+          <w:kern w:val="0"/>
+          <w:sz w:val="18"/>
+          <w:szCs w:val="18"/>
+          <w:lang w:eastAsia="fr-FR"/>
+          <w14:ligatures w14:val="none"/>
+        </w:rPr>
+        <w:t xml:space="preserve">les on ajoute le rendement, </w:t>
+      </w:r>
+      <w:r>
+        <w:rPr>
+          <w:rFonts w:ascii="Arial" w:eastAsia="Times New Roman" w:hAnsi="Arial" w:cs="Arial"/>
+          <w:b/>
+          <w:bCs/>
+          <w:color w:val="000000"/>
+          <w:kern w:val="0"/>
+          <w:sz w:val="18"/>
+          <w:szCs w:val="18"/>
+          <w:lang w:eastAsia="fr-FR"/>
+          <w14:ligatures w14:val="none"/>
+        </w:rPr>
+        <w:t>permet de se rendre compte des colinéarités existantes</w:t>
+      </w:r>
+      <w:r>
+        <w:rPr>
+          <w:rFonts w:ascii="Arial" w:eastAsia="Times New Roman" w:hAnsi="Arial" w:cs="Arial"/>
+          <w:color w:val="000000"/>
+          <w:kern w:val="0"/>
+          <w:sz w:val="18"/>
+          <w:szCs w:val="18"/>
+          <w:lang w:eastAsia="fr-FR"/>
+          <w14:ligatures w14:val="none"/>
+        </w:rPr>
+        <w:t xml:space="preserve"> : </w:t>
+      </w:r>
+      <w:r>
+        <w:rPr>
+          <w:rFonts w:ascii="Arial" w:eastAsia="Times New Roman" w:hAnsi="Arial" w:cs="Arial"/>
+          <w:b/>
+          <w:bCs/>
+          <w:color w:val="000000"/>
+          <w:kern w:val="0"/>
+          <w:sz w:val="18"/>
+          <w:szCs w:val="18"/>
+          <w:lang w:eastAsia="fr-FR"/>
+          <w14:ligatures w14:val="none"/>
+        </w:rPr>
+        <w:t>la dimension 1</w:t>
+      </w:r>
+      <w:r>
+        <w:rPr>
+          <w:rFonts w:ascii="Arial" w:eastAsia="Times New Roman" w:hAnsi="Arial" w:cs="Arial"/>
+          <w:b/>
+          <w:bCs/>
+          <w:color w:val="000000"/>
+          <w:kern w:val="0"/>
+          <w:sz w:val="18"/>
+          <w:szCs w:val="18"/>
+          <w:lang w:eastAsia="fr-FR"/>
+          <w14:ligatures w14:val="none"/>
+        </w:rPr>
+        <w:t xml:space="preserve"> représente la température</w:t>
+      </w:r>
+      <w:r>
+        <w:rPr>
+          <w:rFonts w:ascii="Arial" w:eastAsia="Times New Roman" w:hAnsi="Arial" w:cs="Arial"/>
+          <w:b/>
+          <w:bCs/>
+          <w:color w:val="000000"/>
+          <w:kern w:val="0"/>
+          <w:sz w:val="18"/>
+          <w:szCs w:val="18"/>
+          <w:lang w:eastAsia="fr-FR"/>
+          <w14:ligatures w14:val="none"/>
+        </w:rPr>
+        <w:t>, et est plutôt fortement décorrélée de la variable de pesticides</w:t>
+      </w:r>
+      <w:r>
+        <w:rPr>
+          <w:rFonts w:ascii="Arial" w:eastAsia="Times New Roman" w:hAnsi="Arial" w:cs="Arial"/>
+          <w:color w:val="000000"/>
+          <w:kern w:val="0"/>
+          <w:sz w:val="18"/>
+          <w:szCs w:val="18"/>
+          <w:lang w:eastAsia="fr-FR"/>
+          <w14:ligatures w14:val="none"/>
+        </w:rPr>
+        <w:t xml:space="preserve">. </w:t>
+      </w:r>
+      <w:r>
+        <w:rPr>
+          <w:rFonts w:ascii="Arial" w:eastAsia="Times New Roman" w:hAnsi="Arial" w:cs="Arial"/>
+          <w:b/>
+          <w:bCs/>
+          <w:color w:val="000000"/>
+          <w:kern w:val="0"/>
+          <w:sz w:val="18"/>
+          <w:szCs w:val="18"/>
+          <w:lang w:eastAsia="fr-FR"/>
+          <w14:ligatures w14:val="none"/>
+        </w:rPr>
+        <w:t xml:space="preserve">Il n’y a en effet pas de raison évidente pour que ces deux variables soient associées. </w:t>
+      </w:r>
+      <w:r>
+        <w:rPr>
+          <w:rFonts w:ascii="Arial" w:eastAsia="Times New Roman" w:hAnsi="Arial" w:cs="Arial"/>
+          <w:color w:val="000000"/>
+          <w:kern w:val="0"/>
+          <w:sz w:val="18"/>
+          <w:szCs w:val="18"/>
+          <w:lang w:eastAsia="fr-FR"/>
+          <w14:ligatures w14:val="none"/>
+        </w:rPr>
+        <w:t xml:space="preserve">La variable « pesticides » possède une direction similaire à celle des rendements, bien qu’elle soit mal représentée : </w:t>
+      </w:r>
+      <w:r>
+        <w:rPr>
+          <w:rFonts w:ascii="Arial" w:eastAsia="Times New Roman" w:hAnsi="Arial" w:cs="Arial"/>
+          <w:b/>
+          <w:bCs/>
+          <w:color w:val="000000"/>
+          <w:kern w:val="0"/>
+          <w:sz w:val="18"/>
+          <w:szCs w:val="18"/>
+          <w:lang w:eastAsia="fr-FR"/>
+          <w14:ligatures w14:val="none"/>
+        </w:rPr>
+        <w:t>nous pouvons nous attendre à ce qu’elle ait un pouvoir explicatif sur la variable de rendements</w:t>
+      </w:r>
+      <w:r>
+        <w:rPr>
+          <w:rFonts w:ascii="Arial" w:eastAsia="Times New Roman" w:hAnsi="Arial" w:cs="Arial"/>
+          <w:color w:val="000000"/>
+          <w:kern w:val="0"/>
+          <w:sz w:val="18"/>
+          <w:szCs w:val="18"/>
+          <w:lang w:eastAsia="fr-FR"/>
+          <w14:ligatures w14:val="none"/>
+        </w:rPr>
+        <w:t>. Notons néanmoins que cette PCA n’est pas vraiment pertinente, au sens où il est peu intéressant de réduire 4 variables sous deux dimensions : ces deux dimensions n'expliquent d’ailleurs à elles seules que 63% de la variance totale.</w:t>
+      </w:r>
+    </w:p>
+    <w:p>
+      <w:pPr>
+        <w:rPr>
+          <w:rFonts w:ascii="Arial" w:eastAsia="Times New Roman" w:hAnsi="Arial" w:cs="Arial"/>
+          <w:color w:val="000000"/>
+          <w:kern w:val="0"/>
+          <w:sz w:val="18"/>
+          <w:szCs w:val="18"/>
+          <w:lang w:eastAsia="fr-FR"/>
+          <w14:ligatures w14:val="none"/>
+        </w:rPr>
+      </w:pPr>
     </w:p>
     <w:p>
       <w:pPr>
@@ -2378,20 +2814,71 @@
           <w:lang w:eastAsia="fr-FR"/>
           <w14:ligatures w14:val="none"/>
         </w:rPr>
-        <w:t xml:space="preserve">), car le problème n’est pas un manque de données mais une inexistence des données : il serait </w:t>
-      </w:r>
-      <w:r>
-        <w:rPr>
-          <w:rFonts w:ascii="Arial" w:eastAsia="Times New Roman" w:hAnsi="Arial" w:cs="Arial"/>
-          <w:color w:val="000000"/>
-          <w:kern w:val="0"/>
-          <w:sz w:val="18"/>
-          <w:szCs w:val="18"/>
-          <w:lang w:eastAsia="fr-FR"/>
-          <w14:ligatures w14:val="none"/>
-        </w:rPr>
-        <w:lastRenderedPageBreak/>
-        <w:t>absurde de créer artificiellement une valeur de rendement pour le manioc en France, étant donné qu’on ne cultive pas de manioc en France.</w:t>
+        <w:t>), car le problème n’est pas un manque de données mais une inexistence des données : il serait absurde de créer artificiellement une valeur de rendement pour le manioc en France, étant donné qu’on ne cultive pas de manioc en France.</w:t>
+      </w:r>
+      <w:r>
+        <w:rPr>
+          <w:rFonts w:ascii="Arial" w:eastAsia="Times New Roman" w:hAnsi="Arial" w:cs="Arial"/>
+          <w:color w:val="000000"/>
+          <w:kern w:val="0"/>
+          <w:sz w:val="18"/>
+          <w:szCs w:val="18"/>
+          <w:lang w:eastAsia="fr-FR"/>
+          <w14:ligatures w14:val="none"/>
+        </w:rPr>
+        <w:t xml:space="preserve"> Il faudrait donc soit avoir un jeu de données présentant beaucoup de données manquantes, soit un tableau </w:t>
+      </w:r>
+      <w:proofErr w:type="spellStart"/>
+      <w:r>
+        <w:rPr>
+          <w:rFonts w:ascii="Arial" w:eastAsia="Times New Roman" w:hAnsi="Arial" w:cs="Arial"/>
+          <w:color w:val="000000"/>
+          <w:kern w:val="0"/>
+          <w:sz w:val="18"/>
+          <w:szCs w:val="18"/>
+          <w:lang w:eastAsia="fr-FR"/>
+          <w14:ligatures w14:val="none"/>
+        </w:rPr>
+        <w:t>by_country</w:t>
+      </w:r>
+      <w:proofErr w:type="spellEnd"/>
+      <w:r>
+        <w:rPr>
+          <w:rFonts w:ascii="Arial" w:eastAsia="Times New Roman" w:hAnsi="Arial" w:cs="Arial"/>
+          <w:color w:val="000000"/>
+          <w:kern w:val="0"/>
+          <w:sz w:val="18"/>
+          <w:szCs w:val="18"/>
+          <w:lang w:eastAsia="fr-FR"/>
+          <w14:ligatures w14:val="none"/>
+        </w:rPr>
+        <w:t xml:space="preserve"> très réduit, seule une </w:t>
+      </w:r>
+      <w:proofErr w:type="spellStart"/>
+      <w:r>
+        <w:rPr>
+          <w:rFonts w:ascii="Arial" w:eastAsia="Times New Roman" w:hAnsi="Arial" w:cs="Arial"/>
+          <w:color w:val="000000"/>
+          <w:kern w:val="0"/>
+          <w:sz w:val="18"/>
+          <w:szCs w:val="18"/>
+          <w:lang w:eastAsia="fr-FR"/>
+          <w14:ligatures w14:val="none"/>
+        </w:rPr>
+        <w:t>poignéee</w:t>
+      </w:r>
+      <w:proofErr w:type="spellEnd"/>
+      <w:r>
+        <w:rPr>
+          <w:rFonts w:ascii="Arial" w:eastAsia="Times New Roman" w:hAnsi="Arial" w:cs="Arial"/>
+          <w:color w:val="000000"/>
+          <w:kern w:val="0"/>
+          <w:sz w:val="18"/>
+          <w:szCs w:val="18"/>
+          <w:lang w:eastAsia="fr-FR"/>
+          <w14:ligatures w14:val="none"/>
+        </w:rPr>
+        <w:t xml:space="preserve"> de pays hébergeant en réalité toutes les cultures étudiées.</w:t>
       </w:r>
     </w:p>
     <w:p>
@@ -2425,86 +2912,178 @@
           <w14:ligatures w14:val="none"/>
         </w:rPr>
       </w:pPr>
-    </w:p>
-    <w:p>
-      <w:pPr>
-        <w:rPr>
-          <w:rFonts w:ascii="Arial" w:eastAsia="Times New Roman" w:hAnsi="Arial" w:cs="Arial"/>
-          <w:color w:val="000000"/>
-          <w:kern w:val="0"/>
-          <w:sz w:val="18"/>
-          <w:szCs w:val="18"/>
-          <w:lang w:eastAsia="fr-FR"/>
-          <w14:ligatures w14:val="none"/>
-        </w:rPr>
-      </w:pPr>
-    </w:p>
-    <w:p>
-      <w:pPr>
-        <w:rPr>
-          <w:rFonts w:ascii="Arial" w:eastAsia="Times New Roman" w:hAnsi="Arial" w:cs="Arial"/>
-          <w:color w:val="000000"/>
-          <w:kern w:val="0"/>
-          <w:sz w:val="18"/>
-          <w:szCs w:val="18"/>
-          <w:lang w:eastAsia="fr-FR"/>
-          <w14:ligatures w14:val="none"/>
-        </w:rPr>
-      </w:pPr>
-    </w:p>
-    <w:p>
-      <w:pPr>
-        <w:rPr>
-          <w:rFonts w:ascii="Arial" w:eastAsia="Times New Roman" w:hAnsi="Arial" w:cs="Arial"/>
-          <w:color w:val="000000"/>
-          <w:kern w:val="0"/>
-          <w:sz w:val="18"/>
-          <w:szCs w:val="18"/>
-          <w:lang w:eastAsia="fr-FR"/>
-          <w14:ligatures w14:val="none"/>
-        </w:rPr>
-      </w:pPr>
-    </w:p>
-    <w:p>
-      <w:pPr>
-        <w:rPr>
-          <w:rFonts w:ascii="Arial" w:eastAsia="Times New Roman" w:hAnsi="Arial" w:cs="Arial"/>
-          <w:color w:val="000000"/>
-          <w:kern w:val="0"/>
-          <w:sz w:val="18"/>
-          <w:szCs w:val="18"/>
-          <w:lang w:eastAsia="fr-FR"/>
-          <w14:ligatures w14:val="none"/>
-        </w:rPr>
-      </w:pPr>
-    </w:p>
-    <w:p>
-      <w:pPr>
-        <w:rPr>
-          <w:rFonts w:ascii="Arial" w:eastAsia="Times New Roman" w:hAnsi="Arial" w:cs="Arial"/>
-          <w:b/>
-          <w:bCs/>
-          <w:color w:val="000000"/>
-          <w:kern w:val="0"/>
-          <w:sz w:val="18"/>
-          <w:szCs w:val="18"/>
-          <w:lang w:eastAsia="fr-FR"/>
-          <w14:ligatures w14:val="none"/>
-        </w:rPr>
-      </w:pPr>
-      <w:r>
-        <w:rPr>
-          <w:rFonts w:ascii="Arial" w:eastAsia="Times New Roman" w:hAnsi="Arial" w:cs="Arial"/>
-          <w:b/>
-          <w:bCs/>
-          <w:color w:val="000000"/>
-          <w:kern w:val="0"/>
-          <w:sz w:val="18"/>
-          <w:szCs w:val="18"/>
-          <w:lang w:eastAsia="fr-FR"/>
-          <w14:ligatures w14:val="none"/>
-        </w:rPr>
-        <w:t xml:space="preserve">On s’intéressera aux pays cultivateurs de </w:t>
+      <w:r>
+        <w:rPr>
+          <w:rFonts w:ascii="Arial" w:eastAsia="Times New Roman" w:hAnsi="Arial" w:cs="Arial"/>
+          <w:color w:val="000000"/>
+          <w:kern w:val="0"/>
+          <w:sz w:val="18"/>
+          <w:szCs w:val="18"/>
+          <w:lang w:eastAsia="fr-FR"/>
+          <w14:ligatures w14:val="none"/>
+        </w:rPr>
+        <w:t xml:space="preserve">La </w:t>
+      </w:r>
+      <w:r>
+        <w:rPr>
+          <w:rFonts w:ascii="Arial" w:eastAsia="Times New Roman" w:hAnsi="Arial" w:cs="Arial"/>
+          <w:b/>
+          <w:bCs/>
+          <w:color w:val="000000"/>
+          <w:kern w:val="0"/>
+          <w:sz w:val="18"/>
+          <w:szCs w:val="18"/>
+          <w:lang w:eastAsia="fr-FR"/>
+          <w14:ligatures w14:val="none"/>
+        </w:rPr>
+        <w:t xml:space="preserve">PCA sur les 10 colonnes de rendements n’était pas concluante : effectuer une PCA sur les 5 cultures majoritaires donne des résultats bien plus significatifs ! </w:t>
+      </w:r>
+      <w:r>
+        <w:rPr>
+          <w:rFonts w:ascii="Arial" w:eastAsia="Times New Roman" w:hAnsi="Arial" w:cs="Arial"/>
+          <w:color w:val="000000"/>
+          <w:kern w:val="0"/>
+          <w:sz w:val="18"/>
+          <w:szCs w:val="18"/>
+          <w:lang w:eastAsia="fr-FR"/>
+          <w14:ligatures w14:val="none"/>
+        </w:rPr>
+        <w:t xml:space="preserve">Le rendement du maïs est très bien expliqué par la dimension 1, les rendements de riz et de sorgho sont corrélés d’une part, ceux du blé et des pommes de terre aussi dans une moindre mesure. </w:t>
+      </w:r>
+      <w:r>
+        <w:rPr>
+          <w:rFonts w:ascii="Arial" w:eastAsia="Times New Roman" w:hAnsi="Arial" w:cs="Arial"/>
+          <w:b/>
+          <w:bCs/>
+          <w:color w:val="000000"/>
+          <w:kern w:val="0"/>
+          <w:sz w:val="18"/>
+          <w:szCs w:val="18"/>
+          <w:lang w:eastAsia="fr-FR"/>
+          <w14:ligatures w14:val="none"/>
+        </w:rPr>
+        <w:t xml:space="preserve">On s’attend </w:t>
+      </w:r>
+      <w:r>
+        <w:rPr>
+          <w:rFonts w:ascii="Arial" w:eastAsia="Times New Roman" w:hAnsi="Arial" w:cs="Arial"/>
+          <w:color w:val="000000"/>
+          <w:kern w:val="0"/>
+          <w:sz w:val="18"/>
+          <w:szCs w:val="18"/>
+          <w:lang w:eastAsia="fr-FR"/>
+          <w14:ligatures w14:val="none"/>
+        </w:rPr>
+        <w:t>donc</w:t>
+      </w:r>
+      <w:r>
+        <w:rPr>
+          <w:rFonts w:ascii="Arial" w:eastAsia="Times New Roman" w:hAnsi="Arial" w:cs="Arial"/>
+          <w:b/>
+          <w:bCs/>
+          <w:color w:val="000000"/>
+          <w:kern w:val="0"/>
+          <w:sz w:val="18"/>
+          <w:szCs w:val="18"/>
+          <w:lang w:eastAsia="fr-FR"/>
+          <w14:ligatures w14:val="none"/>
+        </w:rPr>
+        <w:t xml:space="preserve"> à ce que les régressions sur les rendements du riz fonctionnent aussi pour celle du sorgho</w:t>
+      </w:r>
+      <w:r>
+        <w:rPr>
+          <w:rFonts w:ascii="Arial" w:eastAsia="Times New Roman" w:hAnsi="Arial" w:cs="Arial"/>
+          <w:color w:val="000000"/>
+          <w:kern w:val="0"/>
+          <w:sz w:val="18"/>
+          <w:szCs w:val="18"/>
+          <w:lang w:eastAsia="fr-FR"/>
+          <w14:ligatures w14:val="none"/>
+        </w:rPr>
+        <w:t>.</w:t>
+      </w:r>
+    </w:p>
+    <w:p>
+      <w:pPr>
+        <w:rPr>
+          <w:rFonts w:ascii="Arial" w:eastAsia="Times New Roman" w:hAnsi="Arial" w:cs="Arial"/>
+          <w:color w:val="000000"/>
+          <w:kern w:val="0"/>
+          <w:sz w:val="18"/>
+          <w:szCs w:val="18"/>
+          <w:lang w:eastAsia="fr-FR"/>
+          <w14:ligatures w14:val="none"/>
+        </w:rPr>
+      </w:pPr>
+    </w:p>
+    <w:p>
+      <w:pPr>
+        <w:rPr>
+          <w:rFonts w:ascii="Arial" w:eastAsia="Times New Roman" w:hAnsi="Arial" w:cs="Arial"/>
+          <w:color w:val="000000"/>
+          <w:kern w:val="0"/>
+          <w:sz w:val="18"/>
+          <w:szCs w:val="18"/>
+          <w:lang w:eastAsia="fr-FR"/>
+          <w14:ligatures w14:val="none"/>
+        </w:rPr>
+      </w:pPr>
+    </w:p>
+    <w:p>
+      <w:pPr>
+        <w:rPr>
+          <w:rFonts w:ascii="Arial" w:eastAsia="Times New Roman" w:hAnsi="Arial" w:cs="Arial"/>
+          <w:b/>
+          <w:bCs/>
+          <w:color w:val="000000"/>
+          <w:kern w:val="0"/>
+          <w:sz w:val="18"/>
+          <w:szCs w:val="18"/>
+          <w:lang w:eastAsia="fr-FR"/>
+          <w14:ligatures w14:val="none"/>
+        </w:rPr>
+      </w:pPr>
+      <w:r>
+        <w:rPr>
+          <w:rFonts w:ascii="Arial" w:eastAsia="Times New Roman" w:hAnsi="Arial" w:cs="Arial"/>
+          <w:b/>
+          <w:bCs/>
+          <w:color w:val="000000"/>
+          <w:kern w:val="0"/>
+          <w:sz w:val="18"/>
+          <w:szCs w:val="18"/>
+          <w:lang w:eastAsia="fr-FR"/>
+          <w14:ligatures w14:val="none"/>
+        </w:rPr>
+        <w:t>On s’intéressera</w:t>
+      </w:r>
+      <w:r>
+        <w:rPr>
+          <w:rFonts w:ascii="Arial" w:eastAsia="Times New Roman" w:hAnsi="Arial" w:cs="Arial"/>
+          <w:b/>
+          <w:bCs/>
+          <w:color w:val="000000"/>
+          <w:kern w:val="0"/>
+          <w:sz w:val="18"/>
+          <w:szCs w:val="18"/>
+          <w:lang w:eastAsia="fr-FR"/>
+          <w14:ligatures w14:val="none"/>
+        </w:rPr>
+        <w:t xml:space="preserve"> donc</w:t>
+      </w:r>
+      <w:r>
+        <w:rPr>
+          <w:rFonts w:ascii="Arial" w:eastAsia="Times New Roman" w:hAnsi="Arial" w:cs="Arial"/>
+          <w:b/>
+          <w:bCs/>
+          <w:color w:val="000000"/>
+          <w:kern w:val="0"/>
+          <w:sz w:val="18"/>
+          <w:szCs w:val="18"/>
+          <w:lang w:eastAsia="fr-FR"/>
+          <w14:ligatures w14:val="none"/>
+        </w:rPr>
+        <w:t xml:space="preserve"> aux pays cultivateurs de </w:t>
       </w:r>
       <w:proofErr w:type="spellStart"/>
       <w:r>
@@ -2855,6 +3434,44 @@
         </w:rPr>
         <w:t>)</w:t>
       </w:r>
+      <w:r>
+        <w:rPr>
+          <w:rFonts w:ascii="Arial" w:eastAsia="Times New Roman" w:hAnsi="Arial" w:cs="Arial"/>
+          <w:color w:val="000000"/>
+          <w:kern w:val="0"/>
+          <w:sz w:val="18"/>
+          <w:szCs w:val="18"/>
+          <w:lang w:eastAsia="fr-FR"/>
+          <w14:ligatures w14:val="none"/>
+        </w:rPr>
+        <w:t>, et un avec 85 pays, possédant au moins une des 5 cultures pendant 23 années (</w:t>
+      </w:r>
+      <w:proofErr w:type="spellStart"/>
+      <w:r>
+        <w:rPr>
+          <w:rFonts w:ascii="Arial" w:eastAsia="Times New Roman" w:hAnsi="Arial" w:cs="Arial"/>
+          <w:color w:val="000000"/>
+          <w:kern w:val="0"/>
+          <w:sz w:val="18"/>
+          <w:szCs w:val="18"/>
+          <w:lang w:eastAsia="fr-FR"/>
+          <w14:ligatures w14:val="none"/>
+        </w:rPr>
+        <w:t>fullscdata</w:t>
+      </w:r>
+      <w:proofErr w:type="spellEnd"/>
+      <w:r>
+        <w:rPr>
+          <w:rFonts w:ascii="Arial" w:eastAsia="Times New Roman" w:hAnsi="Arial" w:cs="Arial"/>
+          <w:color w:val="000000"/>
+          <w:kern w:val="0"/>
+          <w:sz w:val="18"/>
+          <w:szCs w:val="18"/>
+          <w:lang w:eastAsia="fr-FR"/>
+          <w14:ligatures w14:val="none"/>
+        </w:rPr>
+        <w:t>)</w:t>
+      </w:r>
     </w:p>
     <w:p>
       <w:pPr>
@@ -2869,12 +3486,1295 @@
     <w:p>
       <w:pPr>
         <w:rPr>
+          <w:rFonts w:ascii="Arial" w:eastAsia="Times New Roman" w:hAnsi="Arial" w:cs="Arial"/>
+          <w:color w:val="000000"/>
+          <w:kern w:val="0"/>
+          <w:sz w:val="18"/>
+          <w:szCs w:val="18"/>
+          <w:lang w:eastAsia="fr-FR"/>
+          <w14:ligatures w14:val="none"/>
+        </w:rPr>
+      </w:pPr>
+      <w:r>
+        <w:rPr>
           <w:rFonts w:ascii="Times New Roman" w:eastAsia="Times New Roman" w:hAnsi="Times New Roman" w:cs="Times New Roman"/>
           <w:kern w:val="0"/>
           <w:lang w:eastAsia="fr-FR"/>
           <w14:ligatures w14:val="none"/>
         </w:rPr>
-      </w:pPr>
+        <w:t xml:space="preserve">• </w:t>
+      </w:r>
+      <w:r>
+        <w:rPr>
+          <w:rFonts w:ascii="Arial" w:eastAsia="Times New Roman" w:hAnsi="Arial" w:cs="Arial"/>
+          <w:color w:val="000000"/>
+          <w:kern w:val="0"/>
+          <w:sz w:val="18"/>
+          <w:szCs w:val="18"/>
+          <w:lang w:eastAsia="fr-FR"/>
+          <w14:ligatures w14:val="none"/>
+        </w:rPr>
+        <w:t xml:space="preserve">On cherche alors à savoir : </w:t>
+      </w:r>
+    </w:p>
+    <w:p>
+      <w:pPr>
+        <w:rPr>
+          <w:rFonts w:ascii="Arial" w:eastAsia="Times New Roman" w:hAnsi="Arial" w:cs="Arial"/>
+          <w:color w:val="000000"/>
+          <w:kern w:val="0"/>
+          <w:sz w:val="18"/>
+          <w:szCs w:val="18"/>
+          <w:lang w:eastAsia="fr-FR"/>
+          <w14:ligatures w14:val="none"/>
+        </w:rPr>
+      </w:pPr>
+      <w:r>
+        <w:rPr>
+          <w:rFonts w:ascii="Arial" w:eastAsia="Times New Roman" w:hAnsi="Arial" w:cs="Arial"/>
+          <w:color w:val="000000"/>
+          <w:kern w:val="0"/>
+          <w:sz w:val="18"/>
+          <w:szCs w:val="18"/>
+          <w:lang w:eastAsia="fr-FR"/>
+          <w14:ligatures w14:val="none"/>
+        </w:rPr>
+        <w:t>(</w:t>
+      </w:r>
+      <w:r>
+        <w:rPr>
+          <w:rFonts w:ascii="Arial" w:eastAsia="Times New Roman" w:hAnsi="Arial" w:cs="Arial"/>
+          <w:color w:val="000000"/>
+          <w:kern w:val="0"/>
+          <w:sz w:val="18"/>
+          <w:szCs w:val="18"/>
+          <w:lang w:eastAsia="fr-FR"/>
+          <w14:ligatures w14:val="none"/>
+        </w:rPr>
+        <w:t xml:space="preserve">Faire un tableau récapitulatif des modèles qui n’ont pas fonctionné ? </w:t>
+      </w:r>
+      <w:r>
+        <w:rPr>
+          <w:rFonts w:ascii="Arial" w:eastAsia="Times New Roman" w:hAnsi="Arial" w:cs="Arial"/>
+          <w:color w:val="000000"/>
+          <w:kern w:val="0"/>
+          <w:sz w:val="18"/>
+          <w:szCs w:val="18"/>
+          <w:lang w:eastAsia="fr-FR"/>
+          <w14:ligatures w14:val="none"/>
+        </w:rPr>
+        <w:t xml:space="preserve">Variables entrées </w:t>
+      </w:r>
+      <w:r>
+        <w:rPr>
+          <w:rFonts w:ascii="Arial" w:eastAsia="Times New Roman" w:hAnsi="Arial" w:cs="Arial"/>
+          <w:color w:val="000000"/>
+          <w:kern w:val="0"/>
+          <w:sz w:val="18"/>
+          <w:szCs w:val="18"/>
+          <w:lang w:eastAsia="fr-FR"/>
+          <w14:ligatures w14:val="none"/>
+        </w:rPr>
+        <w:t xml:space="preserve">/ </w:t>
+      </w:r>
+      <w:r>
+        <w:rPr>
+          <w:rFonts w:ascii="Arial" w:eastAsia="Times New Roman" w:hAnsi="Arial" w:cs="Arial"/>
+          <w:color w:val="000000"/>
+          <w:kern w:val="0"/>
+          <w:sz w:val="18"/>
+          <w:szCs w:val="18"/>
+          <w:lang w:eastAsia="fr-FR"/>
+          <w14:ligatures w14:val="none"/>
+        </w:rPr>
+        <w:t xml:space="preserve">R2 </w:t>
+      </w:r>
+      <w:r>
+        <w:rPr>
+          <w:rFonts w:ascii="Arial" w:eastAsia="Times New Roman" w:hAnsi="Arial" w:cs="Arial"/>
+          <w:color w:val="000000"/>
+          <w:kern w:val="0"/>
+          <w:sz w:val="18"/>
+          <w:szCs w:val="18"/>
+          <w:lang w:eastAsia="fr-FR"/>
+          <w14:ligatures w14:val="none"/>
+        </w:rPr>
+        <w:t xml:space="preserve">/ </w:t>
+      </w:r>
+      <w:r>
+        <w:rPr>
+          <w:rFonts w:ascii="Arial" w:eastAsia="Times New Roman" w:hAnsi="Arial" w:cs="Arial"/>
+          <w:color w:val="000000"/>
+          <w:kern w:val="0"/>
+          <w:sz w:val="18"/>
+          <w:szCs w:val="18"/>
+          <w:lang w:eastAsia="fr-FR"/>
+          <w14:ligatures w14:val="none"/>
+        </w:rPr>
+        <w:t>p-valeurs du test de type II</w:t>
+      </w:r>
+      <w:r>
+        <w:rPr>
+          <w:rFonts w:ascii="Arial" w:eastAsia="Times New Roman" w:hAnsi="Arial" w:cs="Arial"/>
+          <w:color w:val="000000"/>
+          <w:kern w:val="0"/>
+          <w:sz w:val="18"/>
+          <w:szCs w:val="18"/>
+          <w:lang w:eastAsia="fr-FR"/>
+          <w14:ligatures w14:val="none"/>
+        </w:rPr>
+        <w:t xml:space="preserve"> / </w:t>
+      </w:r>
+      <w:r>
+        <w:rPr>
+          <w:rFonts w:ascii="Arial" w:eastAsia="Times New Roman" w:hAnsi="Arial" w:cs="Arial"/>
+          <w:color w:val="000000"/>
+          <w:kern w:val="0"/>
+          <w:sz w:val="18"/>
+          <w:szCs w:val="18"/>
+          <w:lang w:eastAsia="fr-FR"/>
+          <w14:ligatures w14:val="none"/>
+        </w:rPr>
+        <w:t>Résidus</w:t>
+      </w:r>
+      <w:r>
+        <w:rPr>
+          <w:rFonts w:ascii="Arial" w:eastAsia="Times New Roman" w:hAnsi="Arial" w:cs="Arial"/>
+          <w:color w:val="000000"/>
+          <w:kern w:val="0"/>
+          <w:sz w:val="18"/>
+          <w:szCs w:val="18"/>
+          <w:lang w:eastAsia="fr-FR"/>
+          <w14:ligatures w14:val="none"/>
+        </w:rPr>
+        <w:t xml:space="preserve"> </w:t>
+      </w:r>
+      <w:r>
+        <w:rPr>
+          <w:rFonts w:ascii="Arial" w:eastAsia="Times New Roman" w:hAnsi="Arial" w:cs="Arial"/>
+          <w:color w:val="000000"/>
+          <w:kern w:val="0"/>
+          <w:sz w:val="18"/>
+          <w:szCs w:val="18"/>
+          <w:lang w:eastAsia="fr-FR"/>
+          <w14:ligatures w14:val="none"/>
+        </w:rPr>
+        <w:t>linéaires</w:t>
+      </w:r>
+      <w:r>
+        <w:rPr>
+          <w:rFonts w:ascii="Arial" w:eastAsia="Times New Roman" w:hAnsi="Arial" w:cs="Arial"/>
+          <w:color w:val="000000"/>
+          <w:kern w:val="0"/>
+          <w:sz w:val="18"/>
+          <w:szCs w:val="18"/>
+          <w:lang w:eastAsia="fr-FR"/>
+          <w14:ligatures w14:val="none"/>
+        </w:rPr>
+        <w:t xml:space="preserve"> / </w:t>
+      </w:r>
+      <w:r>
+        <w:rPr>
+          <w:rFonts w:ascii="Arial" w:eastAsia="Times New Roman" w:hAnsi="Arial" w:cs="Arial"/>
+          <w:color w:val="000000"/>
+          <w:kern w:val="0"/>
+          <w:sz w:val="18"/>
+          <w:szCs w:val="18"/>
+          <w:lang w:eastAsia="fr-FR"/>
+          <w14:ligatures w14:val="none"/>
+        </w:rPr>
+        <w:t>Loi</w:t>
+      </w:r>
+      <w:r>
+        <w:rPr>
+          <w:rFonts w:ascii="Arial" w:eastAsia="Times New Roman" w:hAnsi="Arial" w:cs="Arial"/>
+          <w:color w:val="000000"/>
+          <w:kern w:val="0"/>
+          <w:sz w:val="18"/>
+          <w:szCs w:val="18"/>
+          <w:lang w:eastAsia="fr-FR"/>
+          <w14:ligatures w14:val="none"/>
+        </w:rPr>
+        <w:t xml:space="preserve"> </w:t>
+      </w:r>
+      <w:r>
+        <w:rPr>
+          <w:rFonts w:ascii="Arial" w:eastAsia="Times New Roman" w:hAnsi="Arial" w:cs="Arial"/>
+          <w:color w:val="000000"/>
+          <w:kern w:val="0"/>
+          <w:sz w:val="18"/>
+          <w:szCs w:val="18"/>
+          <w:lang w:eastAsia="fr-FR"/>
+          <w14:ligatures w14:val="none"/>
+        </w:rPr>
+        <w:t>normale</w:t>
+      </w:r>
+      <w:r>
+        <w:rPr>
+          <w:rFonts w:ascii="Arial" w:eastAsia="Times New Roman" w:hAnsi="Arial" w:cs="Arial"/>
+          <w:color w:val="000000"/>
+          <w:kern w:val="0"/>
+          <w:sz w:val="18"/>
+          <w:szCs w:val="18"/>
+          <w:lang w:eastAsia="fr-FR"/>
+          <w14:ligatures w14:val="none"/>
+        </w:rPr>
+        <w:t xml:space="preserve"> / </w:t>
+      </w:r>
+      <w:r>
+        <w:rPr>
+          <w:rFonts w:ascii="Arial" w:eastAsia="Times New Roman" w:hAnsi="Arial" w:cs="Arial"/>
+          <w:color w:val="000000"/>
+          <w:kern w:val="0"/>
+          <w:sz w:val="18"/>
+          <w:szCs w:val="18"/>
+          <w:lang w:eastAsia="fr-FR"/>
+          <w14:ligatures w14:val="none"/>
+        </w:rPr>
+        <w:t>Homoscédasticité</w:t>
+      </w:r>
+      <w:r>
+        <w:rPr>
+          <w:rFonts w:ascii="Arial" w:eastAsia="Times New Roman" w:hAnsi="Arial" w:cs="Arial"/>
+          <w:color w:val="000000"/>
+          <w:kern w:val="0"/>
+          <w:sz w:val="18"/>
+          <w:szCs w:val="18"/>
+          <w:lang w:eastAsia="fr-FR"/>
+          <w14:ligatures w14:val="none"/>
+        </w:rPr>
+        <w:t xml:space="preserve"> / </w:t>
+      </w:r>
+      <w:r>
+        <w:rPr>
+          <w:rFonts w:ascii="Arial" w:eastAsia="Times New Roman" w:hAnsi="Arial" w:cs="Arial"/>
+          <w:color w:val="000000"/>
+          <w:kern w:val="0"/>
+          <w:sz w:val="18"/>
+          <w:szCs w:val="18"/>
+          <w:lang w:eastAsia="fr-FR"/>
+          <w14:ligatures w14:val="none"/>
+        </w:rPr>
+        <w:t>Points</w:t>
+      </w:r>
+      <w:r>
+        <w:rPr>
+          <w:rFonts w:ascii="Arial" w:eastAsia="Times New Roman" w:hAnsi="Arial" w:cs="Arial"/>
+          <w:color w:val="000000"/>
+          <w:kern w:val="0"/>
+          <w:sz w:val="18"/>
+          <w:szCs w:val="18"/>
+          <w:lang w:eastAsia="fr-FR"/>
+          <w14:ligatures w14:val="none"/>
+        </w:rPr>
+        <w:t xml:space="preserve"> </w:t>
+      </w:r>
+      <w:r>
+        <w:rPr>
+          <w:rFonts w:ascii="Arial" w:eastAsia="Times New Roman" w:hAnsi="Arial" w:cs="Arial"/>
+          <w:color w:val="000000"/>
+          <w:kern w:val="0"/>
+          <w:sz w:val="18"/>
+          <w:szCs w:val="18"/>
+          <w:lang w:eastAsia="fr-FR"/>
+          <w14:ligatures w14:val="none"/>
+        </w:rPr>
+        <w:t>aberrants</w:t>
+      </w:r>
+      <w:r>
+        <w:rPr>
+          <w:rFonts w:ascii="Arial" w:eastAsia="Times New Roman" w:hAnsi="Arial" w:cs="Arial"/>
+          <w:color w:val="000000"/>
+          <w:kern w:val="0"/>
+          <w:sz w:val="18"/>
+          <w:szCs w:val="18"/>
+          <w:lang w:eastAsia="fr-FR"/>
+          <w14:ligatures w14:val="none"/>
+        </w:rPr>
+        <w:t xml:space="preserve"> – comme dans </w:t>
+      </w:r>
+      <w:proofErr w:type="spellStart"/>
+      <w:r>
+        <w:rPr>
+          <w:rFonts w:ascii="Arial" w:eastAsia="Times New Roman" w:hAnsi="Arial" w:cs="Arial"/>
+          <w:color w:val="000000"/>
+          <w:kern w:val="0"/>
+          <w:sz w:val="18"/>
+          <w:szCs w:val="18"/>
+          <w:lang w:eastAsia="fr-FR"/>
+          <w14:ligatures w14:val="none"/>
+        </w:rPr>
+        <w:t>empreinte_écologique</w:t>
+      </w:r>
+      <w:proofErr w:type="spellEnd"/>
+      <w:r>
+        <w:rPr>
+          <w:rFonts w:ascii="Arial" w:eastAsia="Times New Roman" w:hAnsi="Arial" w:cs="Arial"/>
+          <w:color w:val="000000"/>
+          <w:kern w:val="0"/>
+          <w:sz w:val="18"/>
+          <w:szCs w:val="18"/>
+          <w:lang w:eastAsia="fr-FR"/>
+          <w14:ligatures w14:val="none"/>
+        </w:rPr>
+        <w:t>)</w:t>
+      </w:r>
+    </w:p>
+    <w:p>
+      <w:pPr>
+        <w:rPr>
+          <w:rFonts w:ascii="Arial" w:eastAsia="Times New Roman" w:hAnsi="Arial" w:cs="Arial"/>
+          <w:color w:val="000000"/>
+          <w:kern w:val="0"/>
+          <w:sz w:val="18"/>
+          <w:szCs w:val="18"/>
+          <w:lang w:eastAsia="fr-FR"/>
+          <w14:ligatures w14:val="none"/>
+        </w:rPr>
+      </w:pPr>
+    </w:p>
+    <w:p>
+      <w:pPr>
+        <w:pStyle w:val="Paragraphedeliste"/>
+        <w:numPr>
+          <w:ilvl w:val="0"/>
+          <w:numId w:val="1"/>
+        </w:numPr>
+        <w:rPr>
+          <w:rFonts w:ascii="Arial" w:eastAsia="Times New Roman" w:hAnsi="Arial" w:cs="Arial"/>
+          <w:color w:val="000000"/>
+          <w:kern w:val="0"/>
+          <w:sz w:val="18"/>
+          <w:szCs w:val="18"/>
+          <w:lang w:eastAsia="fr-FR"/>
+          <w14:ligatures w14:val="none"/>
+        </w:rPr>
+      </w:pPr>
+      <w:r>
+        <w:rPr>
+          <w:rFonts w:ascii="Arial" w:eastAsia="Times New Roman" w:hAnsi="Arial" w:cs="Arial"/>
+          <w:b/>
+          <w:bCs/>
+          <w:color w:val="000000"/>
+          <w:kern w:val="0"/>
+          <w:sz w:val="18"/>
+          <w:szCs w:val="18"/>
+          <w:lang w:eastAsia="fr-FR"/>
+          <w14:ligatures w14:val="none"/>
+        </w:rPr>
+        <w:t>Au sein de pays ayant les mêmes conditions climatiques, la quantité de pesticide utilisée influence-t-elle le rendement des cultures</w:t>
+      </w:r>
+      <w:r>
+        <w:rPr>
+          <w:rFonts w:ascii="Arial" w:eastAsia="Times New Roman" w:hAnsi="Arial" w:cs="Arial"/>
+          <w:b/>
+          <w:bCs/>
+          <w:color w:val="000000"/>
+          <w:kern w:val="0"/>
+          <w:sz w:val="18"/>
+          <w:szCs w:val="18"/>
+          <w:lang w:eastAsia="fr-FR"/>
+          <w14:ligatures w14:val="none"/>
+        </w:rPr>
+        <w:t>, pour une culture donnée ?</w:t>
+      </w:r>
+    </w:p>
+    <w:p>
+      <w:pPr>
+        <w:pStyle w:val="Paragraphedeliste"/>
+        <w:rPr>
+          <w:rFonts w:ascii="Arial" w:eastAsia="Times New Roman" w:hAnsi="Arial" w:cs="Arial"/>
+          <w:color w:val="000000"/>
+          <w:kern w:val="0"/>
+          <w:sz w:val="18"/>
+          <w:szCs w:val="18"/>
+          <w:lang w:eastAsia="fr-FR"/>
+          <w14:ligatures w14:val="none"/>
+        </w:rPr>
+      </w:pPr>
+      <w:r>
+        <w:rPr>
+          <w:rFonts w:ascii="Arial" w:eastAsia="Times New Roman" w:hAnsi="Arial" w:cs="Arial"/>
+          <w:color w:val="000000"/>
+          <w:kern w:val="0"/>
+          <w:sz w:val="18"/>
+          <w:szCs w:val="18"/>
+          <w:lang w:eastAsia="fr-FR"/>
+          <w14:ligatures w14:val="none"/>
+        </w:rPr>
+        <w:t xml:space="preserve">Sur </w:t>
+      </w:r>
+      <w:proofErr w:type="spellStart"/>
+      <w:r>
+        <w:rPr>
+          <w:rFonts w:ascii="Arial" w:eastAsia="Times New Roman" w:hAnsi="Arial" w:cs="Arial"/>
+          <w:color w:val="000000"/>
+          <w:kern w:val="0"/>
+          <w:sz w:val="18"/>
+          <w:szCs w:val="18"/>
+          <w:lang w:eastAsia="fr-FR"/>
+          <w14:ligatures w14:val="none"/>
+        </w:rPr>
+        <w:t>fullscnona</w:t>
+      </w:r>
+      <w:proofErr w:type="spellEnd"/>
+    </w:p>
+    <w:p>
+      <w:pPr>
+        <w:pStyle w:val="Paragraphedeliste"/>
+        <w:numPr>
+          <w:ilvl w:val="0"/>
+          <w:numId w:val="3"/>
+        </w:numPr>
+        <w:rPr>
+          <w:rFonts w:ascii="Arial" w:eastAsia="Times New Roman" w:hAnsi="Arial" w:cs="Arial"/>
+          <w:b/>
+          <w:bCs/>
+          <w:color w:val="000000"/>
+          <w:kern w:val="0"/>
+          <w:sz w:val="18"/>
+          <w:szCs w:val="18"/>
+          <w:lang w:eastAsia="fr-FR"/>
+          <w14:ligatures w14:val="none"/>
+        </w:rPr>
+      </w:pPr>
+      <w:r>
+        <w:rPr>
+          <w:rFonts w:ascii="Arial" w:eastAsia="Times New Roman" w:hAnsi="Arial" w:cs="Arial"/>
+          <w:color w:val="000000"/>
+          <w:kern w:val="0"/>
+          <w:sz w:val="18"/>
+          <w:szCs w:val="18"/>
+          <w:lang w:eastAsia="fr-FR"/>
+          <w14:ligatures w14:val="none"/>
+        </w:rPr>
+        <w:t xml:space="preserve">Régression linéaire simple (pesticides) en filtrant les données pour ne garder qu’une seule culture à la fois (faire une reg lin sur maïs et une reg lin sur pommes de terre), pour deux cluster différents en terme de conditions climatiques (genre cluster 3 et 4) </w:t>
+      </w:r>
+      <w:r>
+        <w:rPr>
+          <w:rFonts w:ascii="Arial" w:eastAsia="Times New Roman" w:hAnsi="Arial" w:cs="Arial"/>
+          <w:color w:val="000000"/>
+          <w:kern w:val="0"/>
+          <w:sz w:val="18"/>
+          <w:szCs w:val="18"/>
+          <w:lang w:eastAsia="fr-FR"/>
+          <w14:ligatures w14:val="none"/>
+        </w:rPr>
+        <w:sym w:font="Wingdings" w:char="F0E8"/>
+      </w:r>
+      <w:r>
+        <w:rPr>
+          <w:rFonts w:ascii="Arial" w:eastAsia="Times New Roman" w:hAnsi="Arial" w:cs="Arial"/>
+          <w:color w:val="000000"/>
+          <w:kern w:val="0"/>
+          <w:sz w:val="18"/>
+          <w:szCs w:val="18"/>
+          <w:lang w:eastAsia="fr-FR"/>
+          <w14:ligatures w14:val="none"/>
+        </w:rPr>
+        <w:t xml:space="preserve"> </w:t>
+      </w:r>
+      <w:r>
+        <w:rPr>
+          <w:rFonts w:ascii="Arial" w:eastAsia="Times New Roman" w:hAnsi="Arial" w:cs="Arial"/>
+          <w:b/>
+          <w:bCs/>
+          <w:color w:val="000000"/>
+          <w:kern w:val="0"/>
+          <w:sz w:val="18"/>
+          <w:szCs w:val="18"/>
+          <w:lang w:eastAsia="fr-FR"/>
+          <w14:ligatures w14:val="none"/>
+        </w:rPr>
+        <w:t>4 régressions linéaires simples à faire {</w:t>
+      </w:r>
+      <w:proofErr w:type="spellStart"/>
+      <w:proofErr w:type="gramStart"/>
+      <w:r>
+        <w:rPr>
+          <w:rFonts w:ascii="Arial" w:eastAsia="Times New Roman" w:hAnsi="Arial" w:cs="Arial"/>
+          <w:b/>
+          <w:bCs/>
+          <w:color w:val="000000"/>
+          <w:kern w:val="0"/>
+          <w:sz w:val="18"/>
+          <w:szCs w:val="18"/>
+          <w:lang w:eastAsia="fr-FR"/>
+          <w14:ligatures w14:val="none"/>
+        </w:rPr>
+        <w:t>fullscnona</w:t>
+      </w:r>
+      <w:proofErr w:type="spellEnd"/>
+      <w:r>
+        <w:rPr>
+          <w:rFonts w:ascii="Arial" w:eastAsia="Times New Roman" w:hAnsi="Arial" w:cs="Arial"/>
+          <w:b/>
+          <w:bCs/>
+          <w:color w:val="000000"/>
+          <w:kern w:val="0"/>
+          <w:sz w:val="18"/>
+          <w:szCs w:val="18"/>
+          <w:lang w:eastAsia="fr-FR"/>
+          <w14:ligatures w14:val="none"/>
+        </w:rPr>
+        <w:t>{</w:t>
+      </w:r>
+      <w:proofErr w:type="gramEnd"/>
+      <w:r>
+        <w:rPr>
+          <w:rFonts w:ascii="Arial" w:eastAsia="Times New Roman" w:hAnsi="Arial" w:cs="Arial"/>
+          <w:b/>
+          <w:bCs/>
+          <w:color w:val="000000"/>
+          <w:kern w:val="0"/>
+          <w:sz w:val="18"/>
+          <w:szCs w:val="18"/>
+          <w:lang w:eastAsia="fr-FR"/>
+          <w14:ligatures w14:val="none"/>
+        </w:rPr>
+        <w:t xml:space="preserve">cluster3, maïs), </w:t>
+      </w:r>
+      <w:proofErr w:type="spellStart"/>
+      <w:r>
+        <w:rPr>
+          <w:rFonts w:ascii="Arial" w:eastAsia="Times New Roman" w:hAnsi="Arial" w:cs="Arial"/>
+          <w:b/>
+          <w:bCs/>
+          <w:color w:val="000000"/>
+          <w:kern w:val="0"/>
+          <w:sz w:val="18"/>
+          <w:szCs w:val="18"/>
+          <w:lang w:eastAsia="fr-FR"/>
+          <w14:ligatures w14:val="none"/>
+        </w:rPr>
+        <w:t>fullscnona</w:t>
+      </w:r>
+      <w:proofErr w:type="spellEnd"/>
+      <w:r>
+        <w:rPr>
+          <w:rFonts w:ascii="Arial" w:eastAsia="Times New Roman" w:hAnsi="Arial" w:cs="Arial"/>
+          <w:b/>
+          <w:bCs/>
+          <w:color w:val="000000"/>
+          <w:kern w:val="0"/>
+          <w:sz w:val="18"/>
+          <w:szCs w:val="18"/>
+          <w:lang w:eastAsia="fr-FR"/>
+          <w14:ligatures w14:val="none"/>
+        </w:rPr>
+        <w:t xml:space="preserve">{cluster3, </w:t>
+      </w:r>
+      <w:r>
+        <w:rPr>
+          <w:rFonts w:ascii="Arial" w:eastAsia="Times New Roman" w:hAnsi="Arial" w:cs="Arial"/>
+          <w:b/>
+          <w:bCs/>
+          <w:color w:val="000000"/>
+          <w:kern w:val="0"/>
+          <w:sz w:val="18"/>
+          <w:szCs w:val="18"/>
+          <w:lang w:eastAsia="fr-FR"/>
+          <w14:ligatures w14:val="none"/>
+        </w:rPr>
+        <w:t>blé</w:t>
+      </w:r>
+      <w:r>
+        <w:rPr>
+          <w:rFonts w:ascii="Arial" w:eastAsia="Times New Roman" w:hAnsi="Arial" w:cs="Arial"/>
+          <w:b/>
+          <w:bCs/>
+          <w:color w:val="000000"/>
+          <w:kern w:val="0"/>
+          <w:sz w:val="18"/>
+          <w:szCs w:val="18"/>
+          <w:lang w:eastAsia="fr-FR"/>
+          <w14:ligatures w14:val="none"/>
+        </w:rPr>
+        <w:t>),</w:t>
+      </w:r>
+      <w:r>
+        <w:rPr>
+          <w:rFonts w:ascii="Arial" w:eastAsia="Times New Roman" w:hAnsi="Arial" w:cs="Arial"/>
+          <w:b/>
+          <w:bCs/>
+          <w:color w:val="000000"/>
+          <w:kern w:val="0"/>
+          <w:sz w:val="18"/>
+          <w:szCs w:val="18"/>
+          <w:lang w:eastAsia="fr-FR"/>
+          <w14:ligatures w14:val="none"/>
+        </w:rPr>
+        <w:t xml:space="preserve"> </w:t>
+      </w:r>
+      <w:proofErr w:type="spellStart"/>
+      <w:r>
+        <w:rPr>
+          <w:rFonts w:ascii="Arial" w:eastAsia="Times New Roman" w:hAnsi="Arial" w:cs="Arial"/>
+          <w:b/>
+          <w:bCs/>
+          <w:color w:val="000000"/>
+          <w:kern w:val="0"/>
+          <w:sz w:val="18"/>
+          <w:szCs w:val="18"/>
+          <w:lang w:eastAsia="fr-FR"/>
+          <w14:ligatures w14:val="none"/>
+        </w:rPr>
+        <w:t>fullscnona</w:t>
+      </w:r>
+      <w:proofErr w:type="spellEnd"/>
+      <w:r>
+        <w:rPr>
+          <w:rFonts w:ascii="Arial" w:eastAsia="Times New Roman" w:hAnsi="Arial" w:cs="Arial"/>
+          <w:b/>
+          <w:bCs/>
+          <w:color w:val="000000"/>
+          <w:kern w:val="0"/>
+          <w:sz w:val="18"/>
+          <w:szCs w:val="18"/>
+          <w:lang w:eastAsia="fr-FR"/>
+          <w14:ligatures w14:val="none"/>
+        </w:rPr>
+        <w:t>{cluster</w:t>
+      </w:r>
+      <w:r>
+        <w:rPr>
+          <w:rFonts w:ascii="Arial" w:eastAsia="Times New Roman" w:hAnsi="Arial" w:cs="Arial"/>
+          <w:b/>
+          <w:bCs/>
+          <w:color w:val="000000"/>
+          <w:kern w:val="0"/>
+          <w:sz w:val="18"/>
+          <w:szCs w:val="18"/>
+          <w:lang w:eastAsia="fr-FR"/>
+          <w14:ligatures w14:val="none"/>
+        </w:rPr>
+        <w:t>4</w:t>
+      </w:r>
+      <w:r>
+        <w:rPr>
+          <w:rFonts w:ascii="Arial" w:eastAsia="Times New Roman" w:hAnsi="Arial" w:cs="Arial"/>
+          <w:b/>
+          <w:bCs/>
+          <w:color w:val="000000"/>
+          <w:kern w:val="0"/>
+          <w:sz w:val="18"/>
+          <w:szCs w:val="18"/>
+          <w:lang w:eastAsia="fr-FR"/>
+          <w14:ligatures w14:val="none"/>
+        </w:rPr>
+        <w:t>, maïs),</w:t>
+      </w:r>
+      <w:r>
+        <w:rPr>
+          <w:rFonts w:ascii="Arial" w:eastAsia="Times New Roman" w:hAnsi="Arial" w:cs="Arial"/>
+          <w:b/>
+          <w:bCs/>
+          <w:color w:val="000000"/>
+          <w:kern w:val="0"/>
+          <w:sz w:val="18"/>
+          <w:szCs w:val="18"/>
+          <w:lang w:eastAsia="fr-FR"/>
+          <w14:ligatures w14:val="none"/>
+        </w:rPr>
+        <w:t xml:space="preserve"> </w:t>
+      </w:r>
+      <w:proofErr w:type="spellStart"/>
+      <w:r>
+        <w:rPr>
+          <w:rFonts w:ascii="Arial" w:eastAsia="Times New Roman" w:hAnsi="Arial" w:cs="Arial"/>
+          <w:b/>
+          <w:bCs/>
+          <w:color w:val="000000"/>
+          <w:kern w:val="0"/>
+          <w:sz w:val="18"/>
+          <w:szCs w:val="18"/>
+          <w:lang w:eastAsia="fr-FR"/>
+          <w14:ligatures w14:val="none"/>
+        </w:rPr>
+        <w:t>fullscnona</w:t>
+      </w:r>
+      <w:proofErr w:type="spellEnd"/>
+      <w:r>
+        <w:rPr>
+          <w:rFonts w:ascii="Arial" w:eastAsia="Times New Roman" w:hAnsi="Arial" w:cs="Arial"/>
+          <w:b/>
+          <w:bCs/>
+          <w:color w:val="000000"/>
+          <w:kern w:val="0"/>
+          <w:sz w:val="18"/>
+          <w:szCs w:val="18"/>
+          <w:lang w:eastAsia="fr-FR"/>
+          <w14:ligatures w14:val="none"/>
+        </w:rPr>
+        <w:t>{cluster</w:t>
+      </w:r>
+      <w:r>
+        <w:rPr>
+          <w:rFonts w:ascii="Arial" w:eastAsia="Times New Roman" w:hAnsi="Arial" w:cs="Arial"/>
+          <w:b/>
+          <w:bCs/>
+          <w:color w:val="000000"/>
+          <w:kern w:val="0"/>
+          <w:sz w:val="18"/>
+          <w:szCs w:val="18"/>
+          <w:lang w:eastAsia="fr-FR"/>
+          <w14:ligatures w14:val="none"/>
+        </w:rPr>
+        <w:t>4</w:t>
+      </w:r>
+      <w:r>
+        <w:rPr>
+          <w:rFonts w:ascii="Arial" w:eastAsia="Times New Roman" w:hAnsi="Arial" w:cs="Arial"/>
+          <w:b/>
+          <w:bCs/>
+          <w:color w:val="000000"/>
+          <w:kern w:val="0"/>
+          <w:sz w:val="18"/>
+          <w:szCs w:val="18"/>
+          <w:lang w:eastAsia="fr-FR"/>
+          <w14:ligatures w14:val="none"/>
+        </w:rPr>
+        <w:t xml:space="preserve">, </w:t>
+      </w:r>
+      <w:r>
+        <w:rPr>
+          <w:rFonts w:ascii="Arial" w:eastAsia="Times New Roman" w:hAnsi="Arial" w:cs="Arial"/>
+          <w:b/>
+          <w:bCs/>
+          <w:color w:val="000000"/>
+          <w:kern w:val="0"/>
+          <w:sz w:val="18"/>
+          <w:szCs w:val="18"/>
+          <w:lang w:eastAsia="fr-FR"/>
+          <w14:ligatures w14:val="none"/>
+        </w:rPr>
+        <w:t>blé</w:t>
+      </w:r>
+      <w:r>
+        <w:rPr>
+          <w:rFonts w:ascii="Arial" w:eastAsia="Times New Roman" w:hAnsi="Arial" w:cs="Arial"/>
+          <w:b/>
+          <w:bCs/>
+          <w:color w:val="000000"/>
+          <w:kern w:val="0"/>
+          <w:sz w:val="18"/>
+          <w:szCs w:val="18"/>
+          <w:lang w:eastAsia="fr-FR"/>
+          <w14:ligatures w14:val="none"/>
+        </w:rPr>
+        <w:t>)</w:t>
+      </w:r>
+      <w:r>
+        <w:rPr>
+          <w:rFonts w:ascii="Arial" w:eastAsia="Times New Roman" w:hAnsi="Arial" w:cs="Arial"/>
+          <w:b/>
+          <w:bCs/>
+          <w:color w:val="000000"/>
+          <w:kern w:val="0"/>
+          <w:sz w:val="18"/>
+          <w:szCs w:val="18"/>
+          <w:lang w:eastAsia="fr-FR"/>
+          <w14:ligatures w14:val="none"/>
+        </w:rPr>
+        <w:t>}</w:t>
+      </w:r>
+    </w:p>
+    <w:p>
+      <w:pPr>
+        <w:pStyle w:val="Paragraphedeliste"/>
+        <w:numPr>
+          <w:ilvl w:val="0"/>
+          <w:numId w:val="1"/>
+        </w:numPr>
+        <w:rPr>
+          <w:rFonts w:ascii="Arial" w:eastAsia="Times New Roman" w:hAnsi="Arial" w:cs="Arial"/>
+          <w:color w:val="000000"/>
+          <w:kern w:val="0"/>
+          <w:sz w:val="18"/>
+          <w:szCs w:val="18"/>
+          <w:lang w:eastAsia="fr-FR"/>
+          <w14:ligatures w14:val="none"/>
+        </w:rPr>
+      </w:pPr>
+    </w:p>
+    <w:p>
+      <w:pPr>
+        <w:pStyle w:val="Paragraphedeliste"/>
+        <w:numPr>
+          <w:ilvl w:val="0"/>
+          <w:numId w:val="1"/>
+        </w:numPr>
+        <w:rPr>
+          <w:rFonts w:ascii="Arial" w:eastAsia="Times New Roman" w:hAnsi="Arial" w:cs="Arial"/>
+          <w:b/>
+          <w:bCs/>
+          <w:color w:val="000000"/>
+          <w:kern w:val="0"/>
+          <w:sz w:val="18"/>
+          <w:szCs w:val="18"/>
+          <w:lang w:eastAsia="fr-FR"/>
+          <w14:ligatures w14:val="none"/>
+        </w:rPr>
+      </w:pPr>
+      <w:r>
+        <w:rPr>
+          <w:rFonts w:ascii="Arial" w:eastAsia="Times New Roman" w:hAnsi="Arial" w:cs="Arial"/>
+          <w:b/>
+          <w:bCs/>
+          <w:color w:val="000000"/>
+          <w:kern w:val="0"/>
+          <w:sz w:val="18"/>
+          <w:szCs w:val="18"/>
+          <w:lang w:eastAsia="fr-FR"/>
+          <w14:ligatures w14:val="none"/>
+        </w:rPr>
+        <w:t>Comment expliquer les variations de rendement selon les variables disponibles ?</w:t>
+      </w:r>
+    </w:p>
+    <w:p>
+      <w:pPr>
+        <w:pStyle w:val="Paragraphedeliste"/>
+        <w:rPr>
+          <w:rFonts w:ascii="Arial" w:eastAsia="Times New Roman" w:hAnsi="Arial" w:cs="Arial"/>
+          <w:color w:val="000000"/>
+          <w:kern w:val="0"/>
+          <w:sz w:val="18"/>
+          <w:szCs w:val="18"/>
+          <w:lang w:eastAsia="fr-FR"/>
+          <w14:ligatures w14:val="none"/>
+        </w:rPr>
+      </w:pPr>
+      <w:r>
+        <w:rPr>
+          <w:rFonts w:ascii="Arial" w:eastAsia="Times New Roman" w:hAnsi="Arial" w:cs="Arial"/>
+          <w:color w:val="000000"/>
+          <w:kern w:val="0"/>
+          <w:sz w:val="18"/>
+          <w:szCs w:val="18"/>
+          <w:lang w:eastAsia="fr-FR"/>
+          <w14:ligatures w14:val="none"/>
+        </w:rPr>
+        <w:t xml:space="preserve">Sur </w:t>
+      </w:r>
+      <w:proofErr w:type="spellStart"/>
+      <w:r>
+        <w:rPr>
+          <w:rFonts w:ascii="Arial" w:eastAsia="Times New Roman" w:hAnsi="Arial" w:cs="Arial"/>
+          <w:color w:val="000000"/>
+          <w:kern w:val="0"/>
+          <w:sz w:val="18"/>
+          <w:szCs w:val="18"/>
+          <w:lang w:eastAsia="fr-FR"/>
+          <w14:ligatures w14:val="none"/>
+        </w:rPr>
+        <w:t>fullscdata</w:t>
+      </w:r>
+      <w:proofErr w:type="spellEnd"/>
+      <w:r>
+        <w:rPr>
+          <w:rFonts w:ascii="Arial" w:eastAsia="Times New Roman" w:hAnsi="Arial" w:cs="Arial"/>
+          <w:color w:val="000000"/>
+          <w:kern w:val="0"/>
+          <w:sz w:val="18"/>
+          <w:szCs w:val="18"/>
+          <w:lang w:eastAsia="fr-FR"/>
+          <w14:ligatures w14:val="none"/>
+        </w:rPr>
+        <w:t xml:space="preserve"> </w:t>
+      </w:r>
+    </w:p>
+    <w:p>
+      <w:pPr>
+        <w:pStyle w:val="Paragraphedeliste"/>
+        <w:numPr>
+          <w:ilvl w:val="0"/>
+          <w:numId w:val="2"/>
+        </w:numPr>
+        <w:rPr>
+          <w:rFonts w:ascii="Arial" w:eastAsia="Times New Roman" w:hAnsi="Arial" w:cs="Arial"/>
+          <w:color w:val="000000"/>
+          <w:kern w:val="0"/>
+          <w:sz w:val="18"/>
+          <w:szCs w:val="18"/>
+          <w:lang w:eastAsia="fr-FR"/>
+          <w14:ligatures w14:val="none"/>
+        </w:rPr>
+      </w:pPr>
+      <w:r>
+        <w:rPr>
+          <w:rFonts w:ascii="Arial" w:eastAsia="Times New Roman" w:hAnsi="Arial" w:cs="Arial"/>
+          <w:color w:val="000000"/>
+          <w:kern w:val="0"/>
+          <w:sz w:val="18"/>
+          <w:szCs w:val="18"/>
+          <w:lang w:eastAsia="fr-FR"/>
+          <w14:ligatures w14:val="none"/>
+        </w:rPr>
+        <w:t>Régression linéaire multiple avec (pluie/température/pesticides)</w:t>
+      </w:r>
+    </w:p>
+    <w:p>
+      <w:pPr>
+        <w:pStyle w:val="Paragraphedeliste"/>
+        <w:numPr>
+          <w:ilvl w:val="0"/>
+          <w:numId w:val="2"/>
+        </w:numPr>
+        <w:rPr>
+          <w:rFonts w:ascii="Arial" w:eastAsia="Times New Roman" w:hAnsi="Arial" w:cs="Arial"/>
+          <w:color w:val="000000"/>
+          <w:kern w:val="0"/>
+          <w:sz w:val="18"/>
+          <w:szCs w:val="18"/>
+          <w:lang w:eastAsia="fr-FR"/>
+          <w14:ligatures w14:val="none"/>
+        </w:rPr>
+      </w:pPr>
+      <w:r>
+        <w:rPr>
+          <w:rFonts w:ascii="Arial" w:eastAsia="Times New Roman" w:hAnsi="Arial" w:cs="Arial"/>
+          <w:color w:val="000000"/>
+          <w:kern w:val="0"/>
+          <w:sz w:val="18"/>
+          <w:szCs w:val="18"/>
+          <w:lang w:eastAsia="fr-FR"/>
+          <w14:ligatures w14:val="none"/>
+        </w:rPr>
+        <w:t>ANCOVA avec (année/Item/Cluster/pesticides)</w:t>
+      </w:r>
+    </w:p>
+    <w:p>
+      <w:pPr>
+        <w:pStyle w:val="Paragraphedeliste"/>
+        <w:numPr>
+          <w:ilvl w:val="0"/>
+          <w:numId w:val="2"/>
+        </w:numPr>
+        <w:rPr>
+          <w:rFonts w:ascii="Arial" w:eastAsia="Times New Roman" w:hAnsi="Arial" w:cs="Arial"/>
+          <w:color w:val="000000"/>
+          <w:kern w:val="0"/>
+          <w:sz w:val="18"/>
+          <w:szCs w:val="18"/>
+          <w:lang w:eastAsia="fr-FR"/>
+          <w14:ligatures w14:val="none"/>
+        </w:rPr>
+      </w:pPr>
+      <w:r>
+        <w:rPr>
+          <w:rFonts w:ascii="Arial" w:eastAsia="Times New Roman" w:hAnsi="Arial" w:cs="Arial"/>
+          <w:color w:val="000000"/>
+          <w:kern w:val="0"/>
+          <w:sz w:val="18"/>
+          <w:szCs w:val="18"/>
+          <w:lang w:eastAsia="fr-FR"/>
+          <w14:ligatures w14:val="none"/>
+        </w:rPr>
+        <w:t>ANCOVA avec (année/Item/Cluster/pluie/température/pesticides), en retirant les effets les moins probant</w:t>
+      </w:r>
+    </w:p>
+    <w:p>
+      <w:pPr>
+        <w:pStyle w:val="Paragraphedeliste"/>
+        <w:numPr>
+          <w:ilvl w:val="0"/>
+          <w:numId w:val="1"/>
+        </w:numPr>
+        <w:rPr>
+          <w:rFonts w:ascii="Times New Roman" w:eastAsia="Times New Roman" w:hAnsi="Times New Roman" w:cs="Times New Roman"/>
+          <w:kern w:val="0"/>
+          <w:lang w:eastAsia="fr-FR"/>
+          <w14:ligatures w14:val="none"/>
+        </w:rPr>
+      </w:pPr>
+      <w:r>
+        <w:rPr>
+          <w:rFonts w:ascii="Arial" w:hAnsi="Arial" w:cs="Arial"/>
+          <w:b/>
+          <w:bCs/>
+          <w:color w:val="000000"/>
+          <w:sz w:val="18"/>
+          <w:szCs w:val="18"/>
+        </w:rPr>
+        <w:t>C</w:t>
+      </w:r>
+      <w:r>
+        <w:rPr>
+          <w:rFonts w:ascii="Arial" w:hAnsi="Arial" w:cs="Arial"/>
+          <w:b/>
+          <w:bCs/>
+          <w:color w:val="000000"/>
+          <w:sz w:val="18"/>
+          <w:szCs w:val="18"/>
+        </w:rPr>
+        <w:t>omment le pays et l’année affectent les rendements de chaque culture, en prenant en compte la température et la quantité de pluie tombée</w:t>
+      </w:r>
+      <w:r>
+        <w:rPr>
+          <w:rFonts w:ascii="Arial" w:hAnsi="Arial" w:cs="Arial"/>
+          <w:b/>
+          <w:bCs/>
+          <w:color w:val="000000"/>
+          <w:sz w:val="18"/>
+          <w:szCs w:val="18"/>
+        </w:rPr>
+        <w:t> ?</w:t>
+      </w:r>
+    </w:p>
+    <w:p>
+      <w:pPr>
+        <w:pStyle w:val="Paragraphedeliste"/>
+        <w:rPr>
+          <w:rFonts w:ascii="Arial" w:hAnsi="Arial" w:cs="Arial"/>
+          <w:color w:val="000000"/>
+          <w:sz w:val="18"/>
+          <w:szCs w:val="18"/>
+        </w:rPr>
+      </w:pPr>
+      <w:r>
+        <w:rPr>
+          <w:rFonts w:ascii="Arial" w:hAnsi="Arial" w:cs="Arial"/>
+          <w:color w:val="000000"/>
+          <w:sz w:val="18"/>
+          <w:szCs w:val="18"/>
+        </w:rPr>
+        <w:t xml:space="preserve">Sur </w:t>
+      </w:r>
+      <w:proofErr w:type="spellStart"/>
+      <w:r>
+        <w:rPr>
+          <w:rFonts w:ascii="Arial" w:hAnsi="Arial" w:cs="Arial"/>
+          <w:color w:val="000000"/>
+          <w:sz w:val="18"/>
+          <w:szCs w:val="18"/>
+        </w:rPr>
+        <w:t>fullscnona</w:t>
+      </w:r>
+      <w:proofErr w:type="spellEnd"/>
+    </w:p>
+    <w:p>
+      <w:pPr>
+        <w:pStyle w:val="Paragraphedeliste"/>
+        <w:numPr>
+          <w:ilvl w:val="0"/>
+          <w:numId w:val="4"/>
+        </w:numPr>
+        <w:rPr>
+          <w:rFonts w:ascii="Arial" w:eastAsia="Times New Roman" w:hAnsi="Arial" w:cs="Arial"/>
+          <w:color w:val="000000"/>
+          <w:kern w:val="0"/>
+          <w:sz w:val="18"/>
+          <w:szCs w:val="18"/>
+          <w:lang w:eastAsia="fr-FR"/>
+          <w14:ligatures w14:val="none"/>
+        </w:rPr>
+      </w:pPr>
+      <w:r>
+        <w:rPr>
+          <w:rFonts w:ascii="Arial" w:eastAsia="Times New Roman" w:hAnsi="Arial" w:cs="Arial"/>
+          <w:b/>
+          <w:bCs/>
+          <w:color w:val="000000"/>
+          <w:kern w:val="0"/>
+          <w:sz w:val="18"/>
+          <w:szCs w:val="18"/>
+          <w:lang w:eastAsia="fr-FR"/>
+          <w14:ligatures w14:val="none"/>
+        </w:rPr>
+        <w:t>MANCOVA</w:t>
+      </w:r>
+      <w:r>
+        <w:rPr>
+          <w:rFonts w:ascii="Arial" w:eastAsia="Times New Roman" w:hAnsi="Arial" w:cs="Arial"/>
+          <w:color w:val="000000"/>
+          <w:kern w:val="0"/>
+          <w:sz w:val="18"/>
+          <w:szCs w:val="18"/>
+          <w:lang w:eastAsia="fr-FR"/>
+          <w14:ligatures w14:val="none"/>
+        </w:rPr>
+        <w:t xml:space="preserve"> </w:t>
+      </w:r>
+      <w:r>
+        <w:rPr>
+          <w:rFonts w:ascii="Arial" w:eastAsia="Times New Roman" w:hAnsi="Arial" w:cs="Arial"/>
+          <w:color w:val="000000"/>
+          <w:kern w:val="0"/>
+          <w:sz w:val="18"/>
+          <w:szCs w:val="18"/>
+          <w:lang w:eastAsia="fr-FR"/>
+          <w14:ligatures w14:val="none"/>
+        </w:rPr>
+        <w:t xml:space="preserve">- </w:t>
+      </w:r>
+      <w:r>
+        <w:rPr>
+          <w:rFonts w:ascii="Arial" w:eastAsia="Times New Roman" w:hAnsi="Arial" w:cs="Arial"/>
+          <w:color w:val="000000"/>
+          <w:kern w:val="0"/>
+          <w:sz w:val="18"/>
+          <w:szCs w:val="18"/>
+          <w:lang w:eastAsia="fr-FR"/>
+          <w14:ligatures w14:val="none"/>
+        </w:rPr>
+        <w:t>Analyse de la Covariance multivariée (« </w:t>
+      </w:r>
+      <w:proofErr w:type="spellStart"/>
+      <w:r>
+        <w:rPr>
+          <w:rFonts w:ascii="Arial" w:eastAsia="Times New Roman" w:hAnsi="Arial" w:cs="Arial"/>
+          <w:color w:val="000000"/>
+          <w:kern w:val="0"/>
+          <w:sz w:val="18"/>
+          <w:szCs w:val="18"/>
+          <w:lang w:eastAsia="fr-FR"/>
+          <w14:ligatures w14:val="none"/>
+        </w:rPr>
+        <w:t>Multivariate</w:t>
+      </w:r>
+      <w:proofErr w:type="spellEnd"/>
+      <w:r>
+        <w:rPr>
+          <w:rFonts w:ascii="Arial" w:eastAsia="Times New Roman" w:hAnsi="Arial" w:cs="Arial"/>
+          <w:color w:val="000000"/>
+          <w:kern w:val="0"/>
+          <w:sz w:val="18"/>
+          <w:szCs w:val="18"/>
+          <w:lang w:eastAsia="fr-FR"/>
+          <w14:ligatures w14:val="none"/>
+        </w:rPr>
+        <w:t xml:space="preserve"> </w:t>
+      </w:r>
+      <w:proofErr w:type="spellStart"/>
+      <w:r>
+        <w:rPr>
+          <w:rFonts w:ascii="Arial" w:eastAsia="Times New Roman" w:hAnsi="Arial" w:cs="Arial"/>
+          <w:color w:val="000000"/>
+          <w:kern w:val="0"/>
+          <w:sz w:val="18"/>
+          <w:szCs w:val="18"/>
+          <w:lang w:eastAsia="fr-FR"/>
+          <w14:ligatures w14:val="none"/>
+        </w:rPr>
+        <w:t>analysis</w:t>
+      </w:r>
+      <w:proofErr w:type="spellEnd"/>
+      <w:r>
+        <w:rPr>
+          <w:rFonts w:ascii="Arial" w:eastAsia="Times New Roman" w:hAnsi="Arial" w:cs="Arial"/>
+          <w:color w:val="000000"/>
+          <w:kern w:val="0"/>
+          <w:sz w:val="18"/>
+          <w:szCs w:val="18"/>
+          <w:lang w:eastAsia="fr-FR"/>
+          <w14:ligatures w14:val="none"/>
+        </w:rPr>
+        <w:t xml:space="preserve"> of covariance ») est une extension de l'Analyse de la Covariance (méthode </w:t>
+      </w:r>
+      <w:hyperlink r:id="rId6" w:tooltip="ANCOVA" w:history="1">
+        <w:r>
+          <w:rPr>
+            <w:rFonts w:ascii="Arial" w:eastAsia="Times New Roman" w:hAnsi="Arial" w:cs="Arial"/>
+            <w:color w:val="000000"/>
+            <w:kern w:val="0"/>
+            <w:sz w:val="18"/>
+            <w:szCs w:val="18"/>
+            <w:lang w:eastAsia="fr-FR"/>
+            <w14:ligatures w14:val="none"/>
+          </w:rPr>
+          <w:t>ANCOVA</w:t>
+        </w:r>
+      </w:hyperlink>
+      <w:r>
+        <w:rPr>
+          <w:rFonts w:ascii="Arial" w:eastAsia="Times New Roman" w:hAnsi="Arial" w:cs="Arial"/>
+          <w:color w:val="000000"/>
+          <w:kern w:val="0"/>
+          <w:sz w:val="18"/>
+          <w:szCs w:val="18"/>
+          <w:lang w:eastAsia="fr-FR"/>
+          <w14:ligatures w14:val="none"/>
+        </w:rPr>
+        <w:t>) pour couvrir les cas où il y a plus d'une variable dépendante et où les variables dépendantes ne peuvent pas être simplement combinées</w:t>
+      </w:r>
+    </w:p>
+    <w:p>
+      <w:pPr>
+        <w:pStyle w:val="Paragraphedeliste"/>
+        <w:numPr>
+          <w:ilvl w:val="0"/>
+          <w:numId w:val="4"/>
+        </w:numPr>
+        <w:rPr>
+          <w:rFonts w:ascii="Arial" w:eastAsia="Times New Roman" w:hAnsi="Arial" w:cs="Arial"/>
+          <w:color w:val="000000"/>
+          <w:kern w:val="0"/>
+          <w:sz w:val="18"/>
+          <w:szCs w:val="18"/>
+          <w:lang w:eastAsia="fr-FR"/>
+          <w14:ligatures w14:val="none"/>
+        </w:rPr>
+      </w:pPr>
+      <w:r>
+        <w:rPr>
+          <w:rFonts w:ascii="Arial" w:eastAsia="Times New Roman" w:hAnsi="Arial" w:cs="Arial"/>
+          <w:color w:val="000000"/>
+          <w:kern w:val="0"/>
+          <w:sz w:val="18"/>
+          <w:szCs w:val="18"/>
+          <w:lang w:eastAsia="fr-FR"/>
+          <w14:ligatures w14:val="none"/>
+        </w:rPr>
+        <w:t xml:space="preserve">(sinon, faire </w:t>
+      </w:r>
+      <w:r>
+        <w:rPr>
+          <w:rFonts w:ascii="Arial" w:eastAsia="Times New Roman" w:hAnsi="Arial" w:cs="Arial"/>
+          <w:color w:val="000000"/>
+          <w:kern w:val="0"/>
+          <w:sz w:val="18"/>
+          <w:szCs w:val="18"/>
+          <w:lang w:eastAsia="fr-FR"/>
+          <w14:ligatures w14:val="none"/>
+        </w:rPr>
+        <w:t>une</w:t>
+      </w:r>
+      <w:r>
+        <w:rPr>
+          <w:rFonts w:ascii="Arial" w:eastAsia="Times New Roman" w:hAnsi="Arial" w:cs="Arial"/>
+          <w:color w:val="000000"/>
+          <w:kern w:val="0"/>
+          <w:sz w:val="18"/>
+          <w:szCs w:val="18"/>
+          <w:lang w:eastAsia="fr-FR"/>
+          <w14:ligatures w14:val="none"/>
+        </w:rPr>
+        <w:t xml:space="preserve"> ANCOVA pour </w:t>
+      </w:r>
+      <w:r>
+        <w:rPr>
+          <w:rFonts w:ascii="Arial" w:eastAsia="Times New Roman" w:hAnsi="Arial" w:cs="Arial"/>
+          <w:color w:val="000000"/>
+          <w:kern w:val="0"/>
+          <w:sz w:val="18"/>
+          <w:szCs w:val="18"/>
+          <w:lang w:eastAsia="fr-FR"/>
+          <w14:ligatures w14:val="none"/>
+        </w:rPr>
+        <w:t>maïs, une pour blé</w:t>
+      </w:r>
+      <w:r>
+        <w:rPr>
+          <w:rFonts w:ascii="Arial" w:eastAsia="Times New Roman" w:hAnsi="Arial" w:cs="Arial"/>
+          <w:color w:val="000000"/>
+          <w:kern w:val="0"/>
+          <w:sz w:val="18"/>
+          <w:szCs w:val="18"/>
+          <w:lang w:eastAsia="fr-FR"/>
+          <w14:ligatures w14:val="none"/>
+        </w:rPr>
+        <w:t>)</w:t>
+      </w:r>
     </w:p>
     <w:p>
       <w:pPr>
@@ -2964,7 +4864,7 @@
           <w14:ligatures w14:val="none"/>
         </w:rPr>
       </w:pPr>
-      <w:hyperlink r:id="rId6" w:history="1">
+      <w:hyperlink r:id="rId7" w:history="1">
         <w:r>
           <w:rPr>
             <w:rFonts w:ascii="Times New Roman" w:eastAsia="Times New Roman" w:hAnsi="Times New Roman" w:cs="Times New Roman"/>
@@ -3020,7 +4920,7 @@
       <w:r>
         <w:t xml:space="preserve">• </w:t>
       </w:r>
-      <w:hyperlink r:id="rId7" w:history="1">
+      <w:hyperlink r:id="rId8" w:history="1">
         <w:r>
           <w:rPr>
             <w:rStyle w:val="Lienhypertexte"/>
@@ -3166,17 +5066,7 @@
           <w:szCs w:val="20"/>
           <w:shd w:val="clear" w:color="auto" w:fill="FFFFFF"/>
         </w:rPr>
-        <w:t xml:space="preserve"> and Wong </w:t>
-      </w:r>
-      <w:r>
-        <w:rPr>
-          <w:rFonts w:ascii="Helvetica Neue" w:hAnsi="Helvetica Neue"/>
-          <w:color w:val="000000"/>
-          <w:sz w:val="20"/>
-          <w:szCs w:val="20"/>
-          <w:shd w:val="clear" w:color="auto" w:fill="FFFFFF"/>
-        </w:rPr>
-        <w:t>algo</w:t>
+        <w:t xml:space="preserve"> and Wong algo</w:t>
       </w:r>
       <w:r>
         <w:t>) et CAH (</w:t>
@@ -3673,43 +5563,15 @@
     <w:p/>
     <w:p>
       <w:r>
-        <w:t>La technique en composantes principales reproduit avec parcimonie la variation totale d'un grand nombre</w:t>
-      </w:r>
-      <w:r>
-        <w:t xml:space="preserve"> </w:t>
-      </w:r>
-      <w:r>
-        <w:t>de variables (pour fixer les idées, dans les cas les plus courants</w:t>
-      </w:r>
-      <w:r>
-        <w:t xml:space="preserve"> </w:t>
-      </w:r>
-      <w:r>
-        <w:t xml:space="preserve">: de 10 à 40) </w:t>
+        <w:t xml:space="preserve">La technique en composantes principales reproduit avec parcimonie la variation totale d'un grand nombre de variables (pour fixer les idées, dans les cas les plus courants : de 10 à 40) </w:t>
       </w:r>
       <w:proofErr w:type="gramStart"/>
       <w:r>
-        <w:t xml:space="preserve">en </w:t>
-      </w:r>
-      <w:r>
-        <w:t xml:space="preserve"> </w:t>
-      </w:r>
-      <w:r>
-        <w:lastRenderedPageBreak/>
-        <w:t>un</w:t>
+        <w:t>en  un</w:t>
       </w:r>
       <w:proofErr w:type="gramEnd"/>
       <w:r>
-        <w:t xml:space="preserve"> nombre sensiblement</w:t>
-      </w:r>
-      <w:r>
-        <w:t xml:space="preserve"> </w:t>
-      </w:r>
-      <w:r>
-        <w:t>plus restreint de dimensions</w:t>
-      </w:r>
-      <w:r>
-        <w:t xml:space="preserve"> </w:t>
+        <w:t xml:space="preserve"> nombre sensiblement plus restreint de dimensions </w:t>
       </w:r>
       <w:r>
         <w:sym w:font="Wingdings" w:char="F0E0"/>
@@ -6079,8 +7941,286 @@
       </w:rPr>
     </w:lvl>
   </w:abstractNum>
+  <w:abstractNum w:abstractNumId="1" w15:restartNumberingAfterBreak="0">
+    <w:nsid w:val="11410B46"/>
+    <w:multiLevelType w:val="hybridMultilevel"/>
+    <w:tmpl w:val="C9A09D08"/>
+    <w:lvl w:ilvl="0" w:tplc="A86CD7A0">
+      <w:start w:val="1"/>
+      <w:numFmt w:val="decimal"/>
+      <w:lvlText w:val="%1."/>
+      <w:lvlJc w:val="left"/>
+      <w:pPr>
+        <w:ind w:left="1780" w:hanging="360"/>
+      </w:pPr>
+      <w:rPr>
+        <w:rFonts w:hint="default"/>
+      </w:rPr>
+    </w:lvl>
+    <w:lvl w:ilvl="1" w:tplc="040C0019" w:tentative="1">
+      <w:start w:val="1"/>
+      <w:numFmt w:val="lowerLetter"/>
+      <w:lvlText w:val="%2."/>
+      <w:lvlJc w:val="left"/>
+      <w:pPr>
+        <w:ind w:left="2500" w:hanging="360"/>
+      </w:pPr>
+    </w:lvl>
+    <w:lvl w:ilvl="2" w:tplc="040C001B" w:tentative="1">
+      <w:start w:val="1"/>
+      <w:numFmt w:val="lowerRoman"/>
+      <w:lvlText w:val="%3."/>
+      <w:lvlJc w:val="right"/>
+      <w:pPr>
+        <w:ind w:left="3220" w:hanging="180"/>
+      </w:pPr>
+    </w:lvl>
+    <w:lvl w:ilvl="3" w:tplc="040C000F" w:tentative="1">
+      <w:start w:val="1"/>
+      <w:numFmt w:val="decimal"/>
+      <w:lvlText w:val="%4."/>
+      <w:lvlJc w:val="left"/>
+      <w:pPr>
+        <w:ind w:left="3940" w:hanging="360"/>
+      </w:pPr>
+    </w:lvl>
+    <w:lvl w:ilvl="4" w:tplc="040C0019" w:tentative="1">
+      <w:start w:val="1"/>
+      <w:numFmt w:val="lowerLetter"/>
+      <w:lvlText w:val="%5."/>
+      <w:lvlJc w:val="left"/>
+      <w:pPr>
+        <w:ind w:left="4660" w:hanging="360"/>
+      </w:pPr>
+    </w:lvl>
+    <w:lvl w:ilvl="5" w:tplc="040C001B" w:tentative="1">
+      <w:start w:val="1"/>
+      <w:numFmt w:val="lowerRoman"/>
+      <w:lvlText w:val="%6."/>
+      <w:lvlJc w:val="right"/>
+      <w:pPr>
+        <w:ind w:left="5380" w:hanging="180"/>
+      </w:pPr>
+    </w:lvl>
+    <w:lvl w:ilvl="6" w:tplc="040C000F" w:tentative="1">
+      <w:start w:val="1"/>
+      <w:numFmt w:val="decimal"/>
+      <w:lvlText w:val="%7."/>
+      <w:lvlJc w:val="left"/>
+      <w:pPr>
+        <w:ind w:left="6100" w:hanging="360"/>
+      </w:pPr>
+    </w:lvl>
+    <w:lvl w:ilvl="7" w:tplc="040C0019" w:tentative="1">
+      <w:start w:val="1"/>
+      <w:numFmt w:val="lowerLetter"/>
+      <w:lvlText w:val="%8."/>
+      <w:lvlJc w:val="left"/>
+      <w:pPr>
+        <w:ind w:left="6820" w:hanging="360"/>
+      </w:pPr>
+    </w:lvl>
+    <w:lvl w:ilvl="8" w:tplc="040C001B" w:tentative="1">
+      <w:start w:val="1"/>
+      <w:numFmt w:val="lowerRoman"/>
+      <w:lvlText w:val="%9."/>
+      <w:lvlJc w:val="right"/>
+      <w:pPr>
+        <w:ind w:left="7540" w:hanging="180"/>
+      </w:pPr>
+    </w:lvl>
+  </w:abstractNum>
+  <w:abstractNum w:abstractNumId="2" w15:restartNumberingAfterBreak="0">
+    <w:nsid w:val="11DE16F3"/>
+    <w:multiLevelType w:val="hybridMultilevel"/>
+    <w:tmpl w:val="62281E80"/>
+    <w:lvl w:ilvl="0" w:tplc="4736658E">
+      <w:start w:val="1"/>
+      <w:numFmt w:val="decimal"/>
+      <w:lvlText w:val="%1."/>
+      <w:lvlJc w:val="left"/>
+      <w:pPr>
+        <w:ind w:left="1776" w:hanging="360"/>
+      </w:pPr>
+      <w:rPr>
+        <w:rFonts w:hint="default"/>
+      </w:rPr>
+    </w:lvl>
+    <w:lvl w:ilvl="1" w:tplc="040C0019" w:tentative="1">
+      <w:start w:val="1"/>
+      <w:numFmt w:val="lowerLetter"/>
+      <w:lvlText w:val="%2."/>
+      <w:lvlJc w:val="left"/>
+      <w:pPr>
+        <w:ind w:left="2496" w:hanging="360"/>
+      </w:pPr>
+    </w:lvl>
+    <w:lvl w:ilvl="2" w:tplc="040C001B" w:tentative="1">
+      <w:start w:val="1"/>
+      <w:numFmt w:val="lowerRoman"/>
+      <w:lvlText w:val="%3."/>
+      <w:lvlJc w:val="right"/>
+      <w:pPr>
+        <w:ind w:left="3216" w:hanging="180"/>
+      </w:pPr>
+    </w:lvl>
+    <w:lvl w:ilvl="3" w:tplc="040C000F" w:tentative="1">
+      <w:start w:val="1"/>
+      <w:numFmt w:val="decimal"/>
+      <w:lvlText w:val="%4."/>
+      <w:lvlJc w:val="left"/>
+      <w:pPr>
+        <w:ind w:left="3936" w:hanging="360"/>
+      </w:pPr>
+    </w:lvl>
+    <w:lvl w:ilvl="4" w:tplc="040C0019" w:tentative="1">
+      <w:start w:val="1"/>
+      <w:numFmt w:val="lowerLetter"/>
+      <w:lvlText w:val="%5."/>
+      <w:lvlJc w:val="left"/>
+      <w:pPr>
+        <w:ind w:left="4656" w:hanging="360"/>
+      </w:pPr>
+    </w:lvl>
+    <w:lvl w:ilvl="5" w:tplc="040C001B" w:tentative="1">
+      <w:start w:val="1"/>
+      <w:numFmt w:val="lowerRoman"/>
+      <w:lvlText w:val="%6."/>
+      <w:lvlJc w:val="right"/>
+      <w:pPr>
+        <w:ind w:left="5376" w:hanging="180"/>
+      </w:pPr>
+    </w:lvl>
+    <w:lvl w:ilvl="6" w:tplc="040C000F" w:tentative="1">
+      <w:start w:val="1"/>
+      <w:numFmt w:val="decimal"/>
+      <w:lvlText w:val="%7."/>
+      <w:lvlJc w:val="left"/>
+      <w:pPr>
+        <w:ind w:left="6096" w:hanging="360"/>
+      </w:pPr>
+    </w:lvl>
+    <w:lvl w:ilvl="7" w:tplc="040C0019" w:tentative="1">
+      <w:start w:val="1"/>
+      <w:numFmt w:val="lowerLetter"/>
+      <w:lvlText w:val="%8."/>
+      <w:lvlJc w:val="left"/>
+      <w:pPr>
+        <w:ind w:left="6816" w:hanging="360"/>
+      </w:pPr>
+    </w:lvl>
+    <w:lvl w:ilvl="8" w:tplc="040C001B" w:tentative="1">
+      <w:start w:val="1"/>
+      <w:numFmt w:val="lowerRoman"/>
+      <w:lvlText w:val="%9."/>
+      <w:lvlJc w:val="right"/>
+      <w:pPr>
+        <w:ind w:left="7536" w:hanging="180"/>
+      </w:pPr>
+    </w:lvl>
+  </w:abstractNum>
+  <w:abstractNum w:abstractNumId="3" w15:restartNumberingAfterBreak="0">
+    <w:nsid w:val="18B469BA"/>
+    <w:multiLevelType w:val="hybridMultilevel"/>
+    <w:tmpl w:val="6750DD5C"/>
+    <w:lvl w:ilvl="0" w:tplc="26143D2E">
+      <w:start w:val="1"/>
+      <w:numFmt w:val="decimal"/>
+      <w:lvlText w:val="%1."/>
+      <w:lvlJc w:val="left"/>
+      <w:pPr>
+        <w:ind w:left="1780" w:hanging="360"/>
+      </w:pPr>
+      <w:rPr>
+        <w:rFonts w:ascii="Arial" w:eastAsiaTheme="minorHAnsi" w:hAnsi="Arial" w:cs="Arial" w:hint="default"/>
+        <w:color w:val="000000"/>
+        <w:sz w:val="18"/>
+      </w:rPr>
+    </w:lvl>
+    <w:lvl w:ilvl="1" w:tplc="040C0019" w:tentative="1">
+      <w:start w:val="1"/>
+      <w:numFmt w:val="lowerLetter"/>
+      <w:lvlText w:val="%2."/>
+      <w:lvlJc w:val="left"/>
+      <w:pPr>
+        <w:ind w:left="2500" w:hanging="360"/>
+      </w:pPr>
+    </w:lvl>
+    <w:lvl w:ilvl="2" w:tplc="040C001B" w:tentative="1">
+      <w:start w:val="1"/>
+      <w:numFmt w:val="lowerRoman"/>
+      <w:lvlText w:val="%3."/>
+      <w:lvlJc w:val="right"/>
+      <w:pPr>
+        <w:ind w:left="3220" w:hanging="180"/>
+      </w:pPr>
+    </w:lvl>
+    <w:lvl w:ilvl="3" w:tplc="040C000F" w:tentative="1">
+      <w:start w:val="1"/>
+      <w:numFmt w:val="decimal"/>
+      <w:lvlText w:val="%4."/>
+      <w:lvlJc w:val="left"/>
+      <w:pPr>
+        <w:ind w:left="3940" w:hanging="360"/>
+      </w:pPr>
+    </w:lvl>
+    <w:lvl w:ilvl="4" w:tplc="040C0019" w:tentative="1">
+      <w:start w:val="1"/>
+      <w:numFmt w:val="lowerLetter"/>
+      <w:lvlText w:val="%5."/>
+      <w:lvlJc w:val="left"/>
+      <w:pPr>
+        <w:ind w:left="4660" w:hanging="360"/>
+      </w:pPr>
+    </w:lvl>
+    <w:lvl w:ilvl="5" w:tplc="040C001B" w:tentative="1">
+      <w:start w:val="1"/>
+      <w:numFmt w:val="lowerRoman"/>
+      <w:lvlText w:val="%6."/>
+      <w:lvlJc w:val="right"/>
+      <w:pPr>
+        <w:ind w:left="5380" w:hanging="180"/>
+      </w:pPr>
+    </w:lvl>
+    <w:lvl w:ilvl="6" w:tplc="040C000F" w:tentative="1">
+      <w:start w:val="1"/>
+      <w:numFmt w:val="decimal"/>
+      <w:lvlText w:val="%7."/>
+      <w:lvlJc w:val="left"/>
+      <w:pPr>
+        <w:ind w:left="6100" w:hanging="360"/>
+      </w:pPr>
+    </w:lvl>
+    <w:lvl w:ilvl="7" w:tplc="040C0019" w:tentative="1">
+      <w:start w:val="1"/>
+      <w:numFmt w:val="lowerLetter"/>
+      <w:lvlText w:val="%8."/>
+      <w:lvlJc w:val="left"/>
+      <w:pPr>
+        <w:ind w:left="6820" w:hanging="360"/>
+      </w:pPr>
+    </w:lvl>
+    <w:lvl w:ilvl="8" w:tplc="040C001B" w:tentative="1">
+      <w:start w:val="1"/>
+      <w:numFmt w:val="lowerRoman"/>
+      <w:lvlText w:val="%9."/>
+      <w:lvlJc w:val="right"/>
+      <w:pPr>
+        <w:ind w:left="7540" w:hanging="180"/>
+      </w:pPr>
+    </w:lvl>
+  </w:abstractNum>
   <w:num w:numId="1" w16cid:durableId="1561404195">
     <w:abstractNumId w:val="0"/>
+  </w:num>
+  <w:num w:numId="2" w16cid:durableId="1364596821">
+    <w:abstractNumId w:val="2"/>
+  </w:num>
+  <w:num w:numId="3" w16cid:durableId="108278228">
+    <w:abstractNumId w:val="1"/>
+  </w:num>
+  <w:num w:numId="4" w16cid:durableId="571358338">
+    <w:abstractNumId w:val="3"/>
   </w:num>
 </w:numbering>
 </file>
@@ -6587,6 +8727,16 @@
       <w14:ligatures w14:val="none"/>
     </w:rPr>
   </w:style>
+  <w:style w:type="character" w:customStyle="1" w:styleId="citation">
+    <w:name w:val="citation"/>
+    <w:basedOn w:val="Policepardfaut"/>
+    <w:rsid w:val="006A357E"/>
+  </w:style>
+  <w:style w:type="character" w:customStyle="1" w:styleId="italique">
+    <w:name w:val="italique"/>
+    <w:basedOn w:val="Policepardfaut"/>
+    <w:rsid w:val="006A357E"/>
+  </w:style>
 </w:styles>
 </file>
 

</xml_diff>

<commit_message>
encore une ANCOVA et une MANCOVA et c'est fini
</commit_message>
<xml_diff>
--- a/notes_guidant_la_présentation.docx
+++ b/notes_guidant_la_présentation.docx
@@ -3344,6 +3344,8 @@
       <w:pPr>
         <w:rPr>
           <w:rFonts w:ascii="Arial" w:eastAsia="Times New Roman" w:hAnsi="Arial" w:cs="Arial"/>
+          <w:b/>
+          <w:bCs/>
           <w:color w:val="000000"/>
           <w:kern w:val="0"/>
           <w:sz w:val="18"/>
@@ -3471,6 +3473,44 @@
           <w14:ligatures w14:val="none"/>
         </w:rPr>
         <w:t>)</w:t>
+      </w:r>
+      <w:r>
+        <w:rPr>
+          <w:rFonts w:ascii="Arial" w:eastAsia="Times New Roman" w:hAnsi="Arial" w:cs="Arial"/>
+          <w:color w:val="000000"/>
+          <w:kern w:val="0"/>
+          <w:sz w:val="18"/>
+          <w:szCs w:val="18"/>
+          <w:lang w:eastAsia="fr-FR"/>
+          <w14:ligatures w14:val="none"/>
+        </w:rPr>
+        <w:t xml:space="preserve"> : il est ainsi créé </w:t>
+      </w:r>
+      <w:r>
+        <w:rPr>
+          <w:rFonts w:ascii="Arial" w:eastAsia="Times New Roman" w:hAnsi="Arial" w:cs="Arial"/>
+          <w:color w:val="000000"/>
+          <w:kern w:val="0"/>
+          <w:sz w:val="18"/>
+          <w:szCs w:val="18"/>
+          <w:lang w:eastAsia="fr-FR"/>
+          <w14:ligatures w14:val="none"/>
+        </w:rPr>
+        <w:t>un</w:t>
+      </w:r>
+      <w:r>
+        <w:rPr>
+          <w:rFonts w:ascii="Arial" w:eastAsia="Times New Roman" w:hAnsi="Arial" w:cs="Arial"/>
+          <w:b/>
+          <w:bCs/>
+          <w:color w:val="000000"/>
+          <w:kern w:val="0"/>
+          <w:sz w:val="18"/>
+          <w:szCs w:val="18"/>
+          <w:lang w:eastAsia="fr-FR"/>
+          <w14:ligatures w14:val="none"/>
+        </w:rPr>
+        <w:t xml:space="preserve"> plan d’expérience complet</w:t>
       </w:r>
     </w:p>
     <w:p>
@@ -4010,7 +4050,33 @@
           <w:lang w:eastAsia="fr-FR"/>
           <w14:ligatures w14:val="none"/>
         </w:rPr>
-        <w:t xml:space="preserve">Régression linéaire simple (pesticides) en filtrant les données pour ne garder qu’une seule culture à la fois (faire une reg lin sur maïs et une reg lin sur pommes de terre), pour deux cluster différents en terme de conditions climatiques (genre cluster 3 et 4) </w:t>
+        <w:t xml:space="preserve">Régression linéaire simple (pesticides) en filtrant les données pour ne garder qu’une seule culture à la fois (faire une reg lin sur maïs et une reg lin sur pommes de terre), pour deux cluster différents </w:t>
+      </w:r>
+      <w:proofErr w:type="gramStart"/>
+      <w:r>
+        <w:rPr>
+          <w:rFonts w:ascii="Arial" w:eastAsia="Times New Roman" w:hAnsi="Arial" w:cs="Arial"/>
+          <w:color w:val="000000"/>
+          <w:kern w:val="0"/>
+          <w:sz w:val="18"/>
+          <w:szCs w:val="18"/>
+          <w:lang w:eastAsia="fr-FR"/>
+          <w14:ligatures w14:val="none"/>
+        </w:rPr>
+        <w:t>en terme de</w:t>
+      </w:r>
+      <w:proofErr w:type="gramEnd"/>
+      <w:r>
+        <w:rPr>
+          <w:rFonts w:ascii="Arial" w:eastAsia="Times New Roman" w:hAnsi="Arial" w:cs="Arial"/>
+          <w:color w:val="000000"/>
+          <w:kern w:val="0"/>
+          <w:sz w:val="18"/>
+          <w:szCs w:val="18"/>
+          <w:lang w:eastAsia="fr-FR"/>
+          <w14:ligatures w14:val="none"/>
+        </w:rPr>
+        <w:t xml:space="preserve"> conditions climatiques (genre cluster 3 et 4) </w:t>
       </w:r>
       <w:r>
         <w:rPr>
@@ -4048,630 +4114,854 @@
           <w:lang w:eastAsia="fr-FR"/>
           <w14:ligatures w14:val="none"/>
         </w:rPr>
-        <w:t>4 régressions linéaires simples à faire {</w:t>
+        <w:t>Boucle sur toutes les cultures et tous les clusters</w:t>
+      </w:r>
+    </w:p>
+    <w:p>
+      <w:pPr>
+        <w:rPr>
+          <w:rFonts w:ascii="Arial" w:eastAsia="Times New Roman" w:hAnsi="Arial" w:cs="Arial"/>
+          <w:color w:val="000000"/>
+          <w:kern w:val="0"/>
+          <w:sz w:val="18"/>
+          <w:szCs w:val="18"/>
+          <w:lang w:eastAsia="fr-FR"/>
+          <w14:ligatures w14:val="none"/>
+        </w:rPr>
+      </w:pPr>
+    </w:p>
+    <w:p>
+      <w:pPr>
+        <w:rPr>
+          <w:rFonts w:ascii="Arial" w:eastAsia="Times New Roman" w:hAnsi="Arial" w:cs="Arial"/>
+          <w:color w:val="000000"/>
+          <w:kern w:val="0"/>
+          <w:sz w:val="18"/>
+          <w:szCs w:val="18"/>
+          <w:lang w:eastAsia="fr-FR"/>
+          <w14:ligatures w14:val="none"/>
+        </w:rPr>
+      </w:pPr>
+      <w:r>
+        <w:rPr>
+          <w:rFonts w:ascii="Arial" w:eastAsia="Times New Roman" w:hAnsi="Arial" w:cs="Arial"/>
+          <w:b/>
+          <w:bCs/>
+          <w:color w:val="000000"/>
+          <w:kern w:val="0"/>
+          <w:sz w:val="18"/>
+          <w:szCs w:val="18"/>
+          <w:lang w:eastAsia="fr-FR"/>
+          <w14:ligatures w14:val="none"/>
+        </w:rPr>
+        <w:t>La</w:t>
+      </w:r>
+      <w:r>
+        <w:rPr>
+          <w:rFonts w:ascii="Arial" w:eastAsia="Times New Roman" w:hAnsi="Arial" w:cs="Arial"/>
+          <w:b/>
+          <w:bCs/>
+          <w:color w:val="000000"/>
+          <w:kern w:val="0"/>
+          <w:sz w:val="18"/>
+          <w:szCs w:val="18"/>
+          <w:lang w:eastAsia="fr-FR"/>
+          <w14:ligatures w14:val="none"/>
+        </w:rPr>
+        <w:t xml:space="preserve"> transformation </w:t>
+      </w:r>
+      <w:proofErr w:type="gramStart"/>
+      <w:r>
+        <w:rPr>
+          <w:rFonts w:ascii="Arial" w:eastAsia="Times New Roman" w:hAnsi="Arial" w:cs="Arial"/>
+          <w:b/>
+          <w:bCs/>
+          <w:color w:val="000000"/>
+          <w:kern w:val="0"/>
+          <w:sz w:val="18"/>
+          <w:szCs w:val="18"/>
+          <w:lang w:eastAsia="fr-FR"/>
+          <w14:ligatures w14:val="none"/>
+        </w:rPr>
+        <w:t>log(</w:t>
       </w:r>
       <w:proofErr w:type="spellStart"/>
+      <w:proofErr w:type="gramEnd"/>
+      <w:r>
+        <w:rPr>
+          <w:rFonts w:ascii="Arial" w:eastAsia="Times New Roman" w:hAnsi="Arial" w:cs="Arial"/>
+          <w:b/>
+          <w:bCs/>
+          <w:color w:val="000000"/>
+          <w:kern w:val="0"/>
+          <w:sz w:val="18"/>
+          <w:szCs w:val="18"/>
+          <w:lang w:eastAsia="fr-FR"/>
+          <w14:ligatures w14:val="none"/>
+        </w:rPr>
+        <w:t>Crop</w:t>
+      </w:r>
+      <w:proofErr w:type="spellEnd"/>
+      <w:r>
+        <w:rPr>
+          <w:rFonts w:ascii="Arial" w:eastAsia="Times New Roman" w:hAnsi="Arial" w:cs="Arial"/>
+          <w:b/>
+          <w:bCs/>
+          <w:color w:val="000000"/>
+          <w:kern w:val="0"/>
+          <w:sz w:val="18"/>
+          <w:szCs w:val="18"/>
+          <w:lang w:eastAsia="fr-FR"/>
+          <w14:ligatures w14:val="none"/>
+        </w:rPr>
+        <w:t>)</w:t>
+      </w:r>
+      <w:r>
+        <w:rPr>
+          <w:rFonts w:ascii="Arial" w:eastAsia="Times New Roman" w:hAnsi="Arial" w:cs="Arial"/>
+          <w:b/>
+          <w:bCs/>
+          <w:color w:val="000000"/>
+          <w:kern w:val="0"/>
+          <w:sz w:val="18"/>
+          <w:szCs w:val="18"/>
+          <w:lang w:eastAsia="fr-FR"/>
+          <w14:ligatures w14:val="none"/>
+        </w:rPr>
+        <w:t xml:space="preserve"> ~log(</w:t>
+      </w:r>
+      <w:proofErr w:type="spellStart"/>
+      <w:r>
+        <w:rPr>
+          <w:rFonts w:ascii="Arial" w:eastAsia="Times New Roman" w:hAnsi="Arial" w:cs="Arial"/>
+          <w:b/>
+          <w:bCs/>
+          <w:color w:val="000000"/>
+          <w:kern w:val="0"/>
+          <w:sz w:val="18"/>
+          <w:szCs w:val="18"/>
+          <w:lang w:eastAsia="fr-FR"/>
+          <w14:ligatures w14:val="none"/>
+        </w:rPr>
+        <w:t>pest</w:t>
+      </w:r>
+      <w:proofErr w:type="spellEnd"/>
+      <w:r>
+        <w:rPr>
+          <w:rFonts w:ascii="Arial" w:eastAsia="Times New Roman" w:hAnsi="Arial" w:cs="Arial"/>
+          <w:b/>
+          <w:bCs/>
+          <w:color w:val="000000"/>
+          <w:kern w:val="0"/>
+          <w:sz w:val="18"/>
+          <w:szCs w:val="18"/>
+          <w:lang w:eastAsia="fr-FR"/>
+          <w14:ligatures w14:val="none"/>
+        </w:rPr>
+        <w:t xml:space="preserve">) </w:t>
+      </w:r>
+      <w:r>
+        <w:rPr>
+          <w:rFonts w:ascii="Arial" w:eastAsia="Times New Roman" w:hAnsi="Arial" w:cs="Arial"/>
+          <w:b/>
+          <w:bCs/>
+          <w:color w:val="000000"/>
+          <w:kern w:val="0"/>
+          <w:sz w:val="18"/>
+          <w:szCs w:val="18"/>
+          <w:lang w:eastAsia="fr-FR"/>
+          <w14:ligatures w14:val="none"/>
+        </w:rPr>
+        <w:t>est celle qui rend le mieux</w:t>
+      </w:r>
+      <w:r>
+        <w:rPr>
+          <w:rFonts w:ascii="Arial" w:eastAsia="Times New Roman" w:hAnsi="Arial" w:cs="Arial"/>
+          <w:b/>
+          <w:bCs/>
+          <w:color w:val="000000"/>
+          <w:kern w:val="0"/>
+          <w:sz w:val="18"/>
+          <w:szCs w:val="18"/>
+          <w:lang w:eastAsia="fr-FR"/>
+          <w14:ligatures w14:val="none"/>
+        </w:rPr>
+        <w:t xml:space="preserve"> le modèle </w:t>
+      </w:r>
+      <w:proofErr w:type="spellStart"/>
+      <w:r>
+        <w:rPr>
+          <w:rFonts w:ascii="Arial" w:eastAsia="Times New Roman" w:hAnsi="Arial" w:cs="Arial"/>
+          <w:b/>
+          <w:bCs/>
+          <w:color w:val="000000"/>
+          <w:kern w:val="0"/>
+          <w:sz w:val="18"/>
+          <w:szCs w:val="18"/>
+          <w:lang w:eastAsia="fr-FR"/>
+          <w14:ligatures w14:val="none"/>
+        </w:rPr>
+        <w:t>homocédastique</w:t>
+      </w:r>
+      <w:proofErr w:type="spellEnd"/>
+      <w:r>
+        <w:rPr>
+          <w:rFonts w:ascii="Arial" w:eastAsia="Times New Roman" w:hAnsi="Arial" w:cs="Arial"/>
+          <w:color w:val="000000"/>
+          <w:kern w:val="0"/>
+          <w:sz w:val="18"/>
+          <w:szCs w:val="18"/>
+          <w:lang w:eastAsia="fr-FR"/>
+          <w14:ligatures w14:val="none"/>
+        </w:rPr>
+        <w:t xml:space="preserve"> </w:t>
+      </w:r>
+      <w:r>
+        <w:rPr>
+          <w:rFonts w:ascii="Arial" w:eastAsia="Times New Roman" w:hAnsi="Arial" w:cs="Arial"/>
+          <w:color w:val="000000"/>
+          <w:kern w:val="0"/>
+          <w:sz w:val="18"/>
+          <w:szCs w:val="18"/>
+          <w:lang w:eastAsia="fr-FR"/>
+          <w14:ligatures w14:val="none"/>
+        </w:rPr>
+        <w:t xml:space="preserve">- aucune transformation (racine carrée, réciproque, </w:t>
+      </w:r>
+      <w:proofErr w:type="spellStart"/>
+      <w:r>
+        <w:rPr>
+          <w:rFonts w:ascii="Arial" w:eastAsia="Times New Roman" w:hAnsi="Arial" w:cs="Arial"/>
+          <w:color w:val="000000"/>
+          <w:kern w:val="0"/>
+          <w:sz w:val="18"/>
+          <w:szCs w:val="18"/>
+          <w:lang w:eastAsia="fr-FR"/>
+          <w14:ligatures w14:val="none"/>
+        </w:rPr>
+        <w:t>boxcox</w:t>
+      </w:r>
+      <w:proofErr w:type="spellEnd"/>
+      <w:r>
+        <w:rPr>
+          <w:rFonts w:ascii="Arial" w:eastAsia="Times New Roman" w:hAnsi="Arial" w:cs="Arial"/>
+          <w:color w:val="000000"/>
+          <w:kern w:val="0"/>
+          <w:sz w:val="18"/>
+          <w:szCs w:val="18"/>
+          <w:lang w:eastAsia="fr-FR"/>
+          <w14:ligatures w14:val="none"/>
+        </w:rPr>
+        <w:t>) ne fait</w:t>
+      </w:r>
+      <w:r>
+        <w:rPr>
+          <w:rFonts w:ascii="Arial" w:eastAsia="Times New Roman" w:hAnsi="Arial" w:cs="Arial"/>
+          <w:color w:val="000000"/>
+          <w:kern w:val="0"/>
+          <w:sz w:val="18"/>
+          <w:szCs w:val="18"/>
+          <w:lang w:eastAsia="fr-FR"/>
+          <w14:ligatures w14:val="none"/>
+        </w:rPr>
+        <w:t xml:space="preserve"> sensiblement</w:t>
+      </w:r>
+      <w:r>
+        <w:rPr>
+          <w:rFonts w:ascii="Arial" w:eastAsia="Times New Roman" w:hAnsi="Arial" w:cs="Arial"/>
+          <w:color w:val="000000"/>
+          <w:kern w:val="0"/>
+          <w:sz w:val="18"/>
+          <w:szCs w:val="18"/>
+          <w:lang w:eastAsia="fr-FR"/>
+          <w14:ligatures w14:val="none"/>
+        </w:rPr>
+        <w:t xml:space="preserve"> mieux</w:t>
+      </w:r>
+    </w:p>
+    <w:p>
+      <w:pPr>
+        <w:rPr>
+          <w:rFonts w:ascii="Arial" w:eastAsia="Times New Roman" w:hAnsi="Arial" w:cs="Arial"/>
+          <w:color w:val="000000"/>
+          <w:kern w:val="0"/>
+          <w:sz w:val="18"/>
+          <w:szCs w:val="18"/>
+          <w:lang w:eastAsia="fr-FR"/>
+          <w14:ligatures w14:val="none"/>
+        </w:rPr>
+      </w:pPr>
+    </w:p>
+    <w:p>
+      <w:pPr>
+        <w:rPr>
+          <w:rFonts w:ascii="Arial" w:hAnsi="Arial" w:cs="Arial"/>
+          <w:color w:val="000000"/>
+          <w:sz w:val="18"/>
+          <w:szCs w:val="18"/>
+        </w:rPr>
+      </w:pPr>
+      <w:r>
+        <w:rPr>
+          <w:rFonts w:ascii="Arial" w:eastAsia="Times New Roman" w:hAnsi="Arial" w:cs="Arial"/>
+          <w:b/>
+          <w:bCs/>
+          <w:color w:val="000000"/>
+          <w:kern w:val="0"/>
+          <w:sz w:val="18"/>
+          <w:szCs w:val="18"/>
+          <w:lang w:eastAsia="fr-FR"/>
+          <w14:ligatures w14:val="none"/>
+        </w:rPr>
+        <w:t>Pourtant, même pour la meilleure régression</w:t>
+      </w:r>
+      <w:r>
+        <w:rPr>
+          <w:rFonts w:ascii="Arial" w:eastAsia="Times New Roman" w:hAnsi="Arial" w:cs="Arial"/>
+          <w:b/>
+          <w:bCs/>
+          <w:color w:val="000000"/>
+          <w:kern w:val="0"/>
+          <w:sz w:val="18"/>
+          <w:szCs w:val="18"/>
+          <w:lang w:eastAsia="fr-FR"/>
+          <w14:ligatures w14:val="none"/>
+        </w:rPr>
+        <w:t xml:space="preserve"> (R^2 = 76%)</w:t>
+      </w:r>
+      <w:r>
+        <w:rPr>
+          <w:rFonts w:ascii="Arial" w:eastAsia="Times New Roman" w:hAnsi="Arial" w:cs="Arial"/>
+          <w:b/>
+          <w:bCs/>
+          <w:color w:val="000000"/>
+          <w:kern w:val="0"/>
+          <w:sz w:val="18"/>
+          <w:szCs w:val="18"/>
+          <w:lang w:eastAsia="fr-FR"/>
+          <w14:ligatures w14:val="none"/>
+        </w:rPr>
+        <w:t>, correspondant aux pommes de terre du cluster 1(insérer graphe</w:t>
+      </w:r>
+      <w:r>
+        <w:rPr>
+          <w:rFonts w:ascii="Arial" w:eastAsia="Times New Roman" w:hAnsi="Arial" w:cs="Arial"/>
+          <w:b/>
+          <w:bCs/>
+          <w:color w:val="000000"/>
+          <w:kern w:val="0"/>
+          <w:sz w:val="18"/>
+          <w:szCs w:val="18"/>
+          <w:lang w:eastAsia="fr-FR"/>
+          <w14:ligatures w14:val="none"/>
+        </w:rPr>
+        <w:t xml:space="preserve"> diagnostic</w:t>
+      </w:r>
+      <w:r>
+        <w:rPr>
+          <w:rFonts w:ascii="Arial" w:eastAsia="Times New Roman" w:hAnsi="Arial" w:cs="Arial"/>
+          <w:b/>
+          <w:bCs/>
+          <w:color w:val="000000"/>
+          <w:kern w:val="0"/>
+          <w:sz w:val="18"/>
+          <w:szCs w:val="18"/>
+          <w:lang w:eastAsia="fr-FR"/>
+          <w14:ligatures w14:val="none"/>
+        </w:rPr>
+        <w:t>), les</w:t>
+      </w:r>
+      <w:r>
+        <w:rPr>
+          <w:rFonts w:ascii="Arial" w:eastAsia="Times New Roman" w:hAnsi="Arial" w:cs="Arial"/>
+          <w:b/>
+          <w:bCs/>
+          <w:color w:val="000000"/>
+          <w:kern w:val="0"/>
+          <w:sz w:val="18"/>
+          <w:szCs w:val="18"/>
+          <w:lang w:eastAsia="fr-FR"/>
+          <w14:ligatures w14:val="none"/>
+        </w:rPr>
+        <w:t xml:space="preserve"> erreurs ne sont pas </w:t>
+      </w:r>
+      <w:r>
+        <w:rPr>
+          <w:rFonts w:ascii="Arial" w:eastAsia="Times New Roman" w:hAnsi="Arial" w:cs="Arial"/>
+          <w:b/>
+          <w:bCs/>
+          <w:color w:val="000000"/>
+          <w:kern w:val="0"/>
+          <w:sz w:val="18"/>
+          <w:szCs w:val="18"/>
+          <w:lang w:eastAsia="fr-FR"/>
+          <w14:ligatures w14:val="none"/>
+        </w:rPr>
+        <w:t>indépendantes</w:t>
+      </w:r>
+      <w:r>
+        <w:rPr>
+          <w:rFonts w:ascii="Arial" w:eastAsia="Times New Roman" w:hAnsi="Arial" w:cs="Arial"/>
+          <w:color w:val="000000"/>
+          <w:kern w:val="0"/>
+          <w:sz w:val="18"/>
+          <w:szCs w:val="18"/>
+          <w:lang w:eastAsia="fr-FR"/>
+          <w14:ligatures w14:val="none"/>
+        </w:rPr>
+        <w:t xml:space="preserve"> – on observe une légère hyperbole</w:t>
+      </w:r>
+      <w:r>
+        <w:rPr>
+          <w:rFonts w:ascii="Arial" w:eastAsia="Times New Roman" w:hAnsi="Arial" w:cs="Arial"/>
+          <w:color w:val="000000"/>
+          <w:kern w:val="0"/>
+          <w:sz w:val="18"/>
+          <w:szCs w:val="18"/>
+          <w:lang w:eastAsia="fr-FR"/>
+          <w14:ligatures w14:val="none"/>
+        </w:rPr>
+        <w:t xml:space="preserve">, </w:t>
+      </w:r>
+      <w:r>
+        <w:rPr>
+          <w:rFonts w:ascii="Arial" w:eastAsia="Times New Roman" w:hAnsi="Arial" w:cs="Arial"/>
+          <w:color w:val="000000"/>
+          <w:kern w:val="0"/>
+          <w:sz w:val="18"/>
+          <w:szCs w:val="18"/>
+          <w:lang w:eastAsia="fr-FR"/>
+          <w14:ligatures w14:val="none"/>
+        </w:rPr>
+        <w:t>l’hypothèse d’</w:t>
+      </w:r>
+      <w:proofErr w:type="spellStart"/>
+      <w:r>
+        <w:rPr>
+          <w:rFonts w:ascii="Arial" w:eastAsia="Times New Roman" w:hAnsi="Arial" w:cs="Arial"/>
+          <w:color w:val="000000"/>
+          <w:kern w:val="0"/>
+          <w:sz w:val="18"/>
+          <w:szCs w:val="18"/>
+          <w:lang w:eastAsia="fr-FR"/>
+          <w14:ligatures w14:val="none"/>
+        </w:rPr>
+        <w:t>homocédasticité</w:t>
+      </w:r>
+      <w:proofErr w:type="spellEnd"/>
+      <w:r>
+        <w:rPr>
+          <w:rFonts w:ascii="Arial" w:eastAsia="Times New Roman" w:hAnsi="Arial" w:cs="Arial"/>
+          <w:color w:val="000000"/>
+          <w:kern w:val="0"/>
+          <w:sz w:val="18"/>
+          <w:szCs w:val="18"/>
+          <w:lang w:eastAsia="fr-FR"/>
+          <w14:ligatures w14:val="none"/>
+        </w:rPr>
+        <w:t xml:space="preserve"> n’est pas vraiment complétée. Néanmoins,</w:t>
+      </w:r>
+      <w:r>
+        <w:rPr>
+          <w:rFonts w:ascii="Arial" w:eastAsia="Times New Roman" w:hAnsi="Arial" w:cs="Arial"/>
+          <w:color w:val="000000"/>
+          <w:kern w:val="0"/>
+          <w:sz w:val="18"/>
+          <w:szCs w:val="18"/>
+          <w:lang w:eastAsia="fr-FR"/>
+          <w14:ligatures w14:val="none"/>
+        </w:rPr>
+        <w:t xml:space="preserve"> </w:t>
+      </w:r>
+      <w:r>
+        <w:rPr>
+          <w:rFonts w:ascii="Arial" w:eastAsia="Times New Roman" w:hAnsi="Arial" w:cs="Arial"/>
+          <w:color w:val="000000"/>
+          <w:kern w:val="0"/>
+          <w:sz w:val="18"/>
+          <w:szCs w:val="18"/>
+          <w:lang w:eastAsia="fr-FR"/>
+          <w14:ligatures w14:val="none"/>
+        </w:rPr>
+        <w:t xml:space="preserve">le Q-Quantile-Quantile plot et </w:t>
+      </w:r>
+      <w:r>
+        <w:rPr>
+          <w:rFonts w:ascii="Arial" w:eastAsia="Times New Roman" w:hAnsi="Arial" w:cs="Arial"/>
+          <w:color w:val="000000"/>
+          <w:kern w:val="0"/>
+          <w:sz w:val="18"/>
+          <w:szCs w:val="18"/>
+          <w:lang w:eastAsia="fr-FR"/>
+          <w14:ligatures w14:val="none"/>
+        </w:rPr>
+        <w:t xml:space="preserve">un test </w:t>
+      </w:r>
+      <w:r>
+        <w:rPr>
+          <w:rFonts w:ascii="Arial" w:eastAsia="Times New Roman" w:hAnsi="Arial" w:cs="Arial"/>
+          <w:color w:val="000000"/>
+          <w:kern w:val="0"/>
+          <w:sz w:val="18"/>
+          <w:szCs w:val="18"/>
+          <w:lang w:eastAsia="fr-FR"/>
+          <w14:ligatures w14:val="none"/>
+        </w:rPr>
+        <w:t>de Shapiro</w:t>
+      </w:r>
+      <w:r>
+        <w:rPr>
+          <w:rFonts w:ascii="Arial" w:hAnsi="Arial" w:cs="Arial"/>
+          <w:color w:val="000000"/>
+          <w:sz w:val="18"/>
+          <w:szCs w:val="18"/>
+        </w:rPr>
+        <w:t xml:space="preserve"> </w:t>
+      </w:r>
+      <w:r>
+        <w:rPr>
+          <w:rFonts w:ascii="Arial" w:hAnsi="Arial" w:cs="Arial"/>
+          <w:color w:val="000000"/>
+          <w:sz w:val="18"/>
+          <w:szCs w:val="18"/>
+        </w:rPr>
+        <w:t xml:space="preserve">nous indiquent qu’elles </w:t>
+      </w:r>
+      <w:r>
+        <w:rPr>
+          <w:rFonts w:ascii="Arial" w:hAnsi="Arial" w:cs="Arial"/>
+          <w:color w:val="000000"/>
+          <w:sz w:val="18"/>
+          <w:szCs w:val="18"/>
+        </w:rPr>
+        <w:t xml:space="preserve">sont </w:t>
+      </w:r>
+      <w:r>
+        <w:rPr>
+          <w:rFonts w:ascii="Arial" w:hAnsi="Arial" w:cs="Arial"/>
+          <w:color w:val="000000"/>
+          <w:sz w:val="18"/>
+          <w:szCs w:val="18"/>
+        </w:rPr>
+        <w:t>gaussiennes</w:t>
+      </w:r>
+      <w:r>
+        <w:rPr>
+          <w:rFonts w:ascii="Arial" w:hAnsi="Arial" w:cs="Arial"/>
+          <w:color w:val="000000"/>
+          <w:sz w:val="18"/>
+          <w:szCs w:val="18"/>
+        </w:rPr>
+        <w:t>, et le retrait des observations 12</w:t>
+      </w:r>
+      <w:r>
+        <w:rPr>
+          <w:rFonts w:ascii="Arial" w:hAnsi="Arial" w:cs="Arial"/>
+          <w:color w:val="000000"/>
+          <w:sz w:val="18"/>
+          <w:szCs w:val="18"/>
+        </w:rPr>
+        <w:t>,</w:t>
+      </w:r>
+      <w:r>
+        <w:rPr>
+          <w:rFonts w:ascii="Arial" w:hAnsi="Arial" w:cs="Arial"/>
+          <w:color w:val="000000"/>
+          <w:sz w:val="18"/>
+          <w:szCs w:val="18"/>
+        </w:rPr>
+        <w:t xml:space="preserve">13 </w:t>
+      </w:r>
+      <w:r>
+        <w:rPr>
+          <w:rFonts w:ascii="Arial" w:hAnsi="Arial" w:cs="Arial"/>
+          <w:color w:val="000000"/>
+          <w:sz w:val="18"/>
+          <w:szCs w:val="18"/>
+        </w:rPr>
+        <w:t xml:space="preserve">et 90 </w:t>
+      </w:r>
+      <w:r>
+        <w:rPr>
+          <w:rFonts w:ascii="Arial" w:hAnsi="Arial" w:cs="Arial"/>
+          <w:color w:val="000000"/>
+          <w:sz w:val="18"/>
+          <w:szCs w:val="18"/>
+        </w:rPr>
+        <w:t>pourrait dans ce cas améliorer nos la complétion des hypothèses.</w:t>
+      </w:r>
+    </w:p>
+    <w:p>
+      <w:pPr>
+        <w:rPr>
+          <w:rFonts w:ascii="Arial" w:hAnsi="Arial" w:cs="Arial"/>
+          <w:color w:val="000000"/>
+          <w:sz w:val="18"/>
+          <w:szCs w:val="18"/>
+        </w:rPr>
+      </w:pPr>
+    </w:p>
+    <w:p>
+      <w:pPr>
+        <w:rPr>
+          <w:rFonts w:ascii="Arial" w:hAnsi="Arial" w:cs="Arial"/>
+          <w:color w:val="000000"/>
+          <w:sz w:val="18"/>
+          <w:szCs w:val="18"/>
+        </w:rPr>
+      </w:pPr>
+      <w:r>
+        <w:rPr>
+          <w:rFonts w:ascii="Arial" w:hAnsi="Arial" w:cs="Arial"/>
+          <w:color w:val="000000"/>
+          <w:sz w:val="18"/>
+          <w:szCs w:val="18"/>
+        </w:rPr>
+        <w:t>Très grande variabilité de résultats selon les cultures et les clusters </w:t>
+      </w:r>
+      <w:r>
+        <w:rPr>
+          <w:rFonts w:ascii="Arial" w:hAnsi="Arial" w:cs="Arial"/>
+          <w:color w:val="000000"/>
+          <w:sz w:val="18"/>
+          <w:szCs w:val="18"/>
+        </w:rPr>
+        <w:t>(</w:t>
+      </w:r>
+      <w:r>
+        <w:rPr>
+          <w:rFonts w:ascii="Arial" w:hAnsi="Arial" w:cs="Arial"/>
+          <w:b/>
+          <w:bCs/>
+          <w:color w:val="000000"/>
+          <w:sz w:val="18"/>
+          <w:szCs w:val="18"/>
+        </w:rPr>
+        <w:t>insérer graphe r2</w:t>
+      </w:r>
       <w:proofErr w:type="gramStart"/>
       <w:r>
         <w:rPr>
-          <w:rFonts w:ascii="Arial" w:eastAsia="Times New Roman" w:hAnsi="Arial" w:cs="Arial"/>
-          <w:b/>
-          <w:bCs/>
-          <w:color w:val="000000"/>
-          <w:kern w:val="0"/>
-          <w:sz w:val="18"/>
-          <w:szCs w:val="18"/>
-          <w:lang w:eastAsia="fr-FR"/>
-          <w14:ligatures w14:val="none"/>
-        </w:rPr>
-        <w:t>fullscnona</w:t>
+          <w:rFonts w:ascii="Arial" w:hAnsi="Arial" w:cs="Arial"/>
+          <w:color w:val="000000"/>
+          <w:sz w:val="18"/>
+          <w:szCs w:val="18"/>
+        </w:rPr>
+        <w:t>)</w:t>
+      </w:r>
+      <w:r>
+        <w:rPr>
+          <w:rFonts w:ascii="Arial" w:hAnsi="Arial" w:cs="Arial"/>
+          <w:color w:val="000000"/>
+          <w:sz w:val="18"/>
+          <w:szCs w:val="18"/>
+        </w:rPr>
+        <w:t>:</w:t>
+      </w:r>
+      <w:proofErr w:type="gramEnd"/>
+      <w:r>
+        <w:rPr>
+          <w:rFonts w:ascii="Arial" w:hAnsi="Arial" w:cs="Arial"/>
+          <w:color w:val="000000"/>
+          <w:sz w:val="18"/>
+          <w:szCs w:val="18"/>
+        </w:rPr>
+        <w:t xml:space="preserve"> </w:t>
+      </w:r>
+    </w:p>
+    <w:p>
+      <w:pPr>
+        <w:rPr>
+          <w:rFonts w:ascii="Arial" w:hAnsi="Arial" w:cs="Arial"/>
+          <w:color w:val="000000"/>
+          <w:sz w:val="18"/>
+          <w:szCs w:val="18"/>
+        </w:rPr>
+      </w:pPr>
+      <w:r>
+        <w:rPr>
+          <w:rFonts w:ascii="Arial" w:hAnsi="Arial" w:cs="Arial"/>
+          <w:b/>
+          <w:bCs/>
+          <w:color w:val="000000"/>
+          <w:sz w:val="18"/>
+          <w:szCs w:val="18"/>
+        </w:rPr>
+        <w:t>Maïs, Pomme de terre et Sorgho plutôt bien expliqués par la régression simple</w:t>
+      </w:r>
+      <w:r>
+        <w:rPr>
+          <w:rFonts w:ascii="Arial" w:hAnsi="Arial" w:cs="Arial"/>
+          <w:color w:val="000000"/>
+          <w:sz w:val="18"/>
+          <w:szCs w:val="18"/>
+        </w:rPr>
+        <w:t xml:space="preserve"> (&gt; 50% avec une </w:t>
+      </w:r>
+      <w:proofErr w:type="spellStart"/>
+      <w:r>
+        <w:rPr>
+          <w:rFonts w:ascii="Arial" w:hAnsi="Arial" w:cs="Arial"/>
+          <w:color w:val="000000"/>
+          <w:sz w:val="18"/>
+          <w:szCs w:val="18"/>
+        </w:rPr>
+        <w:t>p_value</w:t>
       </w:r>
       <w:proofErr w:type="spellEnd"/>
       <w:r>
         <w:rPr>
-          <w:rFonts w:ascii="Arial" w:eastAsia="Times New Roman" w:hAnsi="Arial" w:cs="Arial"/>
-          <w:b/>
-          <w:bCs/>
-          <w:color w:val="000000"/>
-          <w:kern w:val="0"/>
-          <w:sz w:val="18"/>
-          <w:szCs w:val="18"/>
-          <w:lang w:eastAsia="fr-FR"/>
-          <w14:ligatures w14:val="none"/>
-        </w:rPr>
-        <w:t>{</w:t>
-      </w:r>
-      <w:proofErr w:type="gramEnd"/>
-      <w:r>
-        <w:rPr>
-          <w:rFonts w:ascii="Arial" w:eastAsia="Times New Roman" w:hAnsi="Arial" w:cs="Arial"/>
-          <w:b/>
-          <w:bCs/>
-          <w:color w:val="000000"/>
-          <w:kern w:val="0"/>
-          <w:sz w:val="18"/>
-          <w:szCs w:val="18"/>
-          <w:lang w:eastAsia="fr-FR"/>
-          <w14:ligatures w14:val="none"/>
-        </w:rPr>
-        <w:t xml:space="preserve">cluster3, maïs), </w:t>
-      </w:r>
-      <w:proofErr w:type="spellStart"/>
-      <w:r>
-        <w:rPr>
-          <w:rFonts w:ascii="Arial" w:eastAsia="Times New Roman" w:hAnsi="Arial" w:cs="Arial"/>
-          <w:b/>
-          <w:bCs/>
-          <w:color w:val="000000"/>
-          <w:kern w:val="0"/>
-          <w:sz w:val="18"/>
-          <w:szCs w:val="18"/>
-          <w:lang w:eastAsia="fr-FR"/>
-          <w14:ligatures w14:val="none"/>
-        </w:rPr>
-        <w:t>fullscnona</w:t>
-      </w:r>
-      <w:proofErr w:type="spellEnd"/>
-      <w:r>
-        <w:rPr>
-          <w:rFonts w:ascii="Arial" w:eastAsia="Times New Roman" w:hAnsi="Arial" w:cs="Arial"/>
-          <w:b/>
-          <w:bCs/>
-          <w:color w:val="000000"/>
-          <w:kern w:val="0"/>
-          <w:sz w:val="18"/>
-          <w:szCs w:val="18"/>
-          <w:lang w:eastAsia="fr-FR"/>
-          <w14:ligatures w14:val="none"/>
-        </w:rPr>
-        <w:t xml:space="preserve">{cluster3, </w:t>
-      </w:r>
-      <w:r>
-        <w:rPr>
-          <w:rFonts w:ascii="Arial" w:eastAsia="Times New Roman" w:hAnsi="Arial" w:cs="Arial"/>
-          <w:b/>
-          <w:bCs/>
-          <w:color w:val="000000"/>
-          <w:kern w:val="0"/>
-          <w:sz w:val="18"/>
-          <w:szCs w:val="18"/>
-          <w:lang w:eastAsia="fr-FR"/>
-          <w14:ligatures w14:val="none"/>
-        </w:rPr>
-        <w:t>blé</w:t>
-      </w:r>
-      <w:r>
-        <w:rPr>
-          <w:rFonts w:ascii="Arial" w:eastAsia="Times New Roman" w:hAnsi="Arial" w:cs="Arial"/>
-          <w:b/>
-          <w:bCs/>
-          <w:color w:val="000000"/>
-          <w:kern w:val="0"/>
-          <w:sz w:val="18"/>
-          <w:szCs w:val="18"/>
-          <w:lang w:eastAsia="fr-FR"/>
-          <w14:ligatures w14:val="none"/>
-        </w:rPr>
-        <w:t>),</w:t>
-      </w:r>
-      <w:r>
-        <w:rPr>
-          <w:rFonts w:ascii="Arial" w:eastAsia="Times New Roman" w:hAnsi="Arial" w:cs="Arial"/>
-          <w:b/>
-          <w:bCs/>
-          <w:color w:val="000000"/>
-          <w:kern w:val="0"/>
-          <w:sz w:val="18"/>
-          <w:szCs w:val="18"/>
-          <w:lang w:eastAsia="fr-FR"/>
-          <w14:ligatures w14:val="none"/>
+          <w:rFonts w:ascii="Arial" w:hAnsi="Arial" w:cs="Arial"/>
+          <w:color w:val="000000"/>
+          <w:sz w:val="18"/>
+          <w:szCs w:val="18"/>
+        </w:rPr>
+        <w:t xml:space="preserve"> inférieure à 1‰) </w:t>
+      </w:r>
+      <w:r>
+        <w:rPr>
+          <w:rFonts w:ascii="Arial" w:hAnsi="Arial" w:cs="Arial"/>
+          <w:b/>
+          <w:bCs/>
+          <w:color w:val="000000"/>
+          <w:sz w:val="18"/>
+          <w:szCs w:val="18"/>
+        </w:rPr>
+        <w:t xml:space="preserve">dans les pays où il fait le plus chaud </w:t>
+      </w:r>
+      <w:r>
+        <w:rPr>
+          <w:rFonts w:ascii="Arial" w:hAnsi="Arial" w:cs="Arial"/>
+          <w:b/>
+          <w:bCs/>
+          <w:color w:val="000000"/>
+          <w:sz w:val="18"/>
+          <w:szCs w:val="18"/>
+        </w:rPr>
+        <w:t xml:space="preserve">et </w:t>
+      </w:r>
+      <w:r>
+        <w:rPr>
+          <w:rFonts w:ascii="Arial" w:hAnsi="Arial" w:cs="Arial"/>
+          <w:b/>
+          <w:bCs/>
+          <w:color w:val="000000"/>
+          <w:sz w:val="18"/>
+          <w:szCs w:val="18"/>
+        </w:rPr>
+        <w:t>où</w:t>
+      </w:r>
+      <w:r>
+        <w:rPr>
+          <w:rFonts w:ascii="Arial" w:hAnsi="Arial" w:cs="Arial"/>
+          <w:b/>
+          <w:bCs/>
+          <w:color w:val="000000"/>
+          <w:sz w:val="18"/>
+          <w:szCs w:val="18"/>
+        </w:rPr>
+        <w:t xml:space="preserve"> la pluie est abondant</w:t>
+      </w:r>
+      <w:r>
+        <w:rPr>
+          <w:rFonts w:ascii="Arial" w:hAnsi="Arial" w:cs="Arial"/>
+          <w:b/>
+          <w:bCs/>
+          <w:color w:val="000000"/>
+          <w:sz w:val="18"/>
+          <w:szCs w:val="18"/>
+        </w:rPr>
+        <w:t>e</w:t>
+      </w:r>
+      <w:r>
+        <w:rPr>
+          <w:rFonts w:ascii="Arial" w:hAnsi="Arial" w:cs="Arial"/>
+          <w:color w:val="000000"/>
+          <w:sz w:val="18"/>
+          <w:szCs w:val="18"/>
+        </w:rPr>
+        <w:t>, comme la Guyane, le Brésil ou la Papouasie-Nouvelle-Guinée</w:t>
+      </w:r>
+      <w:r>
+        <w:rPr>
+          <w:rFonts w:ascii="Arial" w:hAnsi="Arial" w:cs="Arial"/>
+          <w:color w:val="000000"/>
+          <w:sz w:val="18"/>
+          <w:szCs w:val="18"/>
+        </w:rPr>
+        <w:t xml:space="preserve">. On remarque tout de même que cette </w:t>
+      </w:r>
+      <w:r>
+        <w:rPr>
+          <w:rFonts w:ascii="Arial" w:hAnsi="Arial" w:cs="Arial"/>
+          <w:b/>
+          <w:bCs/>
+          <w:color w:val="000000"/>
+          <w:sz w:val="18"/>
+          <w:szCs w:val="18"/>
+        </w:rPr>
+        <w:t xml:space="preserve">régression simple est </w:t>
+      </w:r>
+      <w:r>
+        <w:rPr>
+          <w:rFonts w:ascii="Arial" w:hAnsi="Arial" w:cs="Arial"/>
+          <w:b/>
+          <w:bCs/>
+          <w:color w:val="000000"/>
+          <w:sz w:val="18"/>
+          <w:szCs w:val="18"/>
+        </w:rPr>
+        <w:lastRenderedPageBreak/>
+        <w:t xml:space="preserve">insuffisante pour expliquer </w:t>
+      </w:r>
+      <w:r>
+        <w:rPr>
+          <w:rFonts w:ascii="Arial" w:hAnsi="Arial" w:cs="Arial"/>
+          <w:b/>
+          <w:bCs/>
+          <w:color w:val="000000"/>
+          <w:sz w:val="18"/>
+          <w:szCs w:val="18"/>
+        </w:rPr>
+        <w:t xml:space="preserve">les rendements dans un </w:t>
+      </w:r>
+      <w:r>
+        <w:rPr>
+          <w:rFonts w:ascii="Arial" w:hAnsi="Arial" w:cs="Arial"/>
+          <w:b/>
+          <w:bCs/>
+          <w:color w:val="000000"/>
+          <w:sz w:val="18"/>
+          <w:szCs w:val="18"/>
+        </w:rPr>
+        <w:t>cas général</w:t>
+      </w:r>
+      <w:r>
+        <w:rPr>
+          <w:rFonts w:ascii="Arial" w:hAnsi="Arial" w:cs="Arial"/>
+          <w:color w:val="000000"/>
+          <w:sz w:val="18"/>
+          <w:szCs w:val="18"/>
+        </w:rPr>
+        <w:t>,</w:t>
+      </w:r>
+      <w:r>
+        <w:rPr>
+          <w:rFonts w:ascii="Arial" w:hAnsi="Arial" w:cs="Arial"/>
+          <w:color w:val="000000"/>
+          <w:sz w:val="18"/>
+          <w:szCs w:val="18"/>
         </w:rPr>
         <w:t xml:space="preserve"> </w:t>
       </w:r>
-      <w:proofErr w:type="spellStart"/>
-      <w:r>
-        <w:rPr>
-          <w:rFonts w:ascii="Arial" w:eastAsia="Times New Roman" w:hAnsi="Arial" w:cs="Arial"/>
-          <w:b/>
-          <w:bCs/>
-          <w:color w:val="000000"/>
-          <w:kern w:val="0"/>
-          <w:sz w:val="18"/>
-          <w:szCs w:val="18"/>
-          <w:lang w:eastAsia="fr-FR"/>
-          <w14:ligatures w14:val="none"/>
-        </w:rPr>
-        <w:t>fullscnona</w:t>
-      </w:r>
-      <w:proofErr w:type="spellEnd"/>
-      <w:r>
-        <w:rPr>
-          <w:rFonts w:ascii="Arial" w:eastAsia="Times New Roman" w:hAnsi="Arial" w:cs="Arial"/>
-          <w:b/>
-          <w:bCs/>
-          <w:color w:val="000000"/>
-          <w:kern w:val="0"/>
-          <w:sz w:val="18"/>
-          <w:szCs w:val="18"/>
-          <w:lang w:eastAsia="fr-FR"/>
-          <w14:ligatures w14:val="none"/>
-        </w:rPr>
-        <w:t>{cluster</w:t>
-      </w:r>
-      <w:r>
-        <w:rPr>
-          <w:rFonts w:ascii="Arial" w:eastAsia="Times New Roman" w:hAnsi="Arial" w:cs="Arial"/>
-          <w:b/>
-          <w:bCs/>
-          <w:color w:val="000000"/>
-          <w:kern w:val="0"/>
-          <w:sz w:val="18"/>
-          <w:szCs w:val="18"/>
-          <w:lang w:eastAsia="fr-FR"/>
-          <w14:ligatures w14:val="none"/>
-        </w:rPr>
-        <w:t>4</w:t>
-      </w:r>
-      <w:r>
-        <w:rPr>
-          <w:rFonts w:ascii="Arial" w:eastAsia="Times New Roman" w:hAnsi="Arial" w:cs="Arial"/>
-          <w:b/>
-          <w:bCs/>
-          <w:color w:val="000000"/>
-          <w:kern w:val="0"/>
-          <w:sz w:val="18"/>
-          <w:szCs w:val="18"/>
-          <w:lang w:eastAsia="fr-FR"/>
-          <w14:ligatures w14:val="none"/>
-        </w:rPr>
-        <w:t>, maïs),</w:t>
-      </w:r>
-      <w:r>
-        <w:rPr>
-          <w:rFonts w:ascii="Arial" w:eastAsia="Times New Roman" w:hAnsi="Arial" w:cs="Arial"/>
-          <w:b/>
-          <w:bCs/>
-          <w:color w:val="000000"/>
-          <w:kern w:val="0"/>
-          <w:sz w:val="18"/>
-          <w:szCs w:val="18"/>
-          <w:lang w:eastAsia="fr-FR"/>
-          <w14:ligatures w14:val="none"/>
-        </w:rPr>
-        <w:t xml:space="preserve"> </w:t>
-      </w:r>
-      <w:proofErr w:type="spellStart"/>
-      <w:r>
-        <w:rPr>
-          <w:rFonts w:ascii="Arial" w:eastAsia="Times New Roman" w:hAnsi="Arial" w:cs="Arial"/>
-          <w:b/>
-          <w:bCs/>
-          <w:color w:val="000000"/>
-          <w:kern w:val="0"/>
-          <w:sz w:val="18"/>
-          <w:szCs w:val="18"/>
-          <w:lang w:eastAsia="fr-FR"/>
-          <w14:ligatures w14:val="none"/>
-        </w:rPr>
-        <w:t>fullscnona</w:t>
-      </w:r>
-      <w:proofErr w:type="spellEnd"/>
-      <w:r>
-        <w:rPr>
-          <w:rFonts w:ascii="Arial" w:eastAsia="Times New Roman" w:hAnsi="Arial" w:cs="Arial"/>
-          <w:b/>
-          <w:bCs/>
-          <w:color w:val="000000"/>
-          <w:kern w:val="0"/>
-          <w:sz w:val="18"/>
-          <w:szCs w:val="18"/>
-          <w:lang w:eastAsia="fr-FR"/>
-          <w14:ligatures w14:val="none"/>
-        </w:rPr>
-        <w:t>{cluster</w:t>
-      </w:r>
-      <w:r>
-        <w:rPr>
-          <w:rFonts w:ascii="Arial" w:eastAsia="Times New Roman" w:hAnsi="Arial" w:cs="Arial"/>
-          <w:b/>
-          <w:bCs/>
-          <w:color w:val="000000"/>
-          <w:kern w:val="0"/>
-          <w:sz w:val="18"/>
-          <w:szCs w:val="18"/>
-          <w:lang w:eastAsia="fr-FR"/>
-          <w14:ligatures w14:val="none"/>
-        </w:rPr>
-        <w:t>4</w:t>
-      </w:r>
-      <w:r>
-        <w:rPr>
-          <w:rFonts w:ascii="Arial" w:eastAsia="Times New Roman" w:hAnsi="Arial" w:cs="Arial"/>
-          <w:b/>
-          <w:bCs/>
-          <w:color w:val="000000"/>
-          <w:kern w:val="0"/>
-          <w:sz w:val="18"/>
-          <w:szCs w:val="18"/>
-          <w:lang w:eastAsia="fr-FR"/>
-          <w14:ligatures w14:val="none"/>
-        </w:rPr>
-        <w:t xml:space="preserve">, </w:t>
-      </w:r>
-      <w:r>
-        <w:rPr>
-          <w:rFonts w:ascii="Arial" w:eastAsia="Times New Roman" w:hAnsi="Arial" w:cs="Arial"/>
-          <w:b/>
-          <w:bCs/>
-          <w:color w:val="000000"/>
-          <w:kern w:val="0"/>
-          <w:sz w:val="18"/>
-          <w:szCs w:val="18"/>
-          <w:lang w:eastAsia="fr-FR"/>
-          <w14:ligatures w14:val="none"/>
-        </w:rPr>
-        <w:t>blé</w:t>
-      </w:r>
-      <w:r>
-        <w:rPr>
-          <w:rFonts w:ascii="Arial" w:eastAsia="Times New Roman" w:hAnsi="Arial" w:cs="Arial"/>
-          <w:b/>
-          <w:bCs/>
-          <w:color w:val="000000"/>
-          <w:kern w:val="0"/>
-          <w:sz w:val="18"/>
-          <w:szCs w:val="18"/>
-          <w:lang w:eastAsia="fr-FR"/>
-          <w14:ligatures w14:val="none"/>
-        </w:rPr>
-        <w:t>)</w:t>
-      </w:r>
-      <w:r>
-        <w:rPr>
-          <w:rFonts w:ascii="Arial" w:eastAsia="Times New Roman" w:hAnsi="Arial" w:cs="Arial"/>
-          <w:b/>
-          <w:bCs/>
-          <w:color w:val="000000"/>
-          <w:kern w:val="0"/>
-          <w:sz w:val="18"/>
-          <w:szCs w:val="18"/>
-          <w:lang w:eastAsia="fr-FR"/>
-          <w14:ligatures w14:val="none"/>
-        </w:rPr>
-        <w:t>}</w:t>
-      </w:r>
-    </w:p>
-    <w:p>
-      <w:pPr>
-        <w:rPr>
-          <w:rFonts w:ascii="Arial" w:eastAsia="Times New Roman" w:hAnsi="Arial" w:cs="Arial"/>
-          <w:color w:val="000000"/>
-          <w:kern w:val="0"/>
-          <w:sz w:val="18"/>
-          <w:szCs w:val="18"/>
-          <w:lang w:eastAsia="fr-FR"/>
-          <w14:ligatures w14:val="none"/>
-        </w:rPr>
-      </w:pPr>
-    </w:p>
-    <w:p>
-      <w:pPr>
-        <w:rPr>
-          <w:rFonts w:ascii="Arial" w:eastAsia="Times New Roman" w:hAnsi="Arial" w:cs="Arial"/>
-          <w:color w:val="000000"/>
-          <w:kern w:val="0"/>
-          <w:sz w:val="18"/>
-          <w:szCs w:val="18"/>
-          <w:lang w:eastAsia="fr-FR"/>
-          <w14:ligatures w14:val="none"/>
-        </w:rPr>
-      </w:pPr>
-      <w:r>
-        <w:rPr>
-          <w:rFonts w:ascii="Arial" w:eastAsia="Times New Roman" w:hAnsi="Arial" w:cs="Arial"/>
-          <w:b/>
-          <w:bCs/>
-          <w:color w:val="000000"/>
-          <w:kern w:val="0"/>
-          <w:sz w:val="18"/>
-          <w:szCs w:val="18"/>
-          <w:lang w:eastAsia="fr-FR"/>
-          <w14:ligatures w14:val="none"/>
-        </w:rPr>
-        <w:t>La</w:t>
-      </w:r>
-      <w:r>
-        <w:rPr>
-          <w:rFonts w:ascii="Arial" w:eastAsia="Times New Roman" w:hAnsi="Arial" w:cs="Arial"/>
-          <w:b/>
-          <w:bCs/>
-          <w:color w:val="000000"/>
-          <w:kern w:val="0"/>
-          <w:sz w:val="18"/>
-          <w:szCs w:val="18"/>
-          <w:lang w:eastAsia="fr-FR"/>
-          <w14:ligatures w14:val="none"/>
-        </w:rPr>
-        <w:t xml:space="preserve"> transformation </w:t>
-      </w:r>
-      <w:proofErr w:type="spellStart"/>
-      <w:r>
-        <w:rPr>
-          <w:rFonts w:ascii="Arial" w:eastAsia="Times New Roman" w:hAnsi="Arial" w:cs="Arial"/>
-          <w:b/>
-          <w:bCs/>
-          <w:color w:val="000000"/>
-          <w:kern w:val="0"/>
-          <w:sz w:val="18"/>
-          <w:szCs w:val="18"/>
-          <w:lang w:eastAsia="fr-FR"/>
-          <w14:ligatures w14:val="none"/>
-        </w:rPr>
-        <w:t>Crop</w:t>
-      </w:r>
-      <w:proofErr w:type="spellEnd"/>
-      <w:r>
-        <w:rPr>
-          <w:rFonts w:ascii="Arial" w:eastAsia="Times New Roman" w:hAnsi="Arial" w:cs="Arial"/>
-          <w:b/>
-          <w:bCs/>
-          <w:color w:val="000000"/>
-          <w:kern w:val="0"/>
-          <w:sz w:val="18"/>
-          <w:szCs w:val="18"/>
-          <w:lang w:eastAsia="fr-FR"/>
-          <w14:ligatures w14:val="none"/>
-        </w:rPr>
-        <w:t xml:space="preserve"> ~log(</w:t>
-      </w:r>
-      <w:proofErr w:type="spellStart"/>
-      <w:r>
-        <w:rPr>
-          <w:rFonts w:ascii="Arial" w:eastAsia="Times New Roman" w:hAnsi="Arial" w:cs="Arial"/>
-          <w:b/>
-          <w:bCs/>
-          <w:color w:val="000000"/>
-          <w:kern w:val="0"/>
-          <w:sz w:val="18"/>
-          <w:szCs w:val="18"/>
-          <w:lang w:eastAsia="fr-FR"/>
-          <w14:ligatures w14:val="none"/>
-        </w:rPr>
-        <w:t>pest</w:t>
-      </w:r>
-      <w:proofErr w:type="spellEnd"/>
-      <w:r>
-        <w:rPr>
-          <w:rFonts w:ascii="Arial" w:eastAsia="Times New Roman" w:hAnsi="Arial" w:cs="Arial"/>
-          <w:b/>
-          <w:bCs/>
-          <w:color w:val="000000"/>
-          <w:kern w:val="0"/>
-          <w:sz w:val="18"/>
-          <w:szCs w:val="18"/>
-          <w:lang w:eastAsia="fr-FR"/>
-          <w14:ligatures w14:val="none"/>
-        </w:rPr>
-        <w:t xml:space="preserve">) </w:t>
-      </w:r>
-      <w:r>
-        <w:rPr>
-          <w:rFonts w:ascii="Arial" w:eastAsia="Times New Roman" w:hAnsi="Arial" w:cs="Arial"/>
-          <w:b/>
-          <w:bCs/>
-          <w:color w:val="000000"/>
-          <w:kern w:val="0"/>
-          <w:sz w:val="18"/>
-          <w:szCs w:val="18"/>
-          <w:lang w:eastAsia="fr-FR"/>
-          <w14:ligatures w14:val="none"/>
-        </w:rPr>
-        <w:t xml:space="preserve">est celle qui rend </w:t>
-      </w:r>
-      <w:proofErr w:type="spellStart"/>
-      <w:r>
-        <w:rPr>
-          <w:rFonts w:ascii="Arial" w:eastAsia="Times New Roman" w:hAnsi="Arial" w:cs="Arial"/>
-          <w:b/>
-          <w:bCs/>
-          <w:color w:val="000000"/>
-          <w:kern w:val="0"/>
-          <w:sz w:val="18"/>
-          <w:szCs w:val="18"/>
-          <w:lang w:eastAsia="fr-FR"/>
-          <w14:ligatures w14:val="none"/>
-        </w:rPr>
-        <w:t xml:space="preserve">le </w:t>
-      </w:r>
-      <w:proofErr w:type="spellEnd"/>
-      <w:r>
-        <w:rPr>
-          <w:rFonts w:ascii="Arial" w:eastAsia="Times New Roman" w:hAnsi="Arial" w:cs="Arial"/>
-          <w:b/>
-          <w:bCs/>
-          <w:color w:val="000000"/>
-          <w:kern w:val="0"/>
-          <w:sz w:val="18"/>
-          <w:szCs w:val="18"/>
-          <w:lang w:eastAsia="fr-FR"/>
-          <w14:ligatures w14:val="none"/>
-        </w:rPr>
-        <w:t>mieux</w:t>
-      </w:r>
-      <w:r>
-        <w:rPr>
-          <w:rFonts w:ascii="Arial" w:eastAsia="Times New Roman" w:hAnsi="Arial" w:cs="Arial"/>
-          <w:b/>
-          <w:bCs/>
-          <w:color w:val="000000"/>
-          <w:kern w:val="0"/>
-          <w:sz w:val="18"/>
-          <w:szCs w:val="18"/>
-          <w:lang w:eastAsia="fr-FR"/>
-          <w14:ligatures w14:val="none"/>
-        </w:rPr>
-        <w:t xml:space="preserve"> le modèle </w:t>
-      </w:r>
-      <w:proofErr w:type="spellStart"/>
-      <w:r>
-        <w:rPr>
-          <w:rFonts w:ascii="Arial" w:eastAsia="Times New Roman" w:hAnsi="Arial" w:cs="Arial"/>
-          <w:b/>
-          <w:bCs/>
-          <w:color w:val="000000"/>
-          <w:kern w:val="0"/>
-          <w:sz w:val="18"/>
-          <w:szCs w:val="18"/>
-          <w:lang w:eastAsia="fr-FR"/>
-          <w14:ligatures w14:val="none"/>
-        </w:rPr>
-        <w:t>homocédastique</w:t>
-      </w:r>
-      <w:proofErr w:type="spellEnd"/>
-      <w:r>
-        <w:rPr>
-          <w:rFonts w:ascii="Arial" w:eastAsia="Times New Roman" w:hAnsi="Arial" w:cs="Arial"/>
-          <w:color w:val="000000"/>
-          <w:kern w:val="0"/>
-          <w:sz w:val="18"/>
-          <w:szCs w:val="18"/>
-          <w:lang w:eastAsia="fr-FR"/>
-          <w14:ligatures w14:val="none"/>
-        </w:rPr>
-        <w:t xml:space="preserve"> </w:t>
-      </w:r>
-      <w:r>
-        <w:rPr>
-          <w:rFonts w:ascii="Arial" w:eastAsia="Times New Roman" w:hAnsi="Arial" w:cs="Arial"/>
-          <w:color w:val="000000"/>
-          <w:kern w:val="0"/>
-          <w:sz w:val="18"/>
-          <w:szCs w:val="18"/>
-          <w:lang w:eastAsia="fr-FR"/>
-          <w14:ligatures w14:val="none"/>
-        </w:rPr>
-        <w:t xml:space="preserve">- aucune transformation (racine carrée, réciproque, </w:t>
-      </w:r>
-      <w:proofErr w:type="spellStart"/>
-      <w:r>
-        <w:rPr>
-          <w:rFonts w:ascii="Arial" w:eastAsia="Times New Roman" w:hAnsi="Arial" w:cs="Arial"/>
-          <w:color w:val="000000"/>
-          <w:kern w:val="0"/>
-          <w:sz w:val="18"/>
-          <w:szCs w:val="18"/>
-          <w:lang w:eastAsia="fr-FR"/>
-          <w14:ligatures w14:val="none"/>
-        </w:rPr>
-        <w:t>boxcox</w:t>
-      </w:r>
-      <w:proofErr w:type="spellEnd"/>
-      <w:r>
-        <w:rPr>
-          <w:rFonts w:ascii="Arial" w:eastAsia="Times New Roman" w:hAnsi="Arial" w:cs="Arial"/>
-          <w:color w:val="000000"/>
-          <w:kern w:val="0"/>
-          <w:sz w:val="18"/>
-          <w:szCs w:val="18"/>
-          <w:lang w:eastAsia="fr-FR"/>
-          <w14:ligatures w14:val="none"/>
-        </w:rPr>
-        <w:t>) ne fait</w:t>
-      </w:r>
-      <w:r>
-        <w:rPr>
-          <w:rFonts w:ascii="Arial" w:eastAsia="Times New Roman" w:hAnsi="Arial" w:cs="Arial"/>
-          <w:color w:val="000000"/>
-          <w:kern w:val="0"/>
-          <w:sz w:val="18"/>
-          <w:szCs w:val="18"/>
-          <w:lang w:eastAsia="fr-FR"/>
-          <w14:ligatures w14:val="none"/>
-        </w:rPr>
-        <w:t xml:space="preserve"> sensiblement</w:t>
-      </w:r>
-      <w:r>
-        <w:rPr>
-          <w:rFonts w:ascii="Arial" w:eastAsia="Times New Roman" w:hAnsi="Arial" w:cs="Arial"/>
-          <w:color w:val="000000"/>
-          <w:kern w:val="0"/>
-          <w:sz w:val="18"/>
-          <w:szCs w:val="18"/>
-          <w:lang w:eastAsia="fr-FR"/>
-          <w14:ligatures w14:val="none"/>
-        </w:rPr>
-        <w:t xml:space="preserve"> mieux</w:t>
-      </w:r>
-    </w:p>
-    <w:p>
-      <w:pPr>
-        <w:rPr>
-          <w:rFonts w:ascii="Arial" w:eastAsia="Times New Roman" w:hAnsi="Arial" w:cs="Arial"/>
-          <w:color w:val="000000"/>
-          <w:kern w:val="0"/>
-          <w:sz w:val="18"/>
-          <w:szCs w:val="18"/>
-          <w:lang w:eastAsia="fr-FR"/>
-          <w14:ligatures w14:val="none"/>
-        </w:rPr>
-      </w:pPr>
-    </w:p>
-    <w:p>
-      <w:pPr>
+      <w:r>
         <w:rPr>
           <w:rFonts w:ascii="Arial" w:hAnsi="Arial" w:cs="Arial"/>
           <w:color w:val="000000"/>
           <w:sz w:val="18"/>
           <w:szCs w:val="18"/>
         </w:rPr>
-      </w:pPr>
-      <w:r>
-        <w:rPr>
-          <w:rFonts w:ascii="Arial" w:eastAsia="Times New Roman" w:hAnsi="Arial" w:cs="Arial"/>
-          <w:color w:val="000000"/>
-          <w:kern w:val="0"/>
-          <w:sz w:val="18"/>
-          <w:szCs w:val="18"/>
-          <w:lang w:eastAsia="fr-FR"/>
-          <w14:ligatures w14:val="none"/>
-        </w:rPr>
-        <w:t>L</w:t>
-      </w:r>
-      <w:r>
-        <w:rPr>
-          <w:rFonts w:ascii="Arial" w:eastAsia="Times New Roman" w:hAnsi="Arial" w:cs="Arial"/>
-          <w:color w:val="000000"/>
-          <w:kern w:val="0"/>
-          <w:sz w:val="18"/>
-          <w:szCs w:val="18"/>
-          <w:lang w:eastAsia="fr-FR"/>
-          <w14:ligatures w14:val="none"/>
-        </w:rPr>
-        <w:t xml:space="preserve">es erreurs ne sont pas </w:t>
-      </w:r>
-      <w:r>
-        <w:rPr>
-          <w:rFonts w:ascii="Arial" w:eastAsia="Times New Roman" w:hAnsi="Arial" w:cs="Arial"/>
-          <w:color w:val="000000"/>
-          <w:kern w:val="0"/>
-          <w:sz w:val="18"/>
-          <w:szCs w:val="18"/>
-          <w:lang w:eastAsia="fr-FR"/>
-          <w14:ligatures w14:val="none"/>
-        </w:rPr>
-        <w:t>indépendantes</w:t>
-      </w:r>
-      <w:r>
-        <w:rPr>
-          <w:rFonts w:ascii="Arial" w:eastAsia="Times New Roman" w:hAnsi="Arial" w:cs="Arial"/>
-          <w:color w:val="000000"/>
-          <w:kern w:val="0"/>
-          <w:sz w:val="18"/>
-          <w:szCs w:val="18"/>
-          <w:lang w:eastAsia="fr-FR"/>
-          <w14:ligatures w14:val="none"/>
-        </w:rPr>
-        <w:t xml:space="preserve">, et un test de </w:t>
+        <w:t xml:space="preserve">plus de la moitié des régressions </w:t>
       </w:r>
       <w:r>
         <w:rPr>
@@ -4680,84 +4970,40 @@
           <w:sz w:val="18"/>
           <w:szCs w:val="18"/>
         </w:rPr>
-        <w:t xml:space="preserve">Kolmogorov-Smirnov </w:t>
-      </w:r>
-      <w:r>
+        <w:t xml:space="preserve">effectuées n’atteignant même pas R^2 = 25% </w:t>
+      </w:r>
+    </w:p>
+    <w:p>
+      <w:pPr>
         <w:rPr>
           <w:rFonts w:ascii="Arial" w:hAnsi="Arial" w:cs="Arial"/>
           <w:color w:val="000000"/>
           <w:sz w:val="18"/>
           <w:szCs w:val="18"/>
         </w:rPr>
-        <w:t>nous indiquent qu’elles ne sont pas gaussiennes non plus</w:t>
-      </w:r>
+      </w:pPr>
     </w:p>
     <w:p>
       <w:pPr>
         <w:rPr>
           <w:rFonts w:ascii="Arial" w:hAnsi="Arial" w:cs="Arial"/>
-          <w:color w:val="000000"/>
-          <w:sz w:val="18"/>
-          <w:szCs w:val="18"/>
-        </w:rPr>
-      </w:pPr>
-    </w:p>
-    <w:p>
-      <w:pPr>
+          <w:b/>
+          <w:bCs/>
+          <w:color w:val="000000"/>
+          <w:sz w:val="18"/>
+          <w:szCs w:val="18"/>
+        </w:rPr>
+      </w:pPr>
+      <w:r>
         <w:rPr>
           <w:rFonts w:ascii="Arial" w:hAnsi="Arial" w:cs="Arial"/>
-          <w:color w:val="000000"/>
-          <w:sz w:val="18"/>
-          <w:szCs w:val="18"/>
-        </w:rPr>
-      </w:pPr>
-      <w:r>
-        <w:rPr>
-          <w:rFonts w:ascii="Arial" w:hAnsi="Arial" w:cs="Arial"/>
-          <w:color w:val="000000"/>
-          <w:sz w:val="18"/>
-          <w:szCs w:val="18"/>
-        </w:rPr>
-        <w:t xml:space="preserve">Très grande variabilité de résultats selon les cultures et les clusters : </w:t>
-      </w:r>
-    </w:p>
-    <w:p>
-      <w:pPr>
-        <w:rPr>
-          <w:rFonts w:ascii="Arial" w:hAnsi="Arial" w:cs="Arial"/>
-          <w:color w:val="000000"/>
-          <w:sz w:val="18"/>
-          <w:szCs w:val="18"/>
-        </w:rPr>
-      </w:pPr>
-      <w:r>
-        <w:rPr>
-          <w:rFonts w:ascii="Arial" w:hAnsi="Arial" w:cs="Arial"/>
-          <w:color w:val="000000"/>
-          <w:sz w:val="18"/>
-          <w:szCs w:val="18"/>
-        </w:rPr>
-        <w:t xml:space="preserve">Maïs, Pomme de terre et Sorgho plutôt bien expliqués par la régression simple (&gt; 50% avec une </w:t>
-      </w:r>
-      <w:proofErr w:type="spellStart"/>
-      <w:r>
-        <w:rPr>
-          <w:rFonts w:ascii="Arial" w:hAnsi="Arial" w:cs="Arial"/>
-          <w:color w:val="000000"/>
-          <w:sz w:val="18"/>
-          <w:szCs w:val="18"/>
-        </w:rPr>
-        <w:t>p_value</w:t>
-      </w:r>
-      <w:proofErr w:type="spellEnd"/>
-      <w:r>
-        <w:rPr>
-          <w:rFonts w:ascii="Arial" w:hAnsi="Arial" w:cs="Arial"/>
-          <w:color w:val="000000"/>
-          <w:sz w:val="18"/>
-          <w:szCs w:val="18"/>
-        </w:rPr>
-        <w:t xml:space="preserve"> inférieure à 1‰) dans les pays où il fait le plus chaud et que la pluie est abondante, comme la Guyane, le Brésil ou la Papouasie-Nouvelle-Guinée</w:t>
+          <w:b/>
+          <w:bCs/>
+          <w:color w:val="000000"/>
+          <w:sz w:val="18"/>
+          <w:szCs w:val="18"/>
+        </w:rPr>
+        <w:t>Réponse à la question posée : ça dépend des pays et des cultures, mais globalement non une régression linéaire simple ne suffit pas</w:t>
       </w:r>
     </w:p>
     <w:p>
@@ -4827,7 +5073,6 @@
           <w:lang w:eastAsia="fr-FR"/>
           <w14:ligatures w14:val="none"/>
         </w:rPr>
-        <w:lastRenderedPageBreak/>
         <w:t>Comment expliquer les variations de rendement selon les variables disponibles ?</w:t>
       </w:r>
     </w:p>
@@ -4882,6 +5127,20 @@
         </w:rPr>
         <w:t xml:space="preserve"> </w:t>
       </w:r>
+    </w:p>
+    <w:p>
+      <w:pPr>
+        <w:pStyle w:val="Paragraphedeliste"/>
+        <w:rPr>
+          <w:rFonts w:ascii="Arial" w:eastAsia="Times New Roman" w:hAnsi="Arial" w:cs="Arial"/>
+          <w:color w:val="000000"/>
+          <w:kern w:val="0"/>
+          <w:sz w:val="18"/>
+          <w:szCs w:val="18"/>
+          <w:lang w:eastAsia="fr-FR"/>
+          <w14:ligatures w14:val="none"/>
+        </w:rPr>
+      </w:pPr>
     </w:p>
     <w:p>
       <w:pPr>
@@ -4896,22 +5155,486 @@
           <w:kern w:val="0"/>
           <w:sz w:val="18"/>
           <w:szCs w:val="18"/>
-          <w:lang w:eastAsia="fr-FR"/>
-          <w14:ligatures w14:val="none"/>
-        </w:rPr>
-      </w:pPr>
-      <w:r>
-        <w:rPr>
-          <w:rFonts w:ascii="Arial" w:eastAsia="Times New Roman" w:hAnsi="Arial" w:cs="Arial"/>
-          <w:color w:val="000000"/>
-          <w:kern w:val="0"/>
-          <w:sz w:val="18"/>
-          <w:szCs w:val="18"/>
+          <w:u w:val="single"/>
+          <w:lang w:eastAsia="fr-FR"/>
+          <w14:ligatures w14:val="none"/>
+        </w:rPr>
+      </w:pPr>
+      <w:r>
+        <w:rPr>
+          <w:rFonts w:ascii="Arial" w:eastAsia="Times New Roman" w:hAnsi="Arial" w:cs="Arial"/>
+          <w:color w:val="000000"/>
+          <w:kern w:val="0"/>
+          <w:sz w:val="18"/>
+          <w:szCs w:val="18"/>
+          <w:u w:val="single"/>
           <w:lang w:eastAsia="fr-FR"/>
           <w14:ligatures w14:val="none"/>
         </w:rPr>
         <w:t>Régression linéaire multiple avec (pluie/température/pesticides)</w:t>
       </w:r>
+    </w:p>
+    <w:p>
+      <w:pPr>
+        <w:rPr>
+          <w:rFonts w:ascii="Arial" w:eastAsia="Times New Roman" w:hAnsi="Arial" w:cs="Arial"/>
+          <w:b/>
+          <w:bCs/>
+          <w:color w:val="000000"/>
+          <w:kern w:val="0"/>
+          <w:sz w:val="18"/>
+          <w:szCs w:val="18"/>
+          <w:lang w:eastAsia="fr-FR"/>
+          <w14:ligatures w14:val="none"/>
+        </w:rPr>
+      </w:pPr>
+      <w:r>
+        <w:rPr>
+          <w:rFonts w:ascii="Arial" w:eastAsia="Times New Roman" w:hAnsi="Arial" w:cs="Arial"/>
+          <w:b/>
+          <w:bCs/>
+          <w:color w:val="000000"/>
+          <w:kern w:val="0"/>
+          <w:sz w:val="18"/>
+          <w:szCs w:val="18"/>
+          <w:lang w:eastAsia="fr-FR"/>
+          <w14:ligatures w14:val="none"/>
+        </w:rPr>
+        <w:t xml:space="preserve">Modèle qui </w:t>
+      </w:r>
+      <w:r>
+        <w:rPr>
+          <w:rFonts w:ascii="Arial" w:eastAsia="Times New Roman" w:hAnsi="Arial" w:cs="Arial"/>
+          <w:b/>
+          <w:bCs/>
+          <w:color w:val="000000"/>
+          <w:kern w:val="0"/>
+          <w:sz w:val="18"/>
+          <w:szCs w:val="18"/>
+          <w:lang w:eastAsia="fr-FR"/>
+          <w14:ligatures w14:val="none"/>
+        </w:rPr>
+        <w:t>complète le mieux les hypothèses</w:t>
+      </w:r>
+      <w:r>
+        <w:rPr>
+          <w:rFonts w:ascii="Arial" w:eastAsia="Times New Roman" w:hAnsi="Arial" w:cs="Arial"/>
+          <w:b/>
+          <w:bCs/>
+          <w:color w:val="000000"/>
+          <w:kern w:val="0"/>
+          <w:sz w:val="18"/>
+          <w:szCs w:val="18"/>
+          <w:lang w:eastAsia="fr-FR"/>
+          <w14:ligatures w14:val="none"/>
+        </w:rPr>
+        <w:t xml:space="preserve"> </w:t>
+      </w:r>
+      <w:r>
+        <w:rPr>
+          <w:rFonts w:ascii="Arial" w:eastAsia="Times New Roman" w:hAnsi="Arial" w:cs="Arial"/>
+          <w:b/>
+          <w:bCs/>
+          <w:color w:val="000000"/>
+          <w:kern w:val="0"/>
+          <w:sz w:val="18"/>
+          <w:szCs w:val="18"/>
+          <w:lang w:eastAsia="fr-FR"/>
+          <w14:ligatures w14:val="none"/>
+        </w:rPr>
+        <w:t xml:space="preserve">d’un modèle linéaire : </w:t>
+      </w:r>
+    </w:p>
+    <w:p>
+      <w:pPr>
+        <w:rPr>
+          <w:rFonts w:ascii="Arial" w:eastAsia="Times New Roman" w:hAnsi="Arial" w:cs="Arial"/>
+          <w:color w:val="000000"/>
+          <w:kern w:val="0"/>
+          <w:sz w:val="18"/>
+          <w:szCs w:val="18"/>
+          <w:lang w:val="en-US" w:eastAsia="fr-FR"/>
+          <w14:ligatures w14:val="none"/>
+        </w:rPr>
+      </w:pPr>
+      <w:proofErr w:type="spellStart"/>
+      <w:r>
+        <w:rPr>
+          <w:rFonts w:ascii="Arial" w:eastAsia="Times New Roman" w:hAnsi="Arial" w:cs="Arial"/>
+          <w:color w:val="000000"/>
+          <w:kern w:val="0"/>
+          <w:sz w:val="18"/>
+          <w:szCs w:val="18"/>
+          <w:lang w:val="en-US" w:eastAsia="fr-FR"/>
+          <w14:ligatures w14:val="none"/>
+        </w:rPr>
+        <w:t>Yield_i</w:t>
+      </w:r>
+      <w:proofErr w:type="spellEnd"/>
+      <w:r>
+        <w:rPr>
+          <w:rFonts w:ascii="Arial" w:eastAsia="Times New Roman" w:hAnsi="Arial" w:cs="Arial"/>
+          <w:color w:val="000000"/>
+          <w:kern w:val="0"/>
+          <w:sz w:val="18"/>
+          <w:szCs w:val="18"/>
+          <w:lang w:val="en-US" w:eastAsia="fr-FR"/>
+          <w14:ligatures w14:val="none"/>
+        </w:rPr>
+        <w:t xml:space="preserve"> = a.log(pest)_</w:t>
+      </w:r>
+      <w:proofErr w:type="spellStart"/>
+      <w:r>
+        <w:rPr>
+          <w:rFonts w:ascii="Arial" w:eastAsia="Times New Roman" w:hAnsi="Arial" w:cs="Arial"/>
+          <w:color w:val="000000"/>
+          <w:kern w:val="0"/>
+          <w:sz w:val="18"/>
+          <w:szCs w:val="18"/>
+          <w:lang w:val="en-US" w:eastAsia="fr-FR"/>
+          <w14:ligatures w14:val="none"/>
+        </w:rPr>
+        <w:t>i</w:t>
+      </w:r>
+      <w:proofErr w:type="spellEnd"/>
+      <w:r>
+        <w:rPr>
+          <w:rFonts w:ascii="Arial" w:eastAsia="Times New Roman" w:hAnsi="Arial" w:cs="Arial"/>
+          <w:color w:val="000000"/>
+          <w:kern w:val="0"/>
+          <w:sz w:val="18"/>
+          <w:szCs w:val="18"/>
+          <w:lang w:val="en-US" w:eastAsia="fr-FR"/>
+          <w14:ligatures w14:val="none"/>
+        </w:rPr>
+        <w:t xml:space="preserve"> + b.</w:t>
+      </w:r>
+      <w:r>
+        <w:rPr>
+          <w:rFonts w:ascii="Arial" w:eastAsia="Times New Roman" w:hAnsi="Arial" w:cs="Arial"/>
+          <w:color w:val="000000"/>
+          <w:kern w:val="0"/>
+          <w:sz w:val="18"/>
+          <w:szCs w:val="18"/>
+          <w:lang w:val="en-US" w:eastAsia="fr-FR"/>
+          <w14:ligatures w14:val="none"/>
+        </w:rPr>
+        <w:t>log(temp)_</w:t>
+      </w:r>
+      <w:proofErr w:type="spellStart"/>
+      <w:r>
+        <w:rPr>
+          <w:rFonts w:ascii="Arial" w:eastAsia="Times New Roman" w:hAnsi="Arial" w:cs="Arial"/>
+          <w:color w:val="000000"/>
+          <w:kern w:val="0"/>
+          <w:sz w:val="18"/>
+          <w:szCs w:val="18"/>
+          <w:lang w:val="en-US" w:eastAsia="fr-FR"/>
+          <w14:ligatures w14:val="none"/>
+        </w:rPr>
+        <w:t>i</w:t>
+      </w:r>
+      <w:proofErr w:type="spellEnd"/>
+      <w:r>
+        <w:rPr>
+          <w:rFonts w:ascii="Arial" w:eastAsia="Times New Roman" w:hAnsi="Arial" w:cs="Arial"/>
+          <w:color w:val="000000"/>
+          <w:kern w:val="0"/>
+          <w:sz w:val="18"/>
+          <w:szCs w:val="18"/>
+          <w:lang w:val="en-US" w:eastAsia="fr-FR"/>
+          <w14:ligatures w14:val="none"/>
+        </w:rPr>
+        <w:t xml:space="preserve"> + </w:t>
+      </w:r>
+      <w:proofErr w:type="spellStart"/>
+      <w:proofErr w:type="gramStart"/>
+      <w:r>
+        <w:rPr>
+          <w:rFonts w:ascii="Arial" w:eastAsia="Times New Roman" w:hAnsi="Arial" w:cs="Arial"/>
+          <w:color w:val="000000"/>
+          <w:kern w:val="0"/>
+          <w:sz w:val="18"/>
+          <w:szCs w:val="18"/>
+          <w:lang w:val="en-US" w:eastAsia="fr-FR"/>
+          <w14:ligatures w14:val="none"/>
+        </w:rPr>
+        <w:t>c.rain</w:t>
+      </w:r>
+      <w:proofErr w:type="gramEnd"/>
+      <w:r>
+        <w:rPr>
+          <w:rFonts w:ascii="Arial" w:eastAsia="Times New Roman" w:hAnsi="Arial" w:cs="Arial"/>
+          <w:color w:val="000000"/>
+          <w:kern w:val="0"/>
+          <w:sz w:val="18"/>
+          <w:szCs w:val="18"/>
+          <w:lang w:val="en-US" w:eastAsia="fr-FR"/>
+          <w14:ligatures w14:val="none"/>
+        </w:rPr>
+        <w:t>_i</w:t>
+      </w:r>
+      <w:proofErr w:type="spellEnd"/>
+    </w:p>
+    <w:p>
+      <w:pPr>
+        <w:rPr>
+          <w:rFonts w:ascii="Arial" w:eastAsia="Times New Roman" w:hAnsi="Arial" w:cs="Arial"/>
+          <w:color w:val="000000"/>
+          <w:kern w:val="0"/>
+          <w:sz w:val="18"/>
+          <w:szCs w:val="18"/>
+          <w:lang w:eastAsia="fr-FR"/>
+          <w14:ligatures w14:val="none"/>
+        </w:rPr>
+      </w:pPr>
+    </w:p>
+    <w:p>
+      <w:pPr>
+        <w:rPr>
+          <w:rFonts w:ascii="Arial" w:eastAsia="Times New Roman" w:hAnsi="Arial" w:cs="Arial"/>
+          <w:color w:val="000000"/>
+          <w:kern w:val="0"/>
+          <w:sz w:val="18"/>
+          <w:szCs w:val="18"/>
+          <w:lang w:eastAsia="fr-FR"/>
+          <w14:ligatures w14:val="none"/>
+        </w:rPr>
+      </w:pPr>
+      <w:r>
+        <w:rPr>
+          <w:rFonts w:ascii="Arial" w:eastAsia="Times New Roman" w:hAnsi="Arial" w:cs="Arial"/>
+          <w:color w:val="000000"/>
+          <w:kern w:val="0"/>
+          <w:sz w:val="18"/>
+          <w:szCs w:val="18"/>
+          <w:lang w:eastAsia="fr-FR"/>
+          <w14:ligatures w14:val="none"/>
+        </w:rPr>
+        <w:t xml:space="preserve">Ce modèle, effectué sur les </w:t>
+      </w:r>
+      <w:r>
+        <w:rPr>
+          <w:rFonts w:ascii="Arial" w:eastAsia="Times New Roman" w:hAnsi="Arial" w:cs="Arial"/>
+          <w:color w:val="000000"/>
+          <w:kern w:val="0"/>
+          <w:sz w:val="18"/>
+          <w:szCs w:val="18"/>
+          <w:lang w:eastAsia="fr-FR"/>
+          <w14:ligatures w14:val="none"/>
+        </w:rPr>
+        <w:t xml:space="preserve">cinq </w:t>
+      </w:r>
+      <w:r>
+        <w:rPr>
+          <w:rFonts w:ascii="Arial" w:eastAsia="Times New Roman" w:hAnsi="Arial" w:cs="Arial"/>
+          <w:color w:val="000000"/>
+          <w:kern w:val="0"/>
+          <w:sz w:val="18"/>
+          <w:szCs w:val="18"/>
+          <w:lang w:eastAsia="fr-FR"/>
+          <w14:ligatures w14:val="none"/>
+        </w:rPr>
+        <w:t>cultures confondues</w:t>
+      </w:r>
+      <w:r>
+        <w:rPr>
+          <w:rFonts w:ascii="Arial" w:eastAsia="Times New Roman" w:hAnsi="Arial" w:cs="Arial"/>
+          <w:color w:val="000000"/>
+          <w:kern w:val="0"/>
+          <w:sz w:val="18"/>
+          <w:szCs w:val="18"/>
+          <w:lang w:eastAsia="fr-FR"/>
+          <w14:ligatures w14:val="none"/>
+        </w:rPr>
+        <w:t>, dans les pays possédant 23 années observations, complète parfaitement les hypothèses d’</w:t>
+      </w:r>
+      <w:proofErr w:type="spellStart"/>
+      <w:r>
+        <w:rPr>
+          <w:rFonts w:ascii="Arial" w:eastAsia="Times New Roman" w:hAnsi="Arial" w:cs="Arial"/>
+          <w:color w:val="000000"/>
+          <w:kern w:val="0"/>
+          <w:sz w:val="18"/>
+          <w:szCs w:val="18"/>
+          <w:lang w:eastAsia="fr-FR"/>
+          <w14:ligatures w14:val="none"/>
+        </w:rPr>
+        <w:t>homocédasticité</w:t>
+      </w:r>
+      <w:proofErr w:type="spellEnd"/>
+      <w:r>
+        <w:rPr>
+          <w:rFonts w:ascii="Arial" w:eastAsia="Times New Roman" w:hAnsi="Arial" w:cs="Arial"/>
+          <w:color w:val="000000"/>
+          <w:kern w:val="0"/>
+          <w:sz w:val="18"/>
+          <w:szCs w:val="18"/>
+          <w:lang w:eastAsia="fr-FR"/>
+          <w14:ligatures w14:val="none"/>
+        </w:rPr>
+        <w:t xml:space="preserve">, et d’indépendance des résidus. </w:t>
+      </w:r>
+      <w:r>
+        <w:rPr>
+          <w:rFonts w:ascii="Arial" w:eastAsia="Times New Roman" w:hAnsi="Arial" w:cs="Arial"/>
+          <w:color w:val="000000"/>
+          <w:kern w:val="0"/>
+          <w:sz w:val="18"/>
+          <w:szCs w:val="18"/>
+          <w:lang w:eastAsia="fr-FR"/>
+          <w14:ligatures w14:val="none"/>
+        </w:rPr>
+        <w:t>Quant à leur normalité, même si un test d’Anderson-Darling indique que l’hypothèse n’est pas respectée, le Q-Q plot représente une droite suffisamment correcte pour que nous nous en contentions</w:t>
+      </w:r>
+      <w:r>
+        <w:rPr>
+          <w:rFonts w:ascii="Arial" w:eastAsia="Times New Roman" w:hAnsi="Arial" w:cs="Arial"/>
+          <w:b/>
+          <w:bCs/>
+          <w:color w:val="000000"/>
+          <w:kern w:val="0"/>
+          <w:sz w:val="18"/>
+          <w:szCs w:val="18"/>
+          <w:lang w:eastAsia="fr-FR"/>
+          <w14:ligatures w14:val="none"/>
+        </w:rPr>
+        <w:t>. Le modèle</w:t>
+      </w:r>
+      <w:r>
+        <w:rPr>
+          <w:rFonts w:ascii="Arial" w:eastAsia="Times New Roman" w:hAnsi="Arial" w:cs="Arial"/>
+          <w:b/>
+          <w:bCs/>
+          <w:color w:val="000000"/>
+          <w:kern w:val="0"/>
+          <w:sz w:val="18"/>
+          <w:szCs w:val="18"/>
+          <w:lang w:eastAsia="fr-FR"/>
+          <w14:ligatures w14:val="none"/>
+        </w:rPr>
+        <w:t xml:space="preserve"> permet de rejeter H_0 au seuil 1‰, et indique que l’effet des pesticides et de la température est 4 ordres de grandeur plus grand que celui de la pluie, bien que celle-ci reste statistiquement significative, et ne soit pas rejetée lors de la soumission du modèle au critère d’</w:t>
+      </w:r>
+      <w:proofErr w:type="spellStart"/>
+      <w:r>
+        <w:rPr>
+          <w:rFonts w:ascii="Arial" w:eastAsia="Times New Roman" w:hAnsi="Arial" w:cs="Arial"/>
+          <w:b/>
+          <w:bCs/>
+          <w:color w:val="000000"/>
+          <w:kern w:val="0"/>
+          <w:sz w:val="18"/>
+          <w:szCs w:val="18"/>
+          <w:lang w:eastAsia="fr-FR"/>
+          <w14:ligatures w14:val="none"/>
+        </w:rPr>
+        <w:t>Akaike</w:t>
+      </w:r>
+      <w:proofErr w:type="spellEnd"/>
+      <w:r>
+        <w:rPr>
+          <w:rFonts w:ascii="Arial" w:eastAsia="Times New Roman" w:hAnsi="Arial" w:cs="Arial"/>
+          <w:color w:val="000000"/>
+          <w:kern w:val="0"/>
+          <w:sz w:val="18"/>
+          <w:szCs w:val="18"/>
+          <w:lang w:eastAsia="fr-FR"/>
+          <w14:ligatures w14:val="none"/>
+        </w:rPr>
+        <w:t>. Nous soupçonnons la plus grande faiblesse prédictive de la pluie comme issue de sa très faible variabilité au cours des années, qui malgré notre introduction de quelques variations, fait d’elle une variable quasi-ordinale plutôt que continue.</w:t>
+      </w:r>
+    </w:p>
+    <w:p>
+      <w:pPr>
+        <w:rPr>
+          <w:rFonts w:ascii="Arial" w:eastAsia="Times New Roman" w:hAnsi="Arial" w:cs="Arial"/>
+          <w:color w:val="000000"/>
+          <w:kern w:val="0"/>
+          <w:sz w:val="18"/>
+          <w:szCs w:val="18"/>
+          <w:lang w:eastAsia="fr-FR"/>
+          <w14:ligatures w14:val="none"/>
+        </w:rPr>
+      </w:pPr>
+    </w:p>
+    <w:p>
+      <w:pPr>
+        <w:rPr>
+          <w:rFonts w:ascii="Arial" w:eastAsia="Times New Roman" w:hAnsi="Arial" w:cs="Arial"/>
+          <w:color w:val="000000"/>
+          <w:kern w:val="0"/>
+          <w:sz w:val="18"/>
+          <w:szCs w:val="18"/>
+          <w:lang w:eastAsia="fr-FR"/>
+          <w14:ligatures w14:val="none"/>
+        </w:rPr>
+      </w:pPr>
+      <w:r>
+        <w:rPr>
+          <w:rFonts w:ascii="Arial" w:eastAsia="Times New Roman" w:hAnsi="Arial" w:cs="Arial"/>
+          <w:color w:val="000000"/>
+          <w:kern w:val="0"/>
+          <w:sz w:val="18"/>
+          <w:szCs w:val="18"/>
+          <w:lang w:eastAsia="fr-FR"/>
+          <w14:ligatures w14:val="none"/>
+        </w:rPr>
+        <w:t xml:space="preserve">Néanmoins, ce </w:t>
+      </w:r>
+      <w:r>
+        <w:rPr>
+          <w:rFonts w:ascii="Arial" w:eastAsia="Times New Roman" w:hAnsi="Arial" w:cs="Arial"/>
+          <w:b/>
+          <w:bCs/>
+          <w:color w:val="000000"/>
+          <w:kern w:val="0"/>
+          <w:sz w:val="18"/>
+          <w:szCs w:val="18"/>
+          <w:lang w:eastAsia="fr-FR"/>
+          <w14:ligatures w14:val="none"/>
+        </w:rPr>
+        <w:t>modèle n’explique que 14% de la variabilité du logarithme du rendement, autant dire rien du tout</w:t>
+      </w:r>
+      <w:r>
+        <w:rPr>
+          <w:rFonts w:ascii="Arial" w:eastAsia="Times New Roman" w:hAnsi="Arial" w:cs="Arial"/>
+          <w:color w:val="000000"/>
+          <w:kern w:val="0"/>
+          <w:sz w:val="18"/>
+          <w:szCs w:val="18"/>
+          <w:lang w:eastAsia="fr-FR"/>
+          <w14:ligatures w14:val="none"/>
+        </w:rPr>
+        <w:t xml:space="preserve"> ! </w:t>
+      </w:r>
+    </w:p>
+    <w:p>
+      <w:pPr>
+        <w:rPr>
+          <w:rFonts w:ascii="Arial" w:eastAsia="Times New Roman" w:hAnsi="Arial" w:cs="Arial"/>
+          <w:color w:val="000000"/>
+          <w:kern w:val="0"/>
+          <w:sz w:val="18"/>
+          <w:szCs w:val="18"/>
+          <w:lang w:eastAsia="fr-FR"/>
+          <w14:ligatures w14:val="none"/>
+        </w:rPr>
+      </w:pPr>
+    </w:p>
+    <w:p>
+      <w:pPr>
+        <w:rPr>
+          <w:rFonts w:ascii="Arial" w:eastAsia="Times New Roman" w:hAnsi="Arial" w:cs="Arial"/>
+          <w:b/>
+          <w:bCs/>
+          <w:color w:val="000000"/>
+          <w:kern w:val="0"/>
+          <w:sz w:val="18"/>
+          <w:szCs w:val="18"/>
+          <w:lang w:eastAsia="fr-FR"/>
+          <w14:ligatures w14:val="none"/>
+        </w:rPr>
+      </w:pPr>
     </w:p>
     <w:p>
       <w:pPr>
@@ -4926,22 +5649,962 @@
           <w:kern w:val="0"/>
           <w:sz w:val="18"/>
           <w:szCs w:val="18"/>
-          <w:lang w:eastAsia="fr-FR"/>
-          <w14:ligatures w14:val="none"/>
-        </w:rPr>
-      </w:pPr>
-      <w:r>
-        <w:rPr>
-          <w:rFonts w:ascii="Arial" w:eastAsia="Times New Roman" w:hAnsi="Arial" w:cs="Arial"/>
-          <w:color w:val="000000"/>
-          <w:kern w:val="0"/>
-          <w:sz w:val="18"/>
-          <w:szCs w:val="18"/>
-          <w:lang w:eastAsia="fr-FR"/>
-          <w14:ligatures w14:val="none"/>
-        </w:rPr>
-        <w:t>ANCOVA avec (année/Item/Cluster/pesticides)</w:t>
-      </w:r>
+          <w:u w:val="single"/>
+          <w:lang w:eastAsia="fr-FR"/>
+          <w14:ligatures w14:val="none"/>
+        </w:rPr>
+      </w:pPr>
+      <w:r>
+        <w:rPr>
+          <w:rFonts w:ascii="Arial" w:eastAsia="Times New Roman" w:hAnsi="Arial" w:cs="Arial"/>
+          <w:color w:val="000000"/>
+          <w:kern w:val="0"/>
+          <w:sz w:val="18"/>
+          <w:szCs w:val="18"/>
+          <w:u w:val="single"/>
+          <w:lang w:eastAsia="fr-FR"/>
+          <w14:ligatures w14:val="none"/>
+        </w:rPr>
+        <w:t xml:space="preserve">Régression linéaire </w:t>
+      </w:r>
+      <w:r>
+        <w:rPr>
+          <w:rFonts w:ascii="Arial" w:eastAsia="Times New Roman" w:hAnsi="Arial" w:cs="Arial"/>
+          <w:color w:val="000000"/>
+          <w:kern w:val="0"/>
+          <w:sz w:val="18"/>
+          <w:szCs w:val="18"/>
+          <w:u w:val="single"/>
+          <w:lang w:eastAsia="fr-FR"/>
+          <w14:ligatures w14:val="none"/>
+        </w:rPr>
+        <w:t>générale</w:t>
+      </w:r>
+      <w:r>
+        <w:rPr>
+          <w:rFonts w:ascii="Arial" w:eastAsia="Times New Roman" w:hAnsi="Arial" w:cs="Arial"/>
+          <w:color w:val="000000"/>
+          <w:kern w:val="0"/>
+          <w:sz w:val="18"/>
+          <w:szCs w:val="18"/>
+          <w:u w:val="single"/>
+          <w:lang w:eastAsia="fr-FR"/>
+          <w14:ligatures w14:val="none"/>
+        </w:rPr>
+        <w:t xml:space="preserve"> avec </w:t>
+      </w:r>
+      <w:r>
+        <w:rPr>
+          <w:rFonts w:ascii="Arial" w:eastAsia="Times New Roman" w:hAnsi="Arial" w:cs="Arial"/>
+          <w:color w:val="000000"/>
+          <w:kern w:val="0"/>
+          <w:sz w:val="18"/>
+          <w:szCs w:val="18"/>
+          <w:u w:val="single"/>
+          <w:lang w:eastAsia="fr-FR"/>
+          <w14:ligatures w14:val="none"/>
+        </w:rPr>
+        <w:t>année/Item/Cluster/pesticides</w:t>
+      </w:r>
+    </w:p>
+    <w:p>
+      <w:pPr>
+        <w:rPr>
+          <w:rFonts w:ascii="Arial" w:eastAsia="Times New Roman" w:hAnsi="Arial" w:cs="Arial"/>
+          <w:color w:val="000000"/>
+          <w:kern w:val="0"/>
+          <w:sz w:val="18"/>
+          <w:szCs w:val="18"/>
+          <w:lang w:eastAsia="fr-FR"/>
+          <w14:ligatures w14:val="none"/>
+        </w:rPr>
+      </w:pPr>
+    </w:p>
+    <w:p>
+      <w:pPr>
+        <w:rPr>
+          <w:rFonts w:ascii="Arial" w:eastAsia="Times New Roman" w:hAnsi="Arial" w:cs="Arial"/>
+          <w:color w:val="000000"/>
+          <w:kern w:val="0"/>
+          <w:sz w:val="18"/>
+          <w:szCs w:val="18"/>
+          <w:lang w:eastAsia="fr-FR"/>
+          <w14:ligatures w14:val="none"/>
+        </w:rPr>
+      </w:pPr>
+      <w:r>
+        <w:rPr>
+          <w:rFonts w:ascii="Arial" w:eastAsia="Times New Roman" w:hAnsi="Arial" w:cs="Arial"/>
+          <w:color w:val="000000"/>
+          <w:kern w:val="0"/>
+          <w:sz w:val="18"/>
+          <w:szCs w:val="18"/>
+          <w:lang w:eastAsia="fr-FR"/>
+          <w14:ligatures w14:val="none"/>
+        </w:rPr>
+        <w:t>Cluster a l’avantage d’intégrer les paramètres pluie et température dans « Area », et d’en réduire les modalités</w:t>
+      </w:r>
+    </w:p>
+    <w:p>
+      <w:pPr>
+        <w:rPr>
+          <w:rFonts w:ascii="Arial" w:eastAsia="Times New Roman" w:hAnsi="Arial" w:cs="Arial"/>
+          <w:color w:val="000000"/>
+          <w:kern w:val="0"/>
+          <w:sz w:val="18"/>
+          <w:szCs w:val="18"/>
+          <w:lang w:eastAsia="fr-FR"/>
+          <w14:ligatures w14:val="none"/>
+        </w:rPr>
+      </w:pPr>
+    </w:p>
+    <w:p>
+      <w:pPr>
+        <w:rPr>
+          <w:rFonts w:ascii="Arial" w:eastAsia="Times New Roman" w:hAnsi="Arial" w:cs="Arial"/>
+          <w:color w:val="000000"/>
+          <w:kern w:val="0"/>
+          <w:sz w:val="18"/>
+          <w:szCs w:val="18"/>
+          <w:lang w:eastAsia="fr-FR"/>
+          <w14:ligatures w14:val="none"/>
+        </w:rPr>
+      </w:pPr>
+      <w:r>
+        <w:rPr>
+          <w:rFonts w:ascii="Arial" w:eastAsia="Times New Roman" w:hAnsi="Arial" w:cs="Arial"/>
+          <w:color w:val="000000"/>
+          <w:kern w:val="0"/>
+          <w:sz w:val="18"/>
+          <w:szCs w:val="18"/>
+          <w:lang w:eastAsia="fr-FR"/>
+          <w14:ligatures w14:val="none"/>
+        </w:rPr>
+        <w:t>Du modèle complet</w:t>
+      </w:r>
+      <w:r>
+        <w:rPr>
+          <w:rFonts w:ascii="Arial" w:eastAsia="Times New Roman" w:hAnsi="Arial" w:cs="Arial"/>
+          <w:color w:val="000000"/>
+          <w:kern w:val="0"/>
+          <w:sz w:val="18"/>
+          <w:szCs w:val="18"/>
+          <w:lang w:eastAsia="fr-FR"/>
+          <w14:ligatures w14:val="none"/>
+        </w:rPr>
+        <w:t xml:space="preserve"> </w:t>
+      </w:r>
+      <w:r>
+        <w:rPr>
+          <w:rFonts w:ascii="Arial" w:eastAsia="Times New Roman" w:hAnsi="Arial" w:cs="Arial"/>
+          <w:color w:val="000000"/>
+          <w:kern w:val="0"/>
+          <w:sz w:val="18"/>
+          <w:szCs w:val="18"/>
+          <w:lang w:eastAsia="fr-FR"/>
+          <w14:ligatures w14:val="none"/>
+        </w:rPr>
+        <w:t xml:space="preserve">log(yield) ~ </w:t>
+      </w:r>
+      <w:proofErr w:type="spellStart"/>
+      <w:r>
+        <w:rPr>
+          <w:rFonts w:ascii="Arial" w:eastAsia="Times New Roman" w:hAnsi="Arial" w:cs="Arial"/>
+          <w:color w:val="000000"/>
+          <w:kern w:val="0"/>
+          <w:sz w:val="18"/>
+          <w:szCs w:val="18"/>
+          <w:lang w:eastAsia="fr-FR"/>
+          <w14:ligatures w14:val="none"/>
+        </w:rPr>
+        <w:t>Year</w:t>
+      </w:r>
+      <w:proofErr w:type="spellEnd"/>
+      <w:r>
+        <w:rPr>
+          <w:rFonts w:ascii="Arial" w:eastAsia="Times New Roman" w:hAnsi="Arial" w:cs="Arial"/>
+          <w:color w:val="000000"/>
+          <w:kern w:val="0"/>
+          <w:sz w:val="18"/>
+          <w:szCs w:val="18"/>
+          <w:lang w:eastAsia="fr-FR"/>
+          <w14:ligatures w14:val="none"/>
+        </w:rPr>
+        <w:t xml:space="preserve"> * Item * Cluster * log(</w:t>
+      </w:r>
+      <w:proofErr w:type="spellStart"/>
+      <w:r>
+        <w:rPr>
+          <w:rFonts w:ascii="Arial" w:eastAsia="Times New Roman" w:hAnsi="Arial" w:cs="Arial"/>
+          <w:color w:val="000000"/>
+          <w:kern w:val="0"/>
+          <w:sz w:val="18"/>
+          <w:szCs w:val="18"/>
+          <w:lang w:eastAsia="fr-FR"/>
+          <w14:ligatures w14:val="none"/>
+        </w:rPr>
+        <w:t>pest</w:t>
+      </w:r>
+      <w:proofErr w:type="spellEnd"/>
+      <w:r>
+        <w:rPr>
+          <w:rFonts w:ascii="Arial" w:eastAsia="Times New Roman" w:hAnsi="Arial" w:cs="Arial"/>
+          <w:color w:val="000000"/>
+          <w:kern w:val="0"/>
+          <w:sz w:val="18"/>
+          <w:szCs w:val="18"/>
+          <w:lang w:eastAsia="fr-FR"/>
+          <w14:ligatures w14:val="none"/>
+        </w:rPr>
+        <w:t>)</w:t>
+      </w:r>
+      <w:r>
+        <w:rPr>
+          <w:rFonts w:ascii="Arial" w:eastAsia="Times New Roman" w:hAnsi="Arial" w:cs="Arial"/>
+          <w:color w:val="000000"/>
+          <w:kern w:val="0"/>
+          <w:sz w:val="18"/>
+          <w:szCs w:val="18"/>
+          <w:lang w:eastAsia="fr-FR"/>
+          <w14:ligatures w14:val="none"/>
+        </w:rPr>
+        <w:t xml:space="preserve">, on arrive en retirant itérativement par l’analyse du test de type II à un modèle statistiquement similaire de la forme : </w:t>
+      </w:r>
+    </w:p>
+    <w:p>
+      <w:pPr>
+        <w:rPr>
+          <w:rFonts w:ascii="Arial" w:eastAsia="Times New Roman" w:hAnsi="Arial" w:cs="Arial"/>
+          <w:color w:val="000000"/>
+          <w:kern w:val="0"/>
+          <w:sz w:val="18"/>
+          <w:szCs w:val="18"/>
+          <w:lang w:eastAsia="fr-FR"/>
+          <w14:ligatures w14:val="none"/>
+        </w:rPr>
+      </w:pPr>
+    </w:p>
+    <w:p>
+      <w:pPr>
+        <w:rPr>
+          <w:rFonts w:ascii="Arial" w:eastAsia="Times New Roman" w:hAnsi="Arial" w:cs="Arial"/>
+          <w:color w:val="000000"/>
+          <w:kern w:val="0"/>
+          <w:sz w:val="18"/>
+          <w:szCs w:val="18"/>
+          <w:lang w:val="en-US" w:eastAsia="fr-FR"/>
+          <w14:ligatures w14:val="none"/>
+        </w:rPr>
+      </w:pPr>
+      <w:r>
+        <w:rPr>
+          <w:rFonts w:ascii="Arial" w:eastAsia="Times New Roman" w:hAnsi="Arial" w:cs="Arial"/>
+          <w:color w:val="000000"/>
+          <w:kern w:val="0"/>
+          <w:sz w:val="18"/>
+          <w:szCs w:val="18"/>
+          <w:lang w:val="en-US" w:eastAsia="fr-FR"/>
+          <w14:ligatures w14:val="none"/>
+        </w:rPr>
+        <w:t xml:space="preserve">log(yield) ~ Year + Item + Cluster + log(pest) + </w:t>
+      </w:r>
+      <w:proofErr w:type="spellStart"/>
+      <w:proofErr w:type="gramStart"/>
+      <w:r>
+        <w:rPr>
+          <w:rFonts w:ascii="Arial" w:eastAsia="Times New Roman" w:hAnsi="Arial" w:cs="Arial"/>
+          <w:color w:val="000000"/>
+          <w:kern w:val="0"/>
+          <w:sz w:val="18"/>
+          <w:szCs w:val="18"/>
+          <w:lang w:val="en-US" w:eastAsia="fr-FR"/>
+          <w14:ligatures w14:val="none"/>
+        </w:rPr>
+        <w:t>Item:Cluster</w:t>
+      </w:r>
+      <w:proofErr w:type="spellEnd"/>
+      <w:proofErr w:type="gramEnd"/>
+      <w:r>
+        <w:rPr>
+          <w:rFonts w:ascii="Arial" w:eastAsia="Times New Roman" w:hAnsi="Arial" w:cs="Arial"/>
+          <w:color w:val="000000"/>
+          <w:kern w:val="0"/>
+          <w:sz w:val="18"/>
+          <w:szCs w:val="18"/>
+          <w:lang w:val="en-US" w:eastAsia="fr-FR"/>
+          <w14:ligatures w14:val="none"/>
+        </w:rPr>
+        <w:t xml:space="preserve"> + </w:t>
+      </w:r>
+      <w:proofErr w:type="spellStart"/>
+      <w:r>
+        <w:rPr>
+          <w:rFonts w:ascii="Arial" w:eastAsia="Times New Roman" w:hAnsi="Arial" w:cs="Arial"/>
+          <w:color w:val="000000"/>
+          <w:kern w:val="0"/>
+          <w:sz w:val="18"/>
+          <w:szCs w:val="18"/>
+          <w:lang w:val="en-US" w:eastAsia="fr-FR"/>
+          <w14:ligatures w14:val="none"/>
+        </w:rPr>
+        <w:t>Year:log</w:t>
+      </w:r>
+      <w:proofErr w:type="spellEnd"/>
+      <w:r>
+        <w:rPr>
+          <w:rFonts w:ascii="Arial" w:eastAsia="Times New Roman" w:hAnsi="Arial" w:cs="Arial"/>
+          <w:color w:val="000000"/>
+          <w:kern w:val="0"/>
+          <w:sz w:val="18"/>
+          <w:szCs w:val="18"/>
+          <w:lang w:val="en-US" w:eastAsia="fr-FR"/>
+          <w14:ligatures w14:val="none"/>
+        </w:rPr>
+        <w:t xml:space="preserve">(pest) + </w:t>
+      </w:r>
+      <w:proofErr w:type="spellStart"/>
+      <w:r>
+        <w:rPr>
+          <w:rFonts w:ascii="Arial" w:eastAsia="Times New Roman" w:hAnsi="Arial" w:cs="Arial"/>
+          <w:color w:val="000000"/>
+          <w:kern w:val="0"/>
+          <w:sz w:val="18"/>
+          <w:szCs w:val="18"/>
+          <w:lang w:val="en-US" w:eastAsia="fr-FR"/>
+          <w14:ligatures w14:val="none"/>
+        </w:rPr>
+        <w:t>Item:log</w:t>
+      </w:r>
+      <w:proofErr w:type="spellEnd"/>
+      <w:r>
+        <w:rPr>
+          <w:rFonts w:ascii="Arial" w:eastAsia="Times New Roman" w:hAnsi="Arial" w:cs="Arial"/>
+          <w:color w:val="000000"/>
+          <w:kern w:val="0"/>
+          <w:sz w:val="18"/>
+          <w:szCs w:val="18"/>
+          <w:lang w:val="en-US" w:eastAsia="fr-FR"/>
+          <w14:ligatures w14:val="none"/>
+        </w:rPr>
+        <w:t xml:space="preserve">(pest) + </w:t>
+      </w:r>
+      <w:proofErr w:type="spellStart"/>
+      <w:r>
+        <w:rPr>
+          <w:rFonts w:ascii="Arial" w:eastAsia="Times New Roman" w:hAnsi="Arial" w:cs="Arial"/>
+          <w:color w:val="000000"/>
+          <w:kern w:val="0"/>
+          <w:sz w:val="18"/>
+          <w:szCs w:val="18"/>
+          <w:lang w:val="en-US" w:eastAsia="fr-FR"/>
+          <w14:ligatures w14:val="none"/>
+        </w:rPr>
+        <w:t>Cluster:log</w:t>
+      </w:r>
+      <w:proofErr w:type="spellEnd"/>
+      <w:r>
+        <w:rPr>
+          <w:rFonts w:ascii="Arial" w:eastAsia="Times New Roman" w:hAnsi="Arial" w:cs="Arial"/>
+          <w:color w:val="000000"/>
+          <w:kern w:val="0"/>
+          <w:sz w:val="18"/>
+          <w:szCs w:val="18"/>
+          <w:lang w:val="en-US" w:eastAsia="fr-FR"/>
+          <w14:ligatures w14:val="none"/>
+        </w:rPr>
+        <w:t xml:space="preserve">(pest) + </w:t>
+      </w:r>
+      <w:proofErr w:type="spellStart"/>
+      <w:r>
+        <w:rPr>
+          <w:rFonts w:ascii="Arial" w:eastAsia="Times New Roman" w:hAnsi="Arial" w:cs="Arial"/>
+          <w:color w:val="000000"/>
+          <w:kern w:val="0"/>
+          <w:sz w:val="18"/>
+          <w:szCs w:val="18"/>
+          <w:lang w:val="en-US" w:eastAsia="fr-FR"/>
+          <w14:ligatures w14:val="none"/>
+        </w:rPr>
+        <w:t>Item:Cluster:log</w:t>
+      </w:r>
+      <w:proofErr w:type="spellEnd"/>
+      <w:r>
+        <w:rPr>
+          <w:rFonts w:ascii="Arial" w:eastAsia="Times New Roman" w:hAnsi="Arial" w:cs="Arial"/>
+          <w:color w:val="000000"/>
+          <w:kern w:val="0"/>
+          <w:sz w:val="18"/>
+          <w:szCs w:val="18"/>
+          <w:lang w:val="en-US" w:eastAsia="fr-FR"/>
+          <w14:ligatures w14:val="none"/>
+        </w:rPr>
+        <w:t>(pest)</w:t>
+      </w:r>
+    </w:p>
+    <w:p>
+      <w:pPr>
+        <w:rPr>
+          <w:rFonts w:ascii="Arial" w:eastAsia="Times New Roman" w:hAnsi="Arial" w:cs="Arial"/>
+          <w:color w:val="000000"/>
+          <w:kern w:val="0"/>
+          <w:sz w:val="18"/>
+          <w:szCs w:val="18"/>
+          <w:lang w:val="en-US" w:eastAsia="fr-FR"/>
+          <w14:ligatures w14:val="none"/>
+        </w:rPr>
+      </w:pPr>
+    </w:p>
+    <w:p>
+      <w:pPr>
+        <w:rPr>
+          <w:rFonts w:ascii="Arial" w:eastAsia="Times New Roman" w:hAnsi="Arial" w:cs="Arial"/>
+          <w:b/>
+          <w:bCs/>
+          <w:color w:val="000000"/>
+          <w:kern w:val="0"/>
+          <w:sz w:val="18"/>
+          <w:szCs w:val="18"/>
+          <w:lang w:eastAsia="fr-FR"/>
+          <w14:ligatures w14:val="none"/>
+        </w:rPr>
+      </w:pPr>
+      <w:r>
+        <w:rPr>
+          <w:rFonts w:ascii="Arial" w:eastAsia="Times New Roman" w:hAnsi="Arial" w:cs="Arial"/>
+          <w:color w:val="000000"/>
+          <w:kern w:val="0"/>
+          <w:sz w:val="18"/>
+          <w:szCs w:val="18"/>
+          <w:lang w:eastAsia="fr-FR"/>
+          <w14:ligatures w14:val="none"/>
+        </w:rPr>
+        <w:t xml:space="preserve">Avec un </w:t>
+      </w:r>
+      <w:r>
+        <w:rPr>
+          <w:rFonts w:ascii="Arial" w:eastAsia="Times New Roman" w:hAnsi="Arial" w:cs="Arial"/>
+          <w:b/>
+          <w:bCs/>
+          <w:color w:val="000000"/>
+          <w:kern w:val="0"/>
+          <w:sz w:val="18"/>
+          <w:szCs w:val="18"/>
+          <w:lang w:eastAsia="fr-FR"/>
+          <w14:ligatures w14:val="none"/>
+        </w:rPr>
+        <w:t xml:space="preserve">R^2 de </w:t>
+      </w:r>
+      <w:r>
+        <w:rPr>
+          <w:rFonts w:ascii="Arial" w:eastAsia="Times New Roman" w:hAnsi="Arial" w:cs="Arial"/>
+          <w:b/>
+          <w:bCs/>
+          <w:color w:val="000000"/>
+          <w:kern w:val="0"/>
+          <w:sz w:val="18"/>
+          <w:szCs w:val="18"/>
+          <w:lang w:eastAsia="fr-FR"/>
+          <w14:ligatures w14:val="none"/>
+        </w:rPr>
+        <w:t>76%</w:t>
+      </w:r>
+      <w:r>
+        <w:rPr>
+          <w:rFonts w:ascii="Arial" w:eastAsia="Times New Roman" w:hAnsi="Arial" w:cs="Arial"/>
+          <w:color w:val="000000"/>
+          <w:kern w:val="0"/>
+          <w:sz w:val="18"/>
+          <w:szCs w:val="18"/>
+          <w:lang w:eastAsia="fr-FR"/>
+          <w14:ligatures w14:val="none"/>
+        </w:rPr>
+        <w:t xml:space="preserve"> </w:t>
+      </w:r>
+      <w:r>
+        <w:rPr>
+          <w:rFonts w:ascii="Arial" w:eastAsia="Times New Roman" w:hAnsi="Arial" w:cs="Arial"/>
+          <w:color w:val="000000"/>
+          <w:kern w:val="0"/>
+          <w:sz w:val="18"/>
+          <w:szCs w:val="18"/>
+          <w:lang w:eastAsia="fr-FR"/>
+          <w14:ligatures w14:val="none"/>
+        </w:rPr>
+        <w:t>(</w:t>
+      </w:r>
+      <w:r>
+        <w:rPr>
+          <w:rFonts w:ascii="Arial" w:eastAsia="Times New Roman" w:hAnsi="Arial" w:cs="Arial"/>
+          <w:color w:val="000000"/>
+          <w:kern w:val="0"/>
+          <w:sz w:val="18"/>
+          <w:szCs w:val="18"/>
+          <w:lang w:eastAsia="fr-FR"/>
+          <w14:ligatures w14:val="none"/>
+        </w:rPr>
+        <w:t>p-</w:t>
+      </w:r>
+      <w:proofErr w:type="gramStart"/>
+      <w:r>
+        <w:rPr>
+          <w:rFonts w:ascii="Arial" w:eastAsia="Times New Roman" w:hAnsi="Arial" w:cs="Arial"/>
+          <w:color w:val="000000"/>
+          <w:kern w:val="0"/>
+          <w:sz w:val="18"/>
+          <w:szCs w:val="18"/>
+          <w:lang w:eastAsia="fr-FR"/>
+          <w14:ligatures w14:val="none"/>
+        </w:rPr>
+        <w:t>value:</w:t>
+      </w:r>
+      <w:proofErr w:type="gramEnd"/>
+      <w:r>
+        <w:rPr>
+          <w:rFonts w:ascii="Arial" w:eastAsia="Times New Roman" w:hAnsi="Arial" w:cs="Arial"/>
+          <w:color w:val="000000"/>
+          <w:kern w:val="0"/>
+          <w:sz w:val="18"/>
+          <w:szCs w:val="18"/>
+          <w:lang w:eastAsia="fr-FR"/>
+          <w14:ligatures w14:val="none"/>
+        </w:rPr>
+        <w:t xml:space="preserve"> &lt; 2.2e-16</w:t>
+      </w:r>
+      <w:r>
+        <w:rPr>
+          <w:rFonts w:ascii="Arial" w:eastAsia="Times New Roman" w:hAnsi="Arial" w:cs="Arial"/>
+          <w:color w:val="000000"/>
+          <w:kern w:val="0"/>
+          <w:sz w:val="18"/>
+          <w:szCs w:val="18"/>
+          <w:lang w:eastAsia="fr-FR"/>
+          <w14:ligatures w14:val="none"/>
+        </w:rPr>
+        <w:t>)</w:t>
+      </w:r>
+      <w:r>
+        <w:rPr>
+          <w:rFonts w:ascii="Arial" w:eastAsia="Times New Roman" w:hAnsi="Arial" w:cs="Arial"/>
+          <w:color w:val="000000"/>
+          <w:kern w:val="0"/>
+          <w:sz w:val="18"/>
+          <w:szCs w:val="18"/>
+          <w:lang w:eastAsia="fr-FR"/>
+          <w14:ligatures w14:val="none"/>
+        </w:rPr>
+        <w:t xml:space="preserve"> </w:t>
+      </w:r>
+      <w:r>
+        <w:rPr>
+          <w:rFonts w:ascii="Arial" w:eastAsia="Times New Roman" w:hAnsi="Arial" w:cs="Arial"/>
+          <w:b/>
+          <w:bCs/>
+          <w:color w:val="000000"/>
+          <w:kern w:val="0"/>
+          <w:sz w:val="18"/>
+          <w:szCs w:val="18"/>
+          <w:lang w:eastAsia="fr-FR"/>
+          <w14:ligatures w14:val="none"/>
+        </w:rPr>
+        <w:t>et des hypothèses quasi complétées (seul le test d’Anderson-Darling annonce une non-normalité de la distribution des résidus)</w:t>
+      </w:r>
+    </w:p>
+    <w:p>
+      <w:pPr>
+        <w:rPr>
+          <w:rFonts w:ascii="Arial" w:eastAsia="Times New Roman" w:hAnsi="Arial" w:cs="Arial"/>
+          <w:color w:val="000000"/>
+          <w:kern w:val="0"/>
+          <w:sz w:val="18"/>
+          <w:szCs w:val="18"/>
+          <w:lang w:eastAsia="fr-FR"/>
+          <w14:ligatures w14:val="none"/>
+        </w:rPr>
+      </w:pPr>
+    </w:p>
+    <w:p>
+      <w:pPr>
+        <w:rPr>
+          <w:rFonts w:ascii="Arial" w:eastAsia="Times New Roman" w:hAnsi="Arial" w:cs="Arial"/>
+          <w:color w:val="000000"/>
+          <w:kern w:val="0"/>
+          <w:sz w:val="18"/>
+          <w:szCs w:val="18"/>
+          <w:lang w:eastAsia="fr-FR"/>
+          <w14:ligatures w14:val="none"/>
+        </w:rPr>
+      </w:pPr>
+      <w:r>
+        <w:rPr>
+          <w:rFonts w:ascii="Arial" w:eastAsia="Times New Roman" w:hAnsi="Arial" w:cs="Arial"/>
+          <w:color w:val="000000"/>
+          <w:kern w:val="0"/>
+          <w:sz w:val="18"/>
+          <w:szCs w:val="18"/>
+          <w:lang w:eastAsia="fr-FR"/>
+          <w14:ligatures w14:val="none"/>
+        </w:rPr>
+        <w:t xml:space="preserve">Néanmoins, </w:t>
+      </w:r>
+      <w:r>
+        <w:rPr>
+          <w:rFonts w:ascii="Arial" w:eastAsia="Times New Roman" w:hAnsi="Arial" w:cs="Arial"/>
+          <w:b/>
+          <w:bCs/>
+          <w:color w:val="000000"/>
+          <w:kern w:val="0"/>
+          <w:sz w:val="18"/>
+          <w:szCs w:val="18"/>
+          <w:lang w:eastAsia="fr-FR"/>
+          <w14:ligatures w14:val="none"/>
+        </w:rPr>
+        <w:t>en retirant le paramètre de l’année</w:t>
+      </w:r>
+      <w:r>
+        <w:rPr>
+          <w:rFonts w:ascii="Arial" w:eastAsia="Times New Roman" w:hAnsi="Arial" w:cs="Arial"/>
+          <w:b/>
+          <w:bCs/>
+          <w:color w:val="000000"/>
+          <w:kern w:val="0"/>
+          <w:sz w:val="18"/>
+          <w:szCs w:val="18"/>
+          <w:lang w:eastAsia="fr-FR"/>
+          <w14:ligatures w14:val="none"/>
+        </w:rPr>
+        <w:t xml:space="preserve"> et l’interaction triple</w:t>
+      </w:r>
+      <w:r>
+        <w:rPr>
+          <w:rFonts w:ascii="Arial" w:eastAsia="Times New Roman" w:hAnsi="Arial" w:cs="Arial"/>
+          <w:color w:val="000000"/>
+          <w:kern w:val="0"/>
+          <w:sz w:val="18"/>
+          <w:szCs w:val="18"/>
+          <w:lang w:eastAsia="fr-FR"/>
+          <w14:ligatures w14:val="none"/>
+        </w:rPr>
+        <w:t xml:space="preserve">, </w:t>
+      </w:r>
+      <w:r>
+        <w:rPr>
+          <w:rFonts w:ascii="Arial" w:eastAsia="Times New Roman" w:hAnsi="Arial" w:cs="Arial"/>
+          <w:b/>
+          <w:bCs/>
+          <w:color w:val="000000"/>
+          <w:kern w:val="0"/>
+          <w:sz w:val="18"/>
+          <w:szCs w:val="18"/>
+          <w:lang w:eastAsia="fr-FR"/>
+          <w14:ligatures w14:val="none"/>
+        </w:rPr>
+        <w:t>on conserve un R^2 quasi identique</w:t>
+      </w:r>
+      <w:r>
+        <w:rPr>
+          <w:rFonts w:ascii="Arial" w:eastAsia="Times New Roman" w:hAnsi="Arial" w:cs="Arial"/>
+          <w:color w:val="000000"/>
+          <w:kern w:val="0"/>
+          <w:sz w:val="18"/>
+          <w:szCs w:val="18"/>
+          <w:lang w:eastAsia="fr-FR"/>
+          <w14:ligatures w14:val="none"/>
+        </w:rPr>
+        <w:t xml:space="preserve"> (</w:t>
+      </w:r>
+      <w:r>
+        <w:rPr>
+          <w:rFonts w:ascii="Arial" w:eastAsia="Times New Roman" w:hAnsi="Arial" w:cs="Arial"/>
+          <w:b/>
+          <w:bCs/>
+          <w:color w:val="000000"/>
+          <w:kern w:val="0"/>
+          <w:sz w:val="18"/>
+          <w:szCs w:val="18"/>
+          <w:lang w:eastAsia="fr-FR"/>
+          <w14:ligatures w14:val="none"/>
+        </w:rPr>
+        <w:t>75%</w:t>
+      </w:r>
+      <w:r>
+        <w:rPr>
+          <w:rFonts w:ascii="Arial" w:eastAsia="Times New Roman" w:hAnsi="Arial" w:cs="Arial"/>
+          <w:color w:val="000000"/>
+          <w:kern w:val="0"/>
+          <w:sz w:val="18"/>
+          <w:szCs w:val="18"/>
+          <w:lang w:eastAsia="fr-FR"/>
+          <w14:ligatures w14:val="none"/>
+        </w:rPr>
+        <w:t xml:space="preserve">), de même pour les hypothèses </w:t>
+      </w:r>
+    </w:p>
+    <w:p>
+      <w:pPr>
+        <w:rPr>
+          <w:rFonts w:ascii="Arial" w:eastAsia="Times New Roman" w:hAnsi="Arial" w:cs="Arial"/>
+          <w:color w:val="000000"/>
+          <w:kern w:val="0"/>
+          <w:sz w:val="18"/>
+          <w:szCs w:val="18"/>
+          <w:lang w:val="en-US" w:eastAsia="fr-FR"/>
+          <w14:ligatures w14:val="none"/>
+        </w:rPr>
+      </w:pPr>
+      <w:r>
+        <w:rPr>
+          <w:rFonts w:ascii="Arial" w:eastAsia="Times New Roman" w:hAnsi="Arial" w:cs="Arial"/>
+          <w:color w:val="000000"/>
+          <w:kern w:val="0"/>
+          <w:sz w:val="18"/>
+          <w:szCs w:val="18"/>
+          <w:lang w:eastAsia="fr-FR"/>
+          <w14:ligatures w14:val="none"/>
+        </w:rPr>
+        <w:sym w:font="Wingdings" w:char="F0E0"/>
+      </w:r>
+      <w:r>
+        <w:rPr>
+          <w:rFonts w:ascii="Arial" w:eastAsia="Times New Roman" w:hAnsi="Arial" w:cs="Arial"/>
+          <w:color w:val="000000"/>
+          <w:kern w:val="0"/>
+          <w:sz w:val="18"/>
+          <w:szCs w:val="18"/>
+          <w:lang w:val="en-US" w:eastAsia="fr-FR"/>
+          <w14:ligatures w14:val="none"/>
+        </w:rPr>
+        <w:t xml:space="preserve"> </w:t>
+      </w:r>
+      <w:r>
+        <w:rPr>
+          <w:rFonts w:ascii="Arial" w:eastAsia="Times New Roman" w:hAnsi="Arial" w:cs="Arial"/>
+          <w:color w:val="000000"/>
+          <w:kern w:val="0"/>
+          <w:sz w:val="18"/>
+          <w:szCs w:val="18"/>
+          <w:lang w:val="en-US" w:eastAsia="fr-FR"/>
+          <w14:ligatures w14:val="none"/>
+        </w:rPr>
+        <w:t xml:space="preserve">log(yield) ~ Item + Cluster + log(pest) + </w:t>
+      </w:r>
+      <w:proofErr w:type="spellStart"/>
+      <w:proofErr w:type="gramStart"/>
+      <w:r>
+        <w:rPr>
+          <w:rFonts w:ascii="Arial" w:eastAsia="Times New Roman" w:hAnsi="Arial" w:cs="Arial"/>
+          <w:color w:val="000000"/>
+          <w:kern w:val="0"/>
+          <w:sz w:val="18"/>
+          <w:szCs w:val="18"/>
+          <w:lang w:val="en-US" w:eastAsia="fr-FR"/>
+          <w14:ligatures w14:val="none"/>
+        </w:rPr>
+        <w:t>Item:Cluster</w:t>
+      </w:r>
+      <w:proofErr w:type="spellEnd"/>
+      <w:proofErr w:type="gramEnd"/>
+      <w:r>
+        <w:rPr>
+          <w:rFonts w:ascii="Arial" w:eastAsia="Times New Roman" w:hAnsi="Arial" w:cs="Arial"/>
+          <w:color w:val="000000"/>
+          <w:kern w:val="0"/>
+          <w:sz w:val="18"/>
+          <w:szCs w:val="18"/>
+          <w:lang w:val="en-US" w:eastAsia="fr-FR"/>
+          <w14:ligatures w14:val="none"/>
+        </w:rPr>
+        <w:t xml:space="preserve"> + </w:t>
+      </w:r>
+      <w:proofErr w:type="spellStart"/>
+      <w:r>
+        <w:rPr>
+          <w:rFonts w:ascii="Arial" w:eastAsia="Times New Roman" w:hAnsi="Arial" w:cs="Arial"/>
+          <w:color w:val="000000"/>
+          <w:kern w:val="0"/>
+          <w:sz w:val="18"/>
+          <w:szCs w:val="18"/>
+          <w:lang w:val="en-US" w:eastAsia="fr-FR"/>
+          <w14:ligatures w14:val="none"/>
+        </w:rPr>
+        <w:t>Item:log</w:t>
+      </w:r>
+      <w:proofErr w:type="spellEnd"/>
+      <w:r>
+        <w:rPr>
+          <w:rFonts w:ascii="Arial" w:eastAsia="Times New Roman" w:hAnsi="Arial" w:cs="Arial"/>
+          <w:color w:val="000000"/>
+          <w:kern w:val="0"/>
+          <w:sz w:val="18"/>
+          <w:szCs w:val="18"/>
+          <w:lang w:val="en-US" w:eastAsia="fr-FR"/>
+          <w14:ligatures w14:val="none"/>
+        </w:rPr>
+        <w:t xml:space="preserve">(pest) + </w:t>
+      </w:r>
+      <w:proofErr w:type="spellStart"/>
+      <w:r>
+        <w:rPr>
+          <w:rFonts w:ascii="Arial" w:eastAsia="Times New Roman" w:hAnsi="Arial" w:cs="Arial"/>
+          <w:color w:val="000000"/>
+          <w:kern w:val="0"/>
+          <w:sz w:val="18"/>
+          <w:szCs w:val="18"/>
+          <w:lang w:val="en-US" w:eastAsia="fr-FR"/>
+          <w14:ligatures w14:val="none"/>
+        </w:rPr>
+        <w:t>Cluster:log</w:t>
+      </w:r>
+      <w:proofErr w:type="spellEnd"/>
+      <w:r>
+        <w:rPr>
+          <w:rFonts w:ascii="Arial" w:eastAsia="Times New Roman" w:hAnsi="Arial" w:cs="Arial"/>
+          <w:color w:val="000000"/>
+          <w:kern w:val="0"/>
+          <w:sz w:val="18"/>
+          <w:szCs w:val="18"/>
+          <w:lang w:val="en-US" w:eastAsia="fr-FR"/>
+          <w14:ligatures w14:val="none"/>
+        </w:rPr>
+        <w:t xml:space="preserve">(pest) </w:t>
+      </w:r>
+    </w:p>
+    <w:p>
+      <w:pPr>
+        <w:rPr>
+          <w:rFonts w:ascii="Arial" w:eastAsia="Times New Roman" w:hAnsi="Arial" w:cs="Arial"/>
+          <w:color w:val="000000"/>
+          <w:kern w:val="0"/>
+          <w:sz w:val="18"/>
+          <w:szCs w:val="18"/>
+          <w:lang w:eastAsia="fr-FR"/>
+          <w14:ligatures w14:val="none"/>
+        </w:rPr>
+      </w:pPr>
+      <w:r>
+        <w:rPr>
+          <w:rFonts w:ascii="Arial" w:eastAsia="Times New Roman" w:hAnsi="Arial" w:cs="Arial"/>
+          <w:color w:val="000000"/>
+          <w:kern w:val="0"/>
+          <w:sz w:val="18"/>
+          <w:szCs w:val="18"/>
+          <w:lang w:eastAsia="fr-FR"/>
+          <w14:ligatures w14:val="none"/>
+        </w:rPr>
+        <w:t>Les interactions peuvent se lire de la manière suivante</w:t>
+      </w:r>
+      <w:r>
+        <w:rPr>
+          <w:rFonts w:ascii="Arial" w:eastAsia="Times New Roman" w:hAnsi="Arial" w:cs="Arial"/>
+          <w:color w:val="000000"/>
+          <w:kern w:val="0"/>
+          <w:sz w:val="18"/>
+          <w:szCs w:val="18"/>
+          <w:lang w:eastAsia="fr-FR"/>
+          <w14:ligatures w14:val="none"/>
+        </w:rPr>
+        <w:t xml:space="preserve"> : </w:t>
+      </w:r>
+      <w:r>
+        <w:rPr>
+          <w:rFonts w:ascii="Arial" w:eastAsia="Times New Roman" w:hAnsi="Arial" w:cs="Arial"/>
+          <w:color w:val="000000"/>
+          <w:kern w:val="0"/>
+          <w:sz w:val="18"/>
+          <w:szCs w:val="18"/>
+          <w:lang w:eastAsia="fr-FR"/>
+          <w14:ligatures w14:val="none"/>
+        </w:rPr>
+        <w:t>la relation entre</w:t>
+      </w:r>
+      <w:r>
+        <w:rPr>
+          <w:rFonts w:ascii="Arial" w:eastAsia="Times New Roman" w:hAnsi="Arial" w:cs="Arial"/>
+          <w:color w:val="000000"/>
+          <w:kern w:val="0"/>
+          <w:sz w:val="18"/>
+          <w:szCs w:val="18"/>
+          <w:lang w:eastAsia="fr-FR"/>
+          <w14:ligatures w14:val="none"/>
+        </w:rPr>
+        <w:t xml:space="preserve"> </w:t>
+      </w:r>
+      <w:r>
+        <w:rPr>
+          <w:rFonts w:ascii="Arial" w:eastAsia="Times New Roman" w:hAnsi="Arial" w:cs="Arial"/>
+          <w:color w:val="000000"/>
+          <w:kern w:val="0"/>
+          <w:sz w:val="18"/>
+          <w:szCs w:val="18"/>
+          <w:lang w:eastAsia="fr-FR"/>
+          <w14:ligatures w14:val="none"/>
+        </w:rPr>
+        <w:t xml:space="preserve">le </w:t>
+      </w:r>
+      <w:r>
+        <w:rPr>
+          <w:rFonts w:ascii="Arial" w:eastAsia="Times New Roman" w:hAnsi="Arial" w:cs="Arial"/>
+          <w:color w:val="000000"/>
+          <w:kern w:val="0"/>
+          <w:sz w:val="18"/>
+          <w:szCs w:val="18"/>
+          <w:lang w:eastAsia="fr-FR"/>
+          <w14:ligatures w14:val="none"/>
+        </w:rPr>
+        <w:t>rendement</w:t>
+      </w:r>
+      <w:r>
+        <w:rPr>
+          <w:rFonts w:ascii="Arial" w:eastAsia="Times New Roman" w:hAnsi="Arial" w:cs="Arial"/>
+          <w:color w:val="000000"/>
+          <w:kern w:val="0"/>
+          <w:sz w:val="18"/>
+          <w:szCs w:val="18"/>
+          <w:lang w:eastAsia="fr-FR"/>
+          <w14:ligatures w14:val="none"/>
+        </w:rPr>
+        <w:t xml:space="preserve"> et le type de culture dépend d’une part de la zone dans lequel cette culture pousse, d’autre part de la quantité de pesticides qui lui est appliquée. La relation entre le rendement et la quantité de pesticide dépend de la zone dans lequel </w:t>
+      </w:r>
+    </w:p>
+    <w:p>
+      <w:pPr>
+        <w:rPr>
+          <w:rFonts w:ascii="Arial" w:eastAsia="Times New Roman" w:hAnsi="Arial" w:cs="Arial"/>
+          <w:color w:val="000000"/>
+          <w:kern w:val="0"/>
+          <w:sz w:val="18"/>
+          <w:szCs w:val="18"/>
+          <w:lang w:eastAsia="fr-FR"/>
+          <w14:ligatures w14:val="none"/>
+        </w:rPr>
+      </w:pPr>
+    </w:p>
+    <w:p>
+      <w:pPr>
+        <w:rPr>
+          <w:rFonts w:ascii="Arial" w:eastAsia="Times New Roman" w:hAnsi="Arial" w:cs="Arial"/>
+          <w:color w:val="000000"/>
+          <w:kern w:val="0"/>
+          <w:sz w:val="18"/>
+          <w:szCs w:val="18"/>
+          <w:lang w:eastAsia="fr-FR"/>
+          <w14:ligatures w14:val="none"/>
+        </w:rPr>
+      </w:pPr>
+    </w:p>
+    <w:p>
+      <w:pPr>
+        <w:rPr>
+          <w:rFonts w:ascii="Arial" w:eastAsia="Times New Roman" w:hAnsi="Arial" w:cs="Arial"/>
+          <w:b/>
+          <w:bCs/>
+          <w:color w:val="000000"/>
+          <w:kern w:val="0"/>
+          <w:sz w:val="18"/>
+          <w:szCs w:val="18"/>
+          <w:lang w:eastAsia="fr-FR"/>
+          <w14:ligatures w14:val="none"/>
+        </w:rPr>
+      </w:pPr>
     </w:p>
     <w:p>
       <w:pPr>
@@ -4956,22 +6619,285 @@
           <w:kern w:val="0"/>
           <w:sz w:val="18"/>
           <w:szCs w:val="18"/>
-          <w:lang w:eastAsia="fr-FR"/>
-          <w14:ligatures w14:val="none"/>
-        </w:rPr>
-      </w:pPr>
-      <w:r>
-        <w:rPr>
-          <w:rFonts w:ascii="Arial" w:eastAsia="Times New Roman" w:hAnsi="Arial" w:cs="Arial"/>
-          <w:color w:val="000000"/>
-          <w:kern w:val="0"/>
-          <w:sz w:val="18"/>
-          <w:szCs w:val="18"/>
-          <w:lang w:eastAsia="fr-FR"/>
-          <w14:ligatures w14:val="none"/>
-        </w:rPr>
-        <w:t>ANCOVA avec (année/Item/Cluster/pluie/température/pesticides), en retirant les effets les moins probant</w:t>
-      </w:r>
+          <w:u w:val="single"/>
+          <w:lang w:eastAsia="fr-FR"/>
+          <w14:ligatures w14:val="none"/>
+        </w:rPr>
+      </w:pPr>
+      <w:r>
+        <w:rPr>
+          <w:rFonts w:ascii="Arial" w:eastAsia="Times New Roman" w:hAnsi="Arial" w:cs="Arial"/>
+          <w:color w:val="000000"/>
+          <w:kern w:val="0"/>
+          <w:sz w:val="18"/>
+          <w:szCs w:val="18"/>
+          <w:u w:val="single"/>
+          <w:lang w:eastAsia="fr-FR"/>
+          <w14:ligatures w14:val="none"/>
+        </w:rPr>
+        <w:t>ANCOVA à deux facteurs</w:t>
+      </w:r>
+      <w:r>
+        <w:rPr>
+          <w:rFonts w:ascii="Arial" w:eastAsia="Times New Roman" w:hAnsi="Arial" w:cs="Arial"/>
+          <w:color w:val="000000"/>
+          <w:kern w:val="0"/>
+          <w:sz w:val="18"/>
+          <w:szCs w:val="18"/>
+          <w:u w:val="single"/>
+          <w:lang w:eastAsia="fr-FR"/>
+          <w14:ligatures w14:val="none"/>
+        </w:rPr>
+        <w:t> : étude de l’effet du cluster et de la culture, après contrôle du volume de pesticides</w:t>
+      </w:r>
+    </w:p>
+    <w:p>
+      <w:pPr>
+        <w:rPr>
+          <w:rFonts w:ascii="Arial" w:eastAsia="Times New Roman" w:hAnsi="Arial" w:cs="Arial"/>
+          <w:color w:val="000000"/>
+          <w:kern w:val="0"/>
+          <w:sz w:val="18"/>
+          <w:szCs w:val="18"/>
+          <w:lang w:eastAsia="fr-FR"/>
+          <w14:ligatures w14:val="none"/>
+        </w:rPr>
+      </w:pPr>
+    </w:p>
+    <w:p>
+      <w:pPr>
+        <w:rPr>
+          <w:rFonts w:ascii="Arial" w:eastAsia="Times New Roman" w:hAnsi="Arial" w:cs="Arial"/>
+          <w:color w:val="000000"/>
+          <w:kern w:val="0"/>
+          <w:sz w:val="18"/>
+          <w:szCs w:val="18"/>
+          <w:lang w:eastAsia="fr-FR"/>
+          <w14:ligatures w14:val="none"/>
+        </w:rPr>
+      </w:pPr>
+      <w:hyperlink r:id="rId6" w:history="1">
+        <w:r>
+          <w:rPr>
+            <w:rStyle w:val="Lienhypertexte"/>
+            <w:rFonts w:ascii="Arial" w:eastAsia="Times New Roman" w:hAnsi="Arial" w:cs="Arial"/>
+            <w:kern w:val="0"/>
+            <w:sz w:val="18"/>
+            <w:szCs w:val="18"/>
+            <w:lang w:eastAsia="fr-FR"/>
+            <w14:ligatures w14:val="none"/>
+          </w:rPr>
+          <w:t>https://www.datanovia.com/en/lessons/ancova-in-r/</w:t>
+        </w:r>
+      </w:hyperlink>
+    </w:p>
+    <w:p>
+      <w:pPr>
+        <w:rPr>
+          <w:rFonts w:ascii="Arial" w:eastAsia="Times New Roman" w:hAnsi="Arial" w:cs="Arial"/>
+          <w:color w:val="000000"/>
+          <w:kern w:val="0"/>
+          <w:sz w:val="18"/>
+          <w:szCs w:val="18"/>
+          <w:lang w:eastAsia="fr-FR"/>
+          <w14:ligatures w14:val="none"/>
+        </w:rPr>
+      </w:pPr>
+    </w:p>
+    <w:p>
+      <w:pPr>
+        <w:rPr>
+          <w:rFonts w:ascii="Arial" w:eastAsia="Times New Roman" w:hAnsi="Arial" w:cs="Arial"/>
+          <w:color w:val="000000"/>
+          <w:kern w:val="0"/>
+          <w:sz w:val="18"/>
+          <w:szCs w:val="18"/>
+          <w:lang w:eastAsia="fr-FR"/>
+          <w14:ligatures w14:val="none"/>
+        </w:rPr>
+      </w:pPr>
+    </w:p>
+    <w:p>
+      <w:pPr>
+        <w:rPr>
+          <w:rFonts w:ascii="Arial" w:eastAsia="Times New Roman" w:hAnsi="Arial" w:cs="Arial"/>
+          <w:color w:val="000000"/>
+          <w:kern w:val="0"/>
+          <w:sz w:val="18"/>
+          <w:szCs w:val="18"/>
+          <w:lang w:eastAsia="fr-FR"/>
+          <w14:ligatures w14:val="none"/>
+        </w:rPr>
+      </w:pPr>
+    </w:p>
+    <w:p>
+      <w:pPr>
+        <w:rPr>
+          <w:rFonts w:ascii="Arial" w:eastAsia="Times New Roman" w:hAnsi="Arial" w:cs="Arial"/>
+          <w:color w:val="000000"/>
+          <w:kern w:val="0"/>
+          <w:sz w:val="18"/>
+          <w:szCs w:val="18"/>
+          <w:lang w:eastAsia="fr-FR"/>
+          <w14:ligatures w14:val="none"/>
+        </w:rPr>
+      </w:pPr>
+    </w:p>
+    <w:p>
+      <w:pPr>
+        <w:rPr>
+          <w:rFonts w:ascii="Arial" w:eastAsia="Times New Roman" w:hAnsi="Arial" w:cs="Arial"/>
+          <w:color w:val="000000"/>
+          <w:kern w:val="0"/>
+          <w:sz w:val="18"/>
+          <w:szCs w:val="18"/>
+          <w:lang w:eastAsia="fr-FR"/>
+          <w14:ligatures w14:val="none"/>
+        </w:rPr>
+      </w:pPr>
+    </w:p>
+    <w:p>
+      <w:pPr>
+        <w:rPr>
+          <w:rFonts w:ascii="Arial" w:eastAsia="Times New Roman" w:hAnsi="Arial" w:cs="Arial"/>
+          <w:color w:val="000000"/>
+          <w:kern w:val="0"/>
+          <w:sz w:val="18"/>
+          <w:szCs w:val="18"/>
+          <w:lang w:eastAsia="fr-FR"/>
+          <w14:ligatures w14:val="none"/>
+        </w:rPr>
+      </w:pPr>
+    </w:p>
+    <w:p>
+      <w:pPr>
+        <w:rPr>
+          <w:rFonts w:ascii="Arial" w:eastAsia="Times New Roman" w:hAnsi="Arial" w:cs="Arial"/>
+          <w:color w:val="000000"/>
+          <w:kern w:val="0"/>
+          <w:sz w:val="18"/>
+          <w:szCs w:val="18"/>
+          <w:lang w:eastAsia="fr-FR"/>
+          <w14:ligatures w14:val="none"/>
+        </w:rPr>
+      </w:pPr>
+    </w:p>
+    <w:p>
+      <w:pPr>
+        <w:rPr>
+          <w:rFonts w:ascii="Arial" w:eastAsia="Times New Roman" w:hAnsi="Arial" w:cs="Arial"/>
+          <w:color w:val="000000"/>
+          <w:kern w:val="0"/>
+          <w:sz w:val="18"/>
+          <w:szCs w:val="18"/>
+          <w:lang w:eastAsia="fr-FR"/>
+          <w14:ligatures w14:val="none"/>
+        </w:rPr>
+      </w:pPr>
+    </w:p>
+    <w:p>
+      <w:pPr>
+        <w:rPr>
+          <w:rFonts w:ascii="Arial" w:eastAsia="Times New Roman" w:hAnsi="Arial" w:cs="Arial"/>
+          <w:color w:val="000000"/>
+          <w:kern w:val="0"/>
+          <w:sz w:val="18"/>
+          <w:szCs w:val="18"/>
+          <w:lang w:eastAsia="fr-FR"/>
+          <w14:ligatures w14:val="none"/>
+        </w:rPr>
+      </w:pPr>
+    </w:p>
+    <w:p>
+      <w:pPr>
+        <w:rPr>
+          <w:rFonts w:ascii="Arial" w:eastAsia="Times New Roman" w:hAnsi="Arial" w:cs="Arial"/>
+          <w:color w:val="000000"/>
+          <w:kern w:val="0"/>
+          <w:sz w:val="18"/>
+          <w:szCs w:val="18"/>
+          <w:lang w:eastAsia="fr-FR"/>
+          <w14:ligatures w14:val="none"/>
+        </w:rPr>
+      </w:pPr>
+    </w:p>
+    <w:p>
+      <w:pPr>
+        <w:rPr>
+          <w:rFonts w:ascii="Arial" w:eastAsia="Times New Roman" w:hAnsi="Arial" w:cs="Arial"/>
+          <w:color w:val="000000"/>
+          <w:kern w:val="0"/>
+          <w:sz w:val="18"/>
+          <w:szCs w:val="18"/>
+          <w:lang w:eastAsia="fr-FR"/>
+          <w14:ligatures w14:val="none"/>
+        </w:rPr>
+      </w:pPr>
+    </w:p>
+    <w:p>
+      <w:pPr>
+        <w:rPr>
+          <w:rFonts w:ascii="Arial" w:eastAsia="Times New Roman" w:hAnsi="Arial" w:cs="Arial"/>
+          <w:color w:val="000000"/>
+          <w:kern w:val="0"/>
+          <w:sz w:val="18"/>
+          <w:szCs w:val="18"/>
+          <w:lang w:eastAsia="fr-FR"/>
+          <w14:ligatures w14:val="none"/>
+        </w:rPr>
+      </w:pPr>
+    </w:p>
+    <w:p>
+      <w:pPr>
+        <w:rPr>
+          <w:rFonts w:ascii="Arial" w:eastAsia="Times New Roman" w:hAnsi="Arial" w:cs="Arial"/>
+          <w:color w:val="000000"/>
+          <w:kern w:val="0"/>
+          <w:sz w:val="18"/>
+          <w:szCs w:val="18"/>
+          <w:lang w:eastAsia="fr-FR"/>
+          <w14:ligatures w14:val="none"/>
+        </w:rPr>
+      </w:pPr>
+    </w:p>
+    <w:p>
+      <w:pPr>
+        <w:rPr>
+          <w:rFonts w:ascii="Arial" w:eastAsia="Times New Roman" w:hAnsi="Arial" w:cs="Arial"/>
+          <w:color w:val="000000"/>
+          <w:kern w:val="0"/>
+          <w:sz w:val="18"/>
+          <w:szCs w:val="18"/>
+          <w:lang w:eastAsia="fr-FR"/>
+          <w14:ligatures w14:val="none"/>
+        </w:rPr>
+      </w:pPr>
+    </w:p>
+    <w:p>
+      <w:pPr>
+        <w:rPr>
+          <w:rFonts w:ascii="Arial" w:eastAsia="Times New Roman" w:hAnsi="Arial" w:cs="Arial"/>
+          <w:color w:val="000000"/>
+          <w:kern w:val="0"/>
+          <w:sz w:val="18"/>
+          <w:szCs w:val="18"/>
+          <w:lang w:eastAsia="fr-FR"/>
+          <w14:ligatures w14:val="none"/>
+        </w:rPr>
+      </w:pPr>
+    </w:p>
+    <w:p>
+      <w:pPr>
+        <w:rPr>
+          <w:rFonts w:ascii="Arial" w:eastAsia="Times New Roman" w:hAnsi="Arial" w:cs="Arial"/>
+          <w:color w:val="000000"/>
+          <w:kern w:val="0"/>
+          <w:sz w:val="18"/>
+          <w:szCs w:val="18"/>
+          <w:lang w:eastAsia="fr-FR"/>
+          <w14:ligatures w14:val="none"/>
+        </w:rPr>
+      </w:pPr>
     </w:p>
     <w:p>
       <w:pPr>
@@ -5171,7 +7097,7 @@
         </w:rPr>
         <w:t xml:space="preserve"> of covariance ») est une extension de l'Analyse de la Covariance (méthode </w:t>
       </w:r>
-      <w:hyperlink r:id="rId6" w:tooltip="ANCOVA" w:history="1">
+      <w:hyperlink r:id="rId7" w:tooltip="ANCOVA" w:history="1">
         <w:r>
           <w:rPr>
             <w:rFonts w:ascii="Arial" w:eastAsia="Times New Roman" w:hAnsi="Arial" w:cs="Arial"/>
@@ -5200,110 +7126,6 @@
     </w:p>
     <w:p>
       <w:pPr>
-        <w:pStyle w:val="Paragraphedeliste"/>
-        <w:numPr>
-          <w:ilvl w:val="0"/>
-          <w:numId w:val="4"/>
-        </w:numPr>
-        <w:rPr>
-          <w:rFonts w:ascii="Arial" w:eastAsia="Times New Roman" w:hAnsi="Arial" w:cs="Arial"/>
-          <w:color w:val="000000"/>
-          <w:kern w:val="0"/>
-          <w:sz w:val="18"/>
-          <w:szCs w:val="18"/>
-          <w:lang w:eastAsia="fr-FR"/>
-          <w14:ligatures w14:val="none"/>
-        </w:rPr>
-      </w:pPr>
-      <w:r>
-        <w:rPr>
-          <w:rFonts w:ascii="Arial" w:eastAsia="Times New Roman" w:hAnsi="Arial" w:cs="Arial"/>
-          <w:color w:val="000000"/>
-          <w:kern w:val="0"/>
-          <w:sz w:val="18"/>
-          <w:szCs w:val="18"/>
-          <w:lang w:eastAsia="fr-FR"/>
-          <w14:ligatures w14:val="none"/>
-        </w:rPr>
-        <w:t>(</w:t>
-      </w:r>
-      <w:proofErr w:type="gramStart"/>
-      <w:r>
-        <w:rPr>
-          <w:rFonts w:ascii="Arial" w:eastAsia="Times New Roman" w:hAnsi="Arial" w:cs="Arial"/>
-          <w:color w:val="000000"/>
-          <w:kern w:val="0"/>
-          <w:sz w:val="18"/>
-          <w:szCs w:val="18"/>
-          <w:lang w:eastAsia="fr-FR"/>
-          <w14:ligatures w14:val="none"/>
-        </w:rPr>
-        <w:t>sinon</w:t>
-      </w:r>
-      <w:proofErr w:type="gramEnd"/>
-      <w:r>
-        <w:rPr>
-          <w:rFonts w:ascii="Arial" w:eastAsia="Times New Roman" w:hAnsi="Arial" w:cs="Arial"/>
-          <w:color w:val="000000"/>
-          <w:kern w:val="0"/>
-          <w:sz w:val="18"/>
-          <w:szCs w:val="18"/>
-          <w:lang w:eastAsia="fr-FR"/>
-          <w14:ligatures w14:val="none"/>
-        </w:rPr>
-        <w:t xml:space="preserve">, faire </w:t>
-      </w:r>
-      <w:r>
-        <w:rPr>
-          <w:rFonts w:ascii="Arial" w:eastAsia="Times New Roman" w:hAnsi="Arial" w:cs="Arial"/>
-          <w:color w:val="000000"/>
-          <w:kern w:val="0"/>
-          <w:sz w:val="18"/>
-          <w:szCs w:val="18"/>
-          <w:lang w:eastAsia="fr-FR"/>
-          <w14:ligatures w14:val="none"/>
-        </w:rPr>
-        <w:t>une</w:t>
-      </w:r>
-      <w:r>
-        <w:rPr>
-          <w:rFonts w:ascii="Arial" w:eastAsia="Times New Roman" w:hAnsi="Arial" w:cs="Arial"/>
-          <w:color w:val="000000"/>
-          <w:kern w:val="0"/>
-          <w:sz w:val="18"/>
-          <w:szCs w:val="18"/>
-          <w:lang w:eastAsia="fr-FR"/>
-          <w14:ligatures w14:val="none"/>
-        </w:rPr>
-        <w:t xml:space="preserve"> ANCOVA pour </w:t>
-      </w:r>
-      <w:r>
-        <w:rPr>
-          <w:rFonts w:ascii="Arial" w:eastAsia="Times New Roman" w:hAnsi="Arial" w:cs="Arial"/>
-          <w:color w:val="000000"/>
-          <w:kern w:val="0"/>
-          <w:sz w:val="18"/>
-          <w:szCs w:val="18"/>
-          <w:lang w:eastAsia="fr-FR"/>
-          <w14:ligatures w14:val="none"/>
-        </w:rPr>
-        <w:t>maïs, une pour blé</w:t>
-      </w:r>
-      <w:r>
-        <w:rPr>
-          <w:rFonts w:ascii="Arial" w:eastAsia="Times New Roman" w:hAnsi="Arial" w:cs="Arial"/>
-          <w:color w:val="000000"/>
-          <w:kern w:val="0"/>
-          <w:sz w:val="18"/>
-          <w:szCs w:val="18"/>
-          <w:lang w:eastAsia="fr-FR"/>
-          <w14:ligatures w14:val="none"/>
-        </w:rPr>
-        <w:t>)</w:t>
-      </w:r>
-    </w:p>
-    <w:p>
-      <w:pPr>
         <w:pBdr>
           <w:bottom w:val="single" w:sz="6" w:space="1" w:color="auto"/>
         </w:pBdr>
@@ -5311,6 +7133,126 @@
     </w:p>
     <w:p>
       <w:pPr>
+        <w:pBdr>
+          <w:bottom w:val="single" w:sz="6" w:space="1" w:color="auto"/>
+        </w:pBdr>
+      </w:pPr>
+    </w:p>
+    <w:p>
+      <w:pPr>
+        <w:pBdr>
+          <w:bottom w:val="single" w:sz="6" w:space="1" w:color="auto"/>
+        </w:pBdr>
+      </w:pPr>
+      <w:r>
+        <w:rPr>
+          <w:u w:val="single"/>
+        </w:rPr>
+        <w:t>Conclusion</w:t>
+      </w:r>
+      <w:r>
+        <w:t xml:space="preserve"> : </w:t>
+      </w:r>
+    </w:p>
+    <w:p>
+      <w:pPr>
+        <w:pBdr>
+          <w:bottom w:val="single" w:sz="6" w:space="1" w:color="auto"/>
+        </w:pBdr>
+      </w:pPr>
+      <w:r>
+        <w:t>Effet de la pluie non-conséquent, mais donnée globalement redondante avec celle du pays au vu de sa faible variabilité intra-pays, et donc redondante avec l’information du cluster</w:t>
+      </w:r>
+    </w:p>
+    <w:p>
+      <w:pPr>
+        <w:pBdr>
+          <w:bottom w:val="single" w:sz="6" w:space="1" w:color="auto"/>
+        </w:pBdr>
+      </w:pPr>
+      <w:r>
+        <w:t>Effets principaux sur le rendement : type de culture (logique) et quantité de pesticides</w:t>
+      </w:r>
+    </w:p>
+    <w:p>
+      <w:pPr>
+        <w:pBdr>
+          <w:bottom w:val="single" w:sz="6" w:space="1" w:color="auto"/>
+        </w:pBdr>
+      </w:pPr>
+      <w:r>
+        <w:t>Résidus n’ont jamais été normaux, tout notre raisonnement précédent s’appuie sur des bases non-fondées</w:t>
+      </w:r>
+    </w:p>
+    <w:p>
+      <w:pPr>
+        <w:pBdr>
+          <w:bottom w:val="single" w:sz="6" w:space="1" w:color="auto"/>
+        </w:pBdr>
+      </w:pPr>
+      <w:r>
+        <w:t>Il nous manque certainement des variables : pluie, pédologie, etc. Mais en réalité, il est surtout certain que nous ne pouvons pas prédire des phénomènes non-linéaires avec des méthodes de régressions linéaires.</w:t>
+      </w:r>
+    </w:p>
+    <w:p>
+      <w:pPr>
+        <w:pBdr>
+          <w:bottom w:val="single" w:sz="6" w:space="1" w:color="auto"/>
+        </w:pBdr>
+      </w:pPr>
+      <w:r>
+        <w:t xml:space="preserve">Pas de KNN car la prédiction est très mauvaise – il vaut mieux privilégier des méthodes d’arbre de décision, comme la </w:t>
+      </w:r>
+      <w:proofErr w:type="spellStart"/>
+      <w:r>
+        <w:rPr>
+          <w:i/>
+          <w:iCs/>
+        </w:rPr>
+        <w:t>random</w:t>
+      </w:r>
+      <w:proofErr w:type="spellEnd"/>
+      <w:r>
+        <w:rPr>
+          <w:i/>
+          <w:iCs/>
+        </w:rPr>
+        <w:t xml:space="preserve"> </w:t>
+      </w:r>
+      <w:proofErr w:type="spellStart"/>
+      <w:r>
+        <w:rPr>
+          <w:i/>
+          <w:iCs/>
+        </w:rPr>
+        <w:t>forest</w:t>
+      </w:r>
+      <w:proofErr w:type="spellEnd"/>
+      <w:r>
+        <w:rPr>
+          <w:i/>
+          <w:iCs/>
+        </w:rPr>
+        <w:t xml:space="preserve"> </w:t>
+      </w:r>
+      <w:hyperlink r:id="rId8" w:history="1">
+        <w:r>
+          <w:rPr>
+            <w:rStyle w:val="Lienhypertexte"/>
+          </w:rPr>
+          <w:t>https://www.kaggle.com/code/nishaanamin/crop-yield-prediction</w:t>
+        </w:r>
+      </w:hyperlink>
+    </w:p>
+    <w:p>
+      <w:pPr>
+        <w:pBdr>
+          <w:bottom w:val="single" w:sz="6" w:space="1" w:color="auto"/>
+        </w:pBdr>
+      </w:pPr>
+    </w:p>
+    <w:p>
+      <w:pPr>
         <w:rPr>
           <w:rFonts w:ascii="Times New Roman" w:eastAsia="Times New Roman" w:hAnsi="Times New Roman" w:cs="Times New Roman"/>
           <w:kern w:val="0"/>
@@ -5390,7 +7332,7 @@
           <w14:ligatures w14:val="none"/>
         </w:rPr>
       </w:pPr>
-      <w:hyperlink r:id="rId7" w:history="1">
+      <w:hyperlink r:id="rId9" w:history="1">
         <w:r>
           <w:rPr>
             <w:rFonts w:ascii="Times New Roman" w:eastAsia="Times New Roman" w:hAnsi="Times New Roman" w:cs="Times New Roman"/>
@@ -5446,7 +7388,7 @@
       <w:r>
         <w:t xml:space="preserve">• </w:t>
       </w:r>
-      <w:hyperlink r:id="rId8" w:history="1">
+      <w:hyperlink r:id="rId10" w:history="1">
         <w:r>
           <w:rPr>
             <w:rStyle w:val="Lienhypertexte"/>
@@ -5968,6 +7910,7 @@
           <w:lang w:eastAsia="fr-FR"/>
           <w14:ligatures w14:val="none"/>
         </w:rPr>
+        <w:lastRenderedPageBreak/>
         <w:t xml:space="preserve">• </w:t>
       </w:r>
       <w:r>
@@ -6093,11 +8036,7 @@
       </w:r>
       <w:proofErr w:type="gramStart"/>
       <w:r>
-        <w:t xml:space="preserve">en  </w:t>
-      </w:r>
-      <w:r>
-        <w:lastRenderedPageBreak/>
-        <w:t>un</w:t>
+        <w:t>en  un</w:t>
       </w:r>
       <w:proofErr w:type="gramEnd"/>
       <w:r>
@@ -7645,6 +9584,7 @@
           <w:lang w:eastAsia="fr-FR"/>
           <w14:ligatures w14:val="none"/>
         </w:rPr>
+        <w:lastRenderedPageBreak/>
         <w:t xml:space="preserve">Faire un tableau récapitulatif des modèles qui n’ont pas fonctionné ? </w:t>
       </w:r>
       <w:r>
@@ -8621,6 +10561,95 @@
     </w:lvl>
   </w:abstractNum>
   <w:abstractNum w:abstractNumId="2" w15:restartNumberingAfterBreak="0">
+    <w:nsid w:val="09BE6D1D"/>
+    <w:multiLevelType w:val="hybridMultilevel"/>
+    <w:tmpl w:val="62281E80"/>
+    <w:lvl w:ilvl="0" w:tplc="FFFFFFFF">
+      <w:start w:val="1"/>
+      <w:numFmt w:val="decimal"/>
+      <w:lvlText w:val="%1."/>
+      <w:lvlJc w:val="left"/>
+      <w:pPr>
+        <w:ind w:left="1776" w:hanging="360"/>
+      </w:pPr>
+      <w:rPr>
+        <w:rFonts w:hint="default"/>
+      </w:rPr>
+    </w:lvl>
+    <w:lvl w:ilvl="1" w:tplc="FFFFFFFF" w:tentative="1">
+      <w:start w:val="1"/>
+      <w:numFmt w:val="lowerLetter"/>
+      <w:lvlText w:val="%2."/>
+      <w:lvlJc w:val="left"/>
+      <w:pPr>
+        <w:ind w:left="2496" w:hanging="360"/>
+      </w:pPr>
+    </w:lvl>
+    <w:lvl w:ilvl="2" w:tplc="FFFFFFFF" w:tentative="1">
+      <w:start w:val="1"/>
+      <w:numFmt w:val="lowerRoman"/>
+      <w:lvlText w:val="%3."/>
+      <w:lvlJc w:val="right"/>
+      <w:pPr>
+        <w:ind w:left="3216" w:hanging="180"/>
+      </w:pPr>
+    </w:lvl>
+    <w:lvl w:ilvl="3" w:tplc="FFFFFFFF" w:tentative="1">
+      <w:start w:val="1"/>
+      <w:numFmt w:val="decimal"/>
+      <w:lvlText w:val="%4."/>
+      <w:lvlJc w:val="left"/>
+      <w:pPr>
+        <w:ind w:left="3936" w:hanging="360"/>
+      </w:pPr>
+    </w:lvl>
+    <w:lvl w:ilvl="4" w:tplc="FFFFFFFF" w:tentative="1">
+      <w:start w:val="1"/>
+      <w:numFmt w:val="lowerLetter"/>
+      <w:lvlText w:val="%5."/>
+      <w:lvlJc w:val="left"/>
+      <w:pPr>
+        <w:ind w:left="4656" w:hanging="360"/>
+      </w:pPr>
+    </w:lvl>
+    <w:lvl w:ilvl="5" w:tplc="FFFFFFFF" w:tentative="1">
+      <w:start w:val="1"/>
+      <w:numFmt w:val="lowerRoman"/>
+      <w:lvlText w:val="%6."/>
+      <w:lvlJc w:val="right"/>
+      <w:pPr>
+        <w:ind w:left="5376" w:hanging="180"/>
+      </w:pPr>
+    </w:lvl>
+    <w:lvl w:ilvl="6" w:tplc="FFFFFFFF" w:tentative="1">
+      <w:start w:val="1"/>
+      <w:numFmt w:val="decimal"/>
+      <w:lvlText w:val="%7."/>
+      <w:lvlJc w:val="left"/>
+      <w:pPr>
+        <w:ind w:left="6096" w:hanging="360"/>
+      </w:pPr>
+    </w:lvl>
+    <w:lvl w:ilvl="7" w:tplc="FFFFFFFF" w:tentative="1">
+      <w:start w:val="1"/>
+      <w:numFmt w:val="lowerLetter"/>
+      <w:lvlText w:val="%8."/>
+      <w:lvlJc w:val="left"/>
+      <w:pPr>
+        <w:ind w:left="6816" w:hanging="360"/>
+      </w:pPr>
+    </w:lvl>
+    <w:lvl w:ilvl="8" w:tplc="FFFFFFFF" w:tentative="1">
+      <w:start w:val="1"/>
+      <w:numFmt w:val="lowerRoman"/>
+      <w:lvlText w:val="%9."/>
+      <w:lvlJc w:val="right"/>
+      <w:pPr>
+        <w:ind w:left="7536" w:hanging="180"/>
+      </w:pPr>
+    </w:lvl>
+  </w:abstractNum>
+  <w:abstractNum w:abstractNumId="3" w15:restartNumberingAfterBreak="0">
     <w:nsid w:val="11410B46"/>
     <w:multiLevelType w:val="hybridMultilevel"/>
     <w:tmpl w:val="C9A09D08"/>
@@ -8709,7 +10738,7 @@
       </w:pPr>
     </w:lvl>
   </w:abstractNum>
-  <w:abstractNum w:abstractNumId="3" w15:restartNumberingAfterBreak="0">
+  <w:abstractNum w:abstractNumId="4" w15:restartNumberingAfterBreak="0">
     <w:nsid w:val="11DE16F3"/>
     <w:multiLevelType w:val="hybridMultilevel"/>
     <w:tmpl w:val="62281E80"/>
@@ -8798,7 +10827,7 @@
       </w:pPr>
     </w:lvl>
   </w:abstractNum>
-  <w:abstractNum w:abstractNumId="4" w15:restartNumberingAfterBreak="0">
+  <w:abstractNum w:abstractNumId="5" w15:restartNumberingAfterBreak="0">
     <w:nsid w:val="18B469BA"/>
     <w:multiLevelType w:val="hybridMultilevel"/>
     <w:tmpl w:val="6750DD5C"/>
@@ -8893,16 +10922,19 @@
     <w:abstractNumId w:val="0"/>
   </w:num>
   <w:num w:numId="2" w16cid:durableId="1364596821">
+    <w:abstractNumId w:val="4"/>
+  </w:num>
+  <w:num w:numId="3" w16cid:durableId="108278228">
     <w:abstractNumId w:val="3"/>
   </w:num>
-  <w:num w:numId="3" w16cid:durableId="108278228">
-    <w:abstractNumId w:val="2"/>
-  </w:num>
   <w:num w:numId="4" w16cid:durableId="571358338">
-    <w:abstractNumId w:val="4"/>
+    <w:abstractNumId w:val="5"/>
   </w:num>
   <w:num w:numId="5" w16cid:durableId="34626227">
     <w:abstractNumId w:val="1"/>
+  </w:num>
+  <w:num w:numId="6" w16cid:durableId="1091201144">
+    <w:abstractNumId w:val="2"/>
   </w:num>
 </w:numbering>
 </file>

</xml_diff>

<commit_message>
plus que la MANCOVA
</commit_message>
<xml_diff>
--- a/notes_guidant_la_présentation.docx
+++ b/notes_guidant_la_présentation.docx
@@ -6676,20 +6676,1401 @@
           <w14:ligatures w14:val="none"/>
         </w:rPr>
       </w:pPr>
-      <w:hyperlink r:id="rId6" w:history="1">
-        <w:r>
-          <w:rPr>
-            <w:rStyle w:val="Lienhypertexte"/>
-            <w:rFonts w:ascii="Arial" w:eastAsia="Times New Roman" w:hAnsi="Arial" w:cs="Arial"/>
-            <w:kern w:val="0"/>
-            <w:sz w:val="18"/>
-            <w:szCs w:val="18"/>
-            <w:lang w:eastAsia="fr-FR"/>
-            <w14:ligatures w14:val="none"/>
-          </w:rPr>
-          <w:t>https://www.datanovia.com/en/lessons/ancova-in-r/</w:t>
-        </w:r>
-      </w:hyperlink>
+      <w:r>
+        <w:rPr>
+          <w:rFonts w:ascii="Arial" w:eastAsia="Times New Roman" w:hAnsi="Arial" w:cs="Arial"/>
+          <w:color w:val="000000"/>
+          <w:kern w:val="0"/>
+          <w:sz w:val="18"/>
+          <w:szCs w:val="18"/>
+          <w:lang w:eastAsia="fr-FR"/>
+          <w14:ligatures w14:val="none"/>
+        </w:rPr>
+        <w:t>Dérivée de la conclusion précédente, mais uniquement avec 3 cultures qui ont des courbes de régression visuellement homogènes (</w:t>
+      </w:r>
+      <w:r>
+        <w:rPr>
+          <w:rFonts w:ascii="Arial" w:eastAsia="Times New Roman" w:hAnsi="Arial" w:cs="Arial"/>
+          <w:b/>
+          <w:bCs/>
+          <w:color w:val="000000"/>
+          <w:kern w:val="0"/>
+          <w:sz w:val="18"/>
+          <w:szCs w:val="18"/>
+          <w:lang w:eastAsia="fr-FR"/>
+          <w14:ligatures w14:val="none"/>
+        </w:rPr>
+        <w:t>ajouter graph</w:t>
+      </w:r>
+      <w:r>
+        <w:rPr>
+          <w:rFonts w:ascii="Arial" w:eastAsia="Times New Roman" w:hAnsi="Arial" w:cs="Arial"/>
+          <w:color w:val="000000"/>
+          <w:kern w:val="0"/>
+          <w:sz w:val="18"/>
+          <w:szCs w:val="18"/>
+          <w:lang w:eastAsia="fr-FR"/>
+          <w14:ligatures w14:val="none"/>
+        </w:rPr>
+        <w:t>) – Maïs / Pomme de terre – Sorgho</w:t>
+      </w:r>
+    </w:p>
+    <w:p>
+      <w:pPr>
+        <w:rPr>
+          <w:rFonts w:ascii="Arial" w:eastAsia="Times New Roman" w:hAnsi="Arial" w:cs="Arial"/>
+          <w:color w:val="000000"/>
+          <w:kern w:val="0"/>
+          <w:sz w:val="18"/>
+          <w:szCs w:val="18"/>
+          <w:lang w:eastAsia="fr-FR"/>
+          <w14:ligatures w14:val="none"/>
+        </w:rPr>
+      </w:pPr>
+      <w:r>
+        <w:rPr>
+          <w:rFonts w:ascii="Arial" w:eastAsia="Times New Roman" w:hAnsi="Arial" w:cs="Arial"/>
+          <w:color w:val="000000"/>
+          <w:kern w:val="0"/>
+          <w:sz w:val="18"/>
+          <w:szCs w:val="18"/>
+          <w:lang w:eastAsia="fr-FR"/>
+          <w14:ligatures w14:val="none"/>
+        </w:rPr>
+        <w:t xml:space="preserve">Un test de </w:t>
+      </w:r>
+      <w:proofErr w:type="spellStart"/>
+      <w:r>
+        <w:rPr>
+          <w:rFonts w:ascii="Arial" w:eastAsia="Times New Roman" w:hAnsi="Arial" w:cs="Arial"/>
+          <w:color w:val="000000"/>
+          <w:kern w:val="0"/>
+          <w:sz w:val="18"/>
+          <w:szCs w:val="18"/>
+          <w:lang w:eastAsia="fr-FR"/>
+          <w14:ligatures w14:val="none"/>
+        </w:rPr>
+        <w:t>Levene</w:t>
+      </w:r>
+      <w:proofErr w:type="spellEnd"/>
+      <w:r>
+        <w:rPr>
+          <w:rFonts w:ascii="Arial" w:eastAsia="Times New Roman" w:hAnsi="Arial" w:cs="Arial"/>
+          <w:color w:val="000000"/>
+          <w:kern w:val="0"/>
+          <w:sz w:val="18"/>
+          <w:szCs w:val="18"/>
+          <w:lang w:eastAsia="fr-FR"/>
+          <w14:ligatures w14:val="none"/>
+        </w:rPr>
+        <w:t xml:space="preserve"> et un test d’Anderson-Darling révèlent que les variances ne sont pas homogènes et que les résidus ne sont pas normaux.</w:t>
+      </w:r>
+    </w:p>
+    <w:p>
+      <w:pPr>
+        <w:rPr>
+          <w:rFonts w:ascii="Arial" w:eastAsia="Times New Roman" w:hAnsi="Arial" w:cs="Arial"/>
+          <w:color w:val="000000"/>
+          <w:kern w:val="0"/>
+          <w:sz w:val="18"/>
+          <w:szCs w:val="18"/>
+          <w:lang w:eastAsia="fr-FR"/>
+          <w14:ligatures w14:val="none"/>
+        </w:rPr>
+      </w:pPr>
+      <w:r>
+        <w:rPr>
+          <w:rFonts w:ascii="Arial" w:eastAsia="Times New Roman" w:hAnsi="Arial" w:cs="Arial"/>
+          <w:color w:val="000000"/>
+          <w:kern w:val="0"/>
+          <w:sz w:val="18"/>
+          <w:szCs w:val="18"/>
+          <w:lang w:eastAsia="fr-FR"/>
+          <w14:ligatures w14:val="none"/>
+        </w:rPr>
+        <w:t xml:space="preserve">Malgré la significativité des interactions entre </w:t>
+      </w:r>
+      <w:r>
+        <w:rPr>
+          <w:rFonts w:ascii="Arial" w:eastAsia="Times New Roman" w:hAnsi="Arial" w:cs="Arial"/>
+          <w:color w:val="000000"/>
+          <w:kern w:val="0"/>
+          <w:sz w:val="18"/>
+          <w:szCs w:val="18"/>
+          <w:lang w:eastAsia="fr-FR"/>
+          <w14:ligatures w14:val="none"/>
+        </w:rPr>
+        <w:t>log(</w:t>
+      </w:r>
+      <w:proofErr w:type="spellStart"/>
+      <w:r>
+        <w:rPr>
+          <w:rFonts w:ascii="Arial" w:eastAsia="Times New Roman" w:hAnsi="Arial" w:cs="Arial"/>
+          <w:color w:val="000000"/>
+          <w:kern w:val="0"/>
+          <w:sz w:val="18"/>
+          <w:szCs w:val="18"/>
+          <w:lang w:eastAsia="fr-FR"/>
+          <w14:ligatures w14:val="none"/>
+        </w:rPr>
+        <w:t>pest</w:t>
+      </w:r>
+      <w:proofErr w:type="spellEnd"/>
+      <w:r>
+        <w:rPr>
+          <w:rFonts w:ascii="Arial" w:eastAsia="Times New Roman" w:hAnsi="Arial" w:cs="Arial"/>
+          <w:color w:val="000000"/>
+          <w:kern w:val="0"/>
+          <w:sz w:val="18"/>
+          <w:szCs w:val="18"/>
+          <w:lang w:eastAsia="fr-FR"/>
+          <w14:ligatures w14:val="none"/>
+        </w:rPr>
+        <w:t xml:space="preserve">)*Item </w:t>
+      </w:r>
+      <w:r>
+        <w:rPr>
+          <w:rFonts w:ascii="Arial" w:eastAsia="Times New Roman" w:hAnsi="Arial" w:cs="Arial"/>
+          <w:color w:val="000000"/>
+          <w:kern w:val="0"/>
+          <w:sz w:val="18"/>
+          <w:szCs w:val="18"/>
+          <w:lang w:eastAsia="fr-FR"/>
+          <w14:ligatures w14:val="none"/>
+        </w:rPr>
+        <w:t xml:space="preserve">et </w:t>
+      </w:r>
+      <w:r>
+        <w:rPr>
+          <w:rFonts w:ascii="Arial" w:eastAsia="Times New Roman" w:hAnsi="Arial" w:cs="Arial"/>
+          <w:color w:val="000000"/>
+          <w:kern w:val="0"/>
+          <w:sz w:val="18"/>
+          <w:szCs w:val="18"/>
+          <w:lang w:eastAsia="fr-FR"/>
+          <w14:ligatures w14:val="none"/>
+        </w:rPr>
+        <w:t>log(</w:t>
+      </w:r>
+      <w:proofErr w:type="spellStart"/>
+      <w:r>
+        <w:rPr>
+          <w:rFonts w:ascii="Arial" w:eastAsia="Times New Roman" w:hAnsi="Arial" w:cs="Arial"/>
+          <w:color w:val="000000"/>
+          <w:kern w:val="0"/>
+          <w:sz w:val="18"/>
+          <w:szCs w:val="18"/>
+          <w:lang w:eastAsia="fr-FR"/>
+          <w14:ligatures w14:val="none"/>
+        </w:rPr>
+        <w:t>pest</w:t>
+      </w:r>
+      <w:proofErr w:type="spellEnd"/>
+      <w:r>
+        <w:rPr>
+          <w:rFonts w:ascii="Arial" w:eastAsia="Times New Roman" w:hAnsi="Arial" w:cs="Arial"/>
+          <w:color w:val="000000"/>
+          <w:kern w:val="0"/>
+          <w:sz w:val="18"/>
+          <w:szCs w:val="18"/>
+          <w:lang w:eastAsia="fr-FR"/>
+          <w14:ligatures w14:val="none"/>
+        </w:rPr>
+        <w:t>)*Cluster</w:t>
+      </w:r>
+      <w:r>
+        <w:rPr>
+          <w:rFonts w:ascii="Arial" w:eastAsia="Times New Roman" w:hAnsi="Arial" w:cs="Arial"/>
+          <w:color w:val="000000"/>
+          <w:kern w:val="0"/>
+          <w:sz w:val="18"/>
+          <w:szCs w:val="18"/>
+          <w:lang w:eastAsia="fr-FR"/>
+          <w14:ligatures w14:val="none"/>
+        </w:rPr>
+        <w:t>, on les retire ici dans le cadre de l’ANCOVA.</w:t>
+      </w:r>
+    </w:p>
+    <w:p>
+      <w:pPr>
+        <w:rPr>
+          <w:rFonts w:ascii="Arial" w:eastAsia="Times New Roman" w:hAnsi="Arial" w:cs="Arial"/>
+          <w:color w:val="000000"/>
+          <w:kern w:val="0"/>
+          <w:sz w:val="18"/>
+          <w:szCs w:val="18"/>
+          <w:lang w:eastAsia="fr-FR"/>
+          <w14:ligatures w14:val="none"/>
+        </w:rPr>
+      </w:pPr>
+    </w:p>
+    <w:p>
+      <w:pPr>
+        <w:rPr>
+          <w:rFonts w:ascii="Arial" w:eastAsia="Times New Roman" w:hAnsi="Arial" w:cs="Arial"/>
+          <w:color w:val="000000"/>
+          <w:kern w:val="0"/>
+          <w:sz w:val="18"/>
+          <w:szCs w:val="18"/>
+          <w:lang w:eastAsia="fr-FR"/>
+          <w14:ligatures w14:val="none"/>
+        </w:rPr>
+      </w:pPr>
+      <w:r>
+        <w:rPr>
+          <w:rFonts w:ascii="Arial" w:eastAsia="Times New Roman" w:hAnsi="Arial" w:cs="Arial"/>
+          <w:color w:val="000000"/>
+          <w:kern w:val="0"/>
+          <w:sz w:val="18"/>
+          <w:szCs w:val="18"/>
+          <w:lang w:eastAsia="fr-FR"/>
+          <w14:ligatures w14:val="none"/>
+        </w:rPr>
+        <w:sym w:font="Wingdings" w:char="F0E8"/>
+      </w:r>
+      <w:r>
+        <w:rPr>
+          <w:rFonts w:ascii="Arial" w:eastAsia="Times New Roman" w:hAnsi="Arial" w:cs="Arial"/>
+          <w:color w:val="000000"/>
+          <w:kern w:val="0"/>
+          <w:sz w:val="18"/>
+          <w:szCs w:val="18"/>
+          <w:lang w:eastAsia="fr-FR"/>
+          <w14:ligatures w14:val="none"/>
+        </w:rPr>
+        <w:t xml:space="preserve"> </w:t>
+      </w:r>
+      <w:proofErr w:type="gramStart"/>
+      <w:r>
+        <w:rPr>
+          <w:rFonts w:ascii="Arial" w:eastAsia="Times New Roman" w:hAnsi="Arial" w:cs="Arial"/>
+          <w:color w:val="000000"/>
+          <w:kern w:val="0"/>
+          <w:sz w:val="18"/>
+          <w:szCs w:val="18"/>
+          <w:lang w:eastAsia="fr-FR"/>
+          <w14:ligatures w14:val="none"/>
+        </w:rPr>
+        <w:t>on</w:t>
+      </w:r>
+      <w:proofErr w:type="gramEnd"/>
+      <w:r>
+        <w:rPr>
+          <w:rFonts w:ascii="Arial" w:eastAsia="Times New Roman" w:hAnsi="Arial" w:cs="Arial"/>
+          <w:color w:val="000000"/>
+          <w:kern w:val="0"/>
+          <w:sz w:val="18"/>
+          <w:szCs w:val="18"/>
+          <w:lang w:eastAsia="fr-FR"/>
+          <w14:ligatures w14:val="none"/>
+        </w:rPr>
+        <w:t xml:space="preserve"> arrive </w:t>
+      </w:r>
+      <w:r>
+        <w:rPr>
+          <w:rFonts w:ascii="Arial" w:eastAsia="Times New Roman" w:hAnsi="Arial" w:cs="Arial"/>
+          <w:color w:val="000000"/>
+          <w:kern w:val="0"/>
+          <w:sz w:val="18"/>
+          <w:szCs w:val="18"/>
+          <w:lang w:eastAsia="fr-FR"/>
+          <w14:ligatures w14:val="none"/>
+        </w:rPr>
+        <w:t xml:space="preserve">alors </w:t>
+      </w:r>
+      <w:r>
+        <w:rPr>
+          <w:rFonts w:ascii="Arial" w:eastAsia="Times New Roman" w:hAnsi="Arial" w:cs="Arial"/>
+          <w:color w:val="000000"/>
+          <w:kern w:val="0"/>
+          <w:sz w:val="18"/>
+          <w:szCs w:val="18"/>
+          <w:lang w:eastAsia="fr-FR"/>
+          <w14:ligatures w14:val="none"/>
+        </w:rPr>
+        <w:t>à expliquer</w:t>
+      </w:r>
+      <w:r>
+        <w:rPr>
+          <w:rFonts w:ascii="Arial" w:eastAsia="Times New Roman" w:hAnsi="Arial" w:cs="Arial"/>
+          <w:b/>
+          <w:bCs/>
+          <w:color w:val="000000"/>
+          <w:kern w:val="0"/>
+          <w:sz w:val="18"/>
+          <w:szCs w:val="18"/>
+          <w:lang w:eastAsia="fr-FR"/>
+          <w14:ligatures w14:val="none"/>
+        </w:rPr>
+        <w:t xml:space="preserve"> </w:t>
+      </w:r>
+      <w:r>
+        <w:rPr>
+          <w:rFonts w:ascii="Arial" w:eastAsia="Times New Roman" w:hAnsi="Arial" w:cs="Arial"/>
+          <w:b/>
+          <w:bCs/>
+          <w:color w:val="000000"/>
+          <w:kern w:val="0"/>
+          <w:sz w:val="18"/>
+          <w:szCs w:val="18"/>
+          <w:lang w:eastAsia="fr-FR"/>
+          <w14:ligatures w14:val="none"/>
+        </w:rPr>
+        <w:t>7</w:t>
+      </w:r>
+      <w:r>
+        <w:rPr>
+          <w:rFonts w:ascii="Arial" w:eastAsia="Times New Roman" w:hAnsi="Arial" w:cs="Arial"/>
+          <w:b/>
+          <w:bCs/>
+          <w:color w:val="000000"/>
+          <w:kern w:val="0"/>
+          <w:sz w:val="18"/>
+          <w:szCs w:val="18"/>
+          <w:lang w:eastAsia="fr-FR"/>
+          <w14:ligatures w14:val="none"/>
+        </w:rPr>
+        <w:t>8</w:t>
+      </w:r>
+      <w:r>
+        <w:rPr>
+          <w:rFonts w:ascii="Arial" w:eastAsia="Times New Roman" w:hAnsi="Arial" w:cs="Arial"/>
+          <w:b/>
+          <w:bCs/>
+          <w:color w:val="000000"/>
+          <w:kern w:val="0"/>
+          <w:sz w:val="18"/>
+          <w:szCs w:val="18"/>
+          <w:lang w:eastAsia="fr-FR"/>
+          <w14:ligatures w14:val="none"/>
+        </w:rPr>
+        <w:t>%</w:t>
+      </w:r>
+      <w:r>
+        <w:rPr>
+          <w:rFonts w:ascii="Arial" w:eastAsia="Times New Roman" w:hAnsi="Arial" w:cs="Arial"/>
+          <w:color w:val="000000"/>
+          <w:kern w:val="0"/>
+          <w:sz w:val="18"/>
+          <w:szCs w:val="18"/>
+          <w:lang w:eastAsia="fr-FR"/>
+          <w14:ligatures w14:val="none"/>
+        </w:rPr>
+        <w:t xml:space="preserve"> de la variabilité du log du rendement</w:t>
+      </w:r>
+    </w:p>
+    <w:p>
+      <w:pPr>
+        <w:rPr>
+          <w:rFonts w:ascii="Arial" w:eastAsia="Times New Roman" w:hAnsi="Arial" w:cs="Arial"/>
+          <w:i/>
+          <w:iCs/>
+          <w:color w:val="000000"/>
+          <w:kern w:val="0"/>
+          <w:sz w:val="18"/>
+          <w:szCs w:val="18"/>
+          <w:lang w:eastAsia="fr-FR"/>
+          <w14:ligatures w14:val="none"/>
+        </w:rPr>
+      </w:pPr>
+      <w:r>
+        <w:rPr>
+          <w:rFonts w:ascii="Arial" w:eastAsia="Times New Roman" w:hAnsi="Arial" w:cs="Arial"/>
+          <w:color w:val="000000"/>
+          <w:kern w:val="0"/>
+          <w:sz w:val="18"/>
+          <w:szCs w:val="18"/>
+          <w:lang w:eastAsia="fr-FR"/>
+          <w14:ligatures w14:val="none"/>
+        </w:rPr>
+        <w:sym w:font="Wingdings" w:char="F0E8"/>
+      </w:r>
+      <w:r>
+        <w:rPr>
+          <w:rFonts w:ascii="Arial" w:eastAsia="Times New Roman" w:hAnsi="Arial" w:cs="Arial"/>
+          <w:color w:val="000000"/>
+          <w:kern w:val="0"/>
+          <w:sz w:val="18"/>
+          <w:szCs w:val="18"/>
+          <w:lang w:eastAsia="fr-FR"/>
+          <w14:ligatures w14:val="none"/>
+        </w:rPr>
+        <w:t xml:space="preserve"> L’effet de la culture est statistiquement significatif sur tous les groupes</w:t>
+      </w:r>
+      <w:r>
+        <w:rPr>
+          <w:rFonts w:ascii="Arial" w:eastAsia="Times New Roman" w:hAnsi="Arial" w:cs="Arial"/>
+          <w:color w:val="000000"/>
+          <w:kern w:val="0"/>
+          <w:sz w:val="18"/>
+          <w:szCs w:val="18"/>
+          <w:lang w:eastAsia="fr-FR"/>
+          <w14:ligatures w14:val="none"/>
+        </w:rPr>
+        <w:t xml:space="preserve"> </w:t>
+      </w:r>
+      <w:r>
+        <w:rPr>
+          <w:rFonts w:ascii="Arial" w:eastAsia="Times New Roman" w:hAnsi="Arial" w:cs="Arial"/>
+          <w:i/>
+          <w:iCs/>
+          <w:color w:val="000000"/>
+          <w:kern w:val="0"/>
+          <w:sz w:val="18"/>
+          <w:szCs w:val="18"/>
+          <w:lang w:eastAsia="fr-FR"/>
+          <w14:ligatures w14:val="none"/>
+        </w:rPr>
+        <w:t>(</w:t>
+      </w:r>
+      <w:proofErr w:type="spellStart"/>
+      <w:r>
+        <w:rPr>
+          <w:rFonts w:ascii="Arial" w:eastAsia="Times New Roman" w:hAnsi="Arial" w:cs="Arial"/>
+          <w:i/>
+          <w:iCs/>
+          <w:color w:val="000000"/>
+          <w:kern w:val="0"/>
+          <w:sz w:val="18"/>
+          <w:szCs w:val="18"/>
+          <w:lang w:eastAsia="fr-FR"/>
+          <w14:ligatures w14:val="none"/>
+        </w:rPr>
+        <w:t>tibble</w:t>
+      </w:r>
+      <w:proofErr w:type="spellEnd"/>
+      <w:r>
+        <w:rPr>
+          <w:rFonts w:ascii="Arial" w:eastAsia="Times New Roman" w:hAnsi="Arial" w:cs="Arial"/>
+          <w:i/>
+          <w:iCs/>
+          <w:color w:val="000000"/>
+          <w:kern w:val="0"/>
+          <w:sz w:val="18"/>
+          <w:szCs w:val="18"/>
+          <w:lang w:eastAsia="fr-FR"/>
+          <w14:ligatures w14:val="none"/>
+        </w:rPr>
+        <w:t xml:space="preserve"> in </w:t>
+      </w:r>
+      <w:r>
+        <w:rPr>
+          <w:rFonts w:ascii="Arial" w:eastAsia="Times New Roman" w:hAnsi="Arial" w:cs="Arial"/>
+          <w:i/>
+          <w:iCs/>
+          <w:color w:val="000000"/>
+          <w:kern w:val="0"/>
+          <w:sz w:val="18"/>
+          <w:szCs w:val="18"/>
+          <w:lang w:eastAsia="fr-FR"/>
+          <w14:ligatures w14:val="none"/>
+        </w:rPr>
+        <w:t xml:space="preserve"># </w:t>
+      </w:r>
+      <w:proofErr w:type="spellStart"/>
+      <w:r>
+        <w:rPr>
+          <w:rFonts w:ascii="Arial" w:eastAsia="Times New Roman" w:hAnsi="Arial" w:cs="Arial"/>
+          <w:i/>
+          <w:iCs/>
+          <w:color w:val="000000"/>
+          <w:kern w:val="0"/>
+          <w:sz w:val="18"/>
+          <w:szCs w:val="18"/>
+          <w:lang w:eastAsia="fr-FR"/>
+          <w14:ligatures w14:val="none"/>
+        </w:rPr>
+        <w:t>Looking</w:t>
+      </w:r>
+      <w:proofErr w:type="spellEnd"/>
+      <w:r>
+        <w:rPr>
+          <w:rFonts w:ascii="Arial" w:eastAsia="Times New Roman" w:hAnsi="Arial" w:cs="Arial"/>
+          <w:i/>
+          <w:iCs/>
+          <w:color w:val="000000"/>
+          <w:kern w:val="0"/>
+          <w:sz w:val="18"/>
+          <w:szCs w:val="18"/>
+          <w:lang w:eastAsia="fr-FR"/>
+          <w14:ligatures w14:val="none"/>
+        </w:rPr>
+        <w:t xml:space="preserve"> for the Items </w:t>
+      </w:r>
+      <w:proofErr w:type="spellStart"/>
+      <w:r>
+        <w:rPr>
+          <w:rFonts w:ascii="Arial" w:eastAsia="Times New Roman" w:hAnsi="Arial" w:cs="Arial"/>
+          <w:i/>
+          <w:iCs/>
+          <w:color w:val="000000"/>
+          <w:kern w:val="0"/>
+          <w:sz w:val="18"/>
+          <w:szCs w:val="18"/>
+          <w:lang w:eastAsia="fr-FR"/>
+          <w14:ligatures w14:val="none"/>
+        </w:rPr>
+        <w:t>effect</w:t>
+      </w:r>
+      <w:proofErr w:type="spellEnd"/>
+    </w:p>
+    <w:p>
+      <w:pPr>
+        <w:rPr>
+          <w:rFonts w:ascii="Arial" w:eastAsia="Times New Roman" w:hAnsi="Arial" w:cs="Arial"/>
+          <w:i/>
+          <w:iCs/>
+          <w:color w:val="000000"/>
+          <w:kern w:val="0"/>
+          <w:sz w:val="18"/>
+          <w:szCs w:val="18"/>
+          <w:lang w:val="en-US" w:eastAsia="fr-FR"/>
+          <w14:ligatures w14:val="none"/>
+        </w:rPr>
+      </w:pPr>
+      <w:r>
+        <w:rPr>
+          <w:rFonts w:ascii="Arial" w:eastAsia="Times New Roman" w:hAnsi="Arial" w:cs="Arial"/>
+          <w:i/>
+          <w:iCs/>
+          <w:color w:val="000000"/>
+          <w:kern w:val="0"/>
+          <w:sz w:val="18"/>
+          <w:szCs w:val="18"/>
+          <w:lang w:val="en-US" w:eastAsia="fr-FR"/>
+          <w14:ligatures w14:val="none"/>
+        </w:rPr>
+        <w:t># Even with Bonferroni correction (p must be &lt; 8e-3), everything is statistically significant</w:t>
+      </w:r>
+      <w:r>
+        <w:rPr>
+          <w:rFonts w:ascii="Arial" w:eastAsia="Times New Roman" w:hAnsi="Arial" w:cs="Arial"/>
+          <w:i/>
+          <w:iCs/>
+          <w:color w:val="000000"/>
+          <w:kern w:val="0"/>
+          <w:sz w:val="18"/>
+          <w:szCs w:val="18"/>
+          <w:lang w:val="en-US" w:eastAsia="fr-FR"/>
+          <w14:ligatures w14:val="none"/>
+        </w:rPr>
+        <w:t>)</w:t>
+      </w:r>
+    </w:p>
+    <w:p>
+      <w:pPr>
+        <w:rPr>
+          <w:rFonts w:ascii="Arial" w:eastAsia="Times New Roman" w:hAnsi="Arial" w:cs="Arial"/>
+          <w:color w:val="000000"/>
+          <w:kern w:val="0"/>
+          <w:sz w:val="18"/>
+          <w:szCs w:val="18"/>
+          <w:lang w:val="en-US" w:eastAsia="fr-FR"/>
+          <w14:ligatures w14:val="none"/>
+        </w:rPr>
+      </w:pPr>
+    </w:p>
+    <w:p>
+      <w:pPr>
+        <w:rPr>
+          <w:rFonts w:ascii="Arial" w:eastAsia="Times New Roman" w:hAnsi="Arial" w:cs="Arial"/>
+          <w:color w:val="000000"/>
+          <w:kern w:val="0"/>
+          <w:sz w:val="18"/>
+          <w:szCs w:val="18"/>
+          <w:lang w:eastAsia="fr-FR"/>
+          <w14:ligatures w14:val="none"/>
+        </w:rPr>
+      </w:pPr>
+      <w:r>
+        <w:rPr>
+          <w:rFonts w:ascii="Arial" w:eastAsia="Times New Roman" w:hAnsi="Arial" w:cs="Arial"/>
+          <w:color w:val="000000"/>
+          <w:kern w:val="0"/>
+          <w:sz w:val="18"/>
+          <w:szCs w:val="18"/>
+          <w:lang w:eastAsia="fr-FR"/>
+          <w14:ligatures w14:val="none"/>
+        </w:rPr>
+        <w:lastRenderedPageBreak/>
+        <w:sym w:font="Wingdings" w:char="F0E8"/>
+      </w:r>
+      <w:r>
+        <w:rPr>
+          <w:rFonts w:ascii="Arial" w:eastAsia="Times New Roman" w:hAnsi="Arial" w:cs="Arial"/>
+          <w:color w:val="000000"/>
+          <w:kern w:val="0"/>
+          <w:sz w:val="18"/>
+          <w:szCs w:val="18"/>
+          <w:lang w:eastAsia="fr-FR"/>
+          <w14:ligatures w14:val="none"/>
+        </w:rPr>
+        <w:t xml:space="preserve"> </w:t>
+      </w:r>
+      <w:r>
+        <w:rPr>
+          <w:rFonts w:ascii="Arial" w:eastAsia="Times New Roman" w:hAnsi="Arial" w:cs="Arial"/>
+          <w:b/>
+          <w:bCs/>
+          <w:color w:val="000000"/>
+          <w:kern w:val="0"/>
+          <w:sz w:val="18"/>
+          <w:szCs w:val="18"/>
+          <w:lang w:eastAsia="fr-FR"/>
+          <w14:ligatures w14:val="none"/>
+        </w:rPr>
+        <w:t xml:space="preserve">Graph </w:t>
+      </w:r>
+      <w:proofErr w:type="spellStart"/>
+      <w:r>
+        <w:rPr>
+          <w:rFonts w:ascii="Arial" w:eastAsia="Times New Roman" w:hAnsi="Arial" w:cs="Arial"/>
+          <w:b/>
+          <w:bCs/>
+          <w:color w:val="000000"/>
+          <w:kern w:val="0"/>
+          <w:sz w:val="18"/>
+          <w:szCs w:val="18"/>
+          <w:lang w:eastAsia="fr-FR"/>
+          <w14:ligatures w14:val="none"/>
+        </w:rPr>
+        <w:t>lp_item</w:t>
+      </w:r>
+      <w:proofErr w:type="spellEnd"/>
+      <w:r>
+        <w:rPr>
+          <w:rFonts w:ascii="Arial" w:eastAsia="Times New Roman" w:hAnsi="Arial" w:cs="Arial"/>
+          <w:color w:val="000000"/>
+          <w:kern w:val="0"/>
+          <w:sz w:val="18"/>
+          <w:szCs w:val="18"/>
+          <w:lang w:eastAsia="fr-FR"/>
+          <w14:ligatures w14:val="none"/>
+        </w:rPr>
+        <w:t xml:space="preserve"> : </w:t>
+      </w:r>
+      <w:r>
+        <w:rPr>
+          <w:rFonts w:ascii="Arial" w:eastAsia="Times New Roman" w:hAnsi="Arial" w:cs="Arial"/>
+          <w:color w:val="000000"/>
+          <w:kern w:val="0"/>
+          <w:sz w:val="18"/>
+          <w:szCs w:val="18"/>
+          <w:lang w:eastAsia="fr-FR"/>
+          <w14:ligatures w14:val="none"/>
+        </w:rPr>
+        <w:t xml:space="preserve">une comparaison par paire avec correction de </w:t>
+      </w:r>
+      <w:proofErr w:type="spellStart"/>
+      <w:r>
+        <w:rPr>
+          <w:rFonts w:ascii="Arial" w:eastAsia="Times New Roman" w:hAnsi="Arial" w:cs="Arial"/>
+          <w:color w:val="000000"/>
+          <w:kern w:val="0"/>
+          <w:sz w:val="18"/>
+          <w:szCs w:val="18"/>
+          <w:lang w:eastAsia="fr-FR"/>
+          <w14:ligatures w14:val="none"/>
+        </w:rPr>
+        <w:t>bonferroni</w:t>
+      </w:r>
+      <w:proofErr w:type="spellEnd"/>
+      <w:r>
+        <w:rPr>
+          <w:rFonts w:ascii="Arial" w:eastAsia="Times New Roman" w:hAnsi="Arial" w:cs="Arial"/>
+          <w:color w:val="000000"/>
+          <w:kern w:val="0"/>
+          <w:sz w:val="18"/>
+          <w:szCs w:val="18"/>
+          <w:lang w:eastAsia="fr-FR"/>
+          <w14:ligatures w14:val="none"/>
+        </w:rPr>
+        <w:t xml:space="preserve"> entre les types de culture révèle des différences significatives entre les </w:t>
+      </w:r>
+      <w:r>
+        <w:rPr>
+          <w:rFonts w:ascii="Arial" w:eastAsia="Times New Roman" w:hAnsi="Arial" w:cs="Arial"/>
+          <w:color w:val="000000"/>
+          <w:kern w:val="0"/>
+          <w:sz w:val="18"/>
+          <w:szCs w:val="18"/>
+          <w:lang w:eastAsia="fr-FR"/>
+          <w14:ligatures w14:val="none"/>
+        </w:rPr>
+        <w:t>moyennes ajustées des trois</w:t>
+      </w:r>
+      <w:r>
+        <w:rPr>
+          <w:rFonts w:ascii="Arial" w:eastAsia="Times New Roman" w:hAnsi="Arial" w:cs="Arial"/>
+          <w:color w:val="000000"/>
+          <w:kern w:val="0"/>
+          <w:sz w:val="18"/>
+          <w:szCs w:val="18"/>
+          <w:lang w:eastAsia="fr-FR"/>
+          <w14:ligatures w14:val="none"/>
+        </w:rPr>
+        <w:t xml:space="preserve"> cultures</w:t>
+      </w:r>
+      <w:r>
+        <w:rPr>
+          <w:rFonts w:ascii="Arial" w:eastAsia="Times New Roman" w:hAnsi="Arial" w:cs="Arial"/>
+          <w:color w:val="000000"/>
+          <w:kern w:val="0"/>
+          <w:sz w:val="18"/>
+          <w:szCs w:val="18"/>
+          <w:lang w:eastAsia="fr-FR"/>
+          <w14:ligatures w14:val="none"/>
+        </w:rPr>
+        <w:t xml:space="preserve">. Plus </w:t>
+      </w:r>
+      <w:proofErr w:type="spellStart"/>
+      <w:r>
+        <w:rPr>
+          <w:rFonts w:ascii="Arial" w:eastAsia="Times New Roman" w:hAnsi="Arial" w:cs="Arial"/>
+          <w:color w:val="000000"/>
+          <w:kern w:val="0"/>
+          <w:sz w:val="18"/>
+          <w:szCs w:val="18"/>
+          <w:lang w:eastAsia="fr-FR"/>
+          <w14:ligatures w14:val="none"/>
+        </w:rPr>
+        <w:t>précisement</w:t>
+      </w:r>
+      <w:proofErr w:type="spellEnd"/>
+      <w:r>
+        <w:rPr>
+          <w:rFonts w:ascii="Arial" w:eastAsia="Times New Roman" w:hAnsi="Arial" w:cs="Arial"/>
+          <w:color w:val="000000"/>
+          <w:kern w:val="0"/>
+          <w:sz w:val="18"/>
+          <w:szCs w:val="18"/>
+          <w:lang w:eastAsia="fr-FR"/>
+          <w14:ligatures w14:val="none"/>
+        </w:rPr>
+        <w:t>, la seule comparaison non significative s’exprime entre le maïs et le sorgho dans le cluster 5.</w:t>
+      </w:r>
+    </w:p>
+    <w:p>
+      <w:pPr>
+        <w:rPr>
+          <w:rFonts w:ascii="Arial" w:eastAsia="Times New Roman" w:hAnsi="Arial" w:cs="Arial"/>
+          <w:color w:val="000000"/>
+          <w:kern w:val="0"/>
+          <w:sz w:val="18"/>
+          <w:szCs w:val="18"/>
+          <w:lang w:eastAsia="fr-FR"/>
+          <w14:ligatures w14:val="none"/>
+        </w:rPr>
+      </w:pPr>
+    </w:p>
+    <w:p>
+      <w:pPr>
+        <w:rPr>
+          <w:rFonts w:ascii="Arial" w:eastAsia="Times New Roman" w:hAnsi="Arial" w:cs="Arial"/>
+          <w:color w:val="000000"/>
+          <w:kern w:val="0"/>
+          <w:sz w:val="18"/>
+          <w:szCs w:val="18"/>
+          <w:lang w:eastAsia="fr-FR"/>
+          <w14:ligatures w14:val="none"/>
+        </w:rPr>
+      </w:pPr>
+    </w:p>
+    <w:p>
+      <w:pPr>
+        <w:rPr>
+          <w:rFonts w:ascii="Arial" w:eastAsia="Times New Roman" w:hAnsi="Arial" w:cs="Arial"/>
+          <w:color w:val="000000"/>
+          <w:kern w:val="0"/>
+          <w:sz w:val="18"/>
+          <w:szCs w:val="18"/>
+          <w:lang w:eastAsia="fr-FR"/>
+          <w14:ligatures w14:val="none"/>
+        </w:rPr>
+      </w:pPr>
+    </w:p>
+    <w:p>
+      <w:pPr>
+        <w:rPr>
+          <w:rFonts w:ascii="Arial" w:eastAsia="Times New Roman" w:hAnsi="Arial" w:cs="Arial"/>
+          <w:i/>
+          <w:iCs/>
+          <w:color w:val="000000"/>
+          <w:kern w:val="0"/>
+          <w:sz w:val="18"/>
+          <w:szCs w:val="18"/>
+          <w:lang w:val="en-US" w:eastAsia="fr-FR"/>
+          <w14:ligatures w14:val="none"/>
+        </w:rPr>
+      </w:pPr>
+      <w:r>
+        <w:rPr>
+          <w:rFonts w:ascii="Arial" w:eastAsia="Times New Roman" w:hAnsi="Arial" w:cs="Arial"/>
+          <w:color w:val="000000"/>
+          <w:kern w:val="0"/>
+          <w:sz w:val="18"/>
+          <w:szCs w:val="18"/>
+          <w:lang w:eastAsia="fr-FR"/>
+          <w14:ligatures w14:val="none"/>
+        </w:rPr>
+        <w:sym w:font="Wingdings" w:char="F0E8"/>
+      </w:r>
+      <w:r>
+        <w:rPr>
+          <w:rFonts w:ascii="Arial" w:eastAsia="Times New Roman" w:hAnsi="Arial" w:cs="Arial"/>
+          <w:color w:val="000000"/>
+          <w:kern w:val="0"/>
+          <w:sz w:val="18"/>
+          <w:szCs w:val="18"/>
+          <w:lang w:val="en-US" w:eastAsia="fr-FR"/>
+          <w14:ligatures w14:val="none"/>
+        </w:rPr>
+        <w:t xml:space="preserve"> L’effet de la </w:t>
+      </w:r>
+      <w:r>
+        <w:rPr>
+          <w:rFonts w:ascii="Arial" w:eastAsia="Times New Roman" w:hAnsi="Arial" w:cs="Arial"/>
+          <w:color w:val="000000"/>
+          <w:kern w:val="0"/>
+          <w:sz w:val="18"/>
+          <w:szCs w:val="18"/>
+          <w:lang w:val="en-US" w:eastAsia="fr-FR"/>
+          <w14:ligatures w14:val="none"/>
+        </w:rPr>
+        <w:t>région (par Cluster)</w:t>
+      </w:r>
+      <w:r>
+        <w:rPr>
+          <w:rFonts w:ascii="Arial" w:eastAsia="Times New Roman" w:hAnsi="Arial" w:cs="Arial"/>
+          <w:color w:val="000000"/>
+          <w:kern w:val="0"/>
+          <w:sz w:val="18"/>
+          <w:szCs w:val="18"/>
+          <w:lang w:val="en-US" w:eastAsia="fr-FR"/>
+          <w14:ligatures w14:val="none"/>
+        </w:rPr>
+        <w:t xml:space="preserve"> est statistiquement significatif sur tou</w:t>
+      </w:r>
+      <w:r>
+        <w:rPr>
+          <w:rFonts w:ascii="Arial" w:eastAsia="Times New Roman" w:hAnsi="Arial" w:cs="Arial"/>
+          <w:color w:val="000000"/>
+          <w:kern w:val="0"/>
+          <w:sz w:val="18"/>
+          <w:szCs w:val="18"/>
+          <w:lang w:val="en-US" w:eastAsia="fr-FR"/>
+          <w14:ligatures w14:val="none"/>
+        </w:rPr>
+        <w:t>tes les cultures</w:t>
+      </w:r>
+      <w:r>
+        <w:rPr>
+          <w:rFonts w:ascii="Arial" w:eastAsia="Times New Roman" w:hAnsi="Arial" w:cs="Arial"/>
+          <w:color w:val="000000"/>
+          <w:kern w:val="0"/>
+          <w:sz w:val="18"/>
+          <w:szCs w:val="18"/>
+          <w:lang w:val="en-US" w:eastAsia="fr-FR"/>
+          <w14:ligatures w14:val="none"/>
+        </w:rPr>
+        <w:t xml:space="preserve"> </w:t>
+      </w:r>
+      <w:r>
+        <w:rPr>
+          <w:rFonts w:ascii="Arial" w:eastAsia="Times New Roman" w:hAnsi="Arial" w:cs="Arial"/>
+          <w:i/>
+          <w:iCs/>
+          <w:color w:val="000000"/>
+          <w:kern w:val="0"/>
+          <w:sz w:val="18"/>
+          <w:szCs w:val="18"/>
+          <w:lang w:val="en-US" w:eastAsia="fr-FR"/>
+          <w14:ligatures w14:val="none"/>
+        </w:rPr>
+        <w:t xml:space="preserve">(tibble in </w:t>
+      </w:r>
+      <w:r>
+        <w:rPr>
+          <w:rFonts w:ascii="Arial" w:eastAsia="Times New Roman" w:hAnsi="Arial" w:cs="Arial"/>
+          <w:i/>
+          <w:iCs/>
+          <w:color w:val="000000"/>
+          <w:kern w:val="0"/>
+          <w:sz w:val="18"/>
+          <w:szCs w:val="18"/>
+          <w:lang w:val="en-US" w:eastAsia="fr-FR"/>
+          <w14:ligatures w14:val="none"/>
+        </w:rPr>
+        <w:t># Looking for the cluster's effect</w:t>
+      </w:r>
+      <w:r>
+        <w:rPr>
+          <w:rFonts w:ascii="Arial" w:eastAsia="Times New Roman" w:hAnsi="Arial" w:cs="Arial"/>
+          <w:i/>
+          <w:iCs/>
+          <w:color w:val="000000"/>
+          <w:kern w:val="0"/>
+          <w:sz w:val="18"/>
+          <w:szCs w:val="18"/>
+          <w:lang w:val="en-US" w:eastAsia="fr-FR"/>
+          <w14:ligatures w14:val="none"/>
+        </w:rPr>
+        <w:t xml:space="preserve"> </w:t>
+      </w:r>
+      <w:r>
+        <w:rPr>
+          <w:rFonts w:ascii="Arial" w:eastAsia="Times New Roman" w:hAnsi="Arial" w:cs="Arial"/>
+          <w:i/>
+          <w:iCs/>
+          <w:color w:val="000000"/>
+          <w:kern w:val="0"/>
+          <w:sz w:val="18"/>
+          <w:szCs w:val="18"/>
+          <w:lang w:val="en-US" w:eastAsia="fr-FR"/>
+          <w14:ligatures w14:val="none"/>
+        </w:rPr>
+        <w:t># Even with Bonferroni correction (p must be &lt; 8e-3), everything is statistically significant</w:t>
+      </w:r>
+      <w:r>
+        <w:rPr>
+          <w:rFonts w:ascii="Arial" w:eastAsia="Times New Roman" w:hAnsi="Arial" w:cs="Arial"/>
+          <w:i/>
+          <w:iCs/>
+          <w:color w:val="000000"/>
+          <w:kern w:val="0"/>
+          <w:sz w:val="18"/>
+          <w:szCs w:val="18"/>
+          <w:lang w:val="en-US" w:eastAsia="fr-FR"/>
+          <w14:ligatures w14:val="none"/>
+        </w:rPr>
+        <w:t>)</w:t>
+      </w:r>
+    </w:p>
+    <w:p>
+      <w:pPr>
+        <w:rPr>
+          <w:rFonts w:ascii="Arial" w:eastAsia="Times New Roman" w:hAnsi="Arial" w:cs="Arial"/>
+          <w:i/>
+          <w:iCs/>
+          <w:color w:val="000000"/>
+          <w:kern w:val="0"/>
+          <w:sz w:val="18"/>
+          <w:szCs w:val="18"/>
+          <w:lang w:eastAsia="fr-FR"/>
+          <w14:ligatures w14:val="none"/>
+        </w:rPr>
+      </w:pPr>
+      <w:r>
+        <w:rPr>
+          <w:rFonts w:ascii="Arial" w:eastAsia="Times New Roman" w:hAnsi="Arial" w:cs="Arial"/>
+          <w:color w:val="000000"/>
+          <w:kern w:val="0"/>
+          <w:sz w:val="18"/>
+          <w:szCs w:val="18"/>
+          <w:lang w:eastAsia="fr-FR"/>
+          <w14:ligatures w14:val="none"/>
+        </w:rPr>
+        <w:sym w:font="Wingdings" w:char="F0E8"/>
+      </w:r>
+      <w:r>
+        <w:rPr>
+          <w:rFonts w:ascii="Arial" w:eastAsia="Times New Roman" w:hAnsi="Arial" w:cs="Arial"/>
+          <w:color w:val="000000"/>
+          <w:kern w:val="0"/>
+          <w:sz w:val="18"/>
+          <w:szCs w:val="18"/>
+          <w:lang w:eastAsia="fr-FR"/>
+          <w14:ligatures w14:val="none"/>
+        </w:rPr>
+        <w:t xml:space="preserve"> </w:t>
+      </w:r>
+      <w:r>
+        <w:rPr>
+          <w:rFonts w:ascii="Arial" w:eastAsia="Times New Roman" w:hAnsi="Arial" w:cs="Arial"/>
+          <w:b/>
+          <w:bCs/>
+          <w:color w:val="000000"/>
+          <w:kern w:val="0"/>
+          <w:sz w:val="18"/>
+          <w:szCs w:val="18"/>
+          <w:lang w:eastAsia="fr-FR"/>
+          <w14:ligatures w14:val="none"/>
+        </w:rPr>
+        <w:t xml:space="preserve">Graph </w:t>
+      </w:r>
+      <w:proofErr w:type="spellStart"/>
+      <w:r>
+        <w:rPr>
+          <w:rFonts w:ascii="Arial" w:eastAsia="Times New Roman" w:hAnsi="Arial" w:cs="Arial"/>
+          <w:b/>
+          <w:bCs/>
+          <w:color w:val="000000"/>
+          <w:kern w:val="0"/>
+          <w:sz w:val="18"/>
+          <w:szCs w:val="18"/>
+          <w:lang w:eastAsia="fr-FR"/>
+          <w14:ligatures w14:val="none"/>
+        </w:rPr>
+        <w:t>lp_clust</w:t>
+      </w:r>
+      <w:proofErr w:type="spellEnd"/>
+      <w:r>
+        <w:rPr>
+          <w:rFonts w:ascii="Arial" w:eastAsia="Times New Roman" w:hAnsi="Arial" w:cs="Arial"/>
+          <w:b/>
+          <w:bCs/>
+          <w:color w:val="000000"/>
+          <w:kern w:val="0"/>
+          <w:sz w:val="18"/>
+          <w:szCs w:val="18"/>
+          <w:lang w:eastAsia="fr-FR"/>
+          <w14:ligatures w14:val="none"/>
+        </w:rPr>
+        <w:t xml:space="preserve"> : </w:t>
+      </w:r>
+      <w:r>
+        <w:rPr>
+          <w:rFonts w:ascii="Arial" w:eastAsia="Times New Roman" w:hAnsi="Arial" w:cs="Arial"/>
+          <w:color w:val="000000"/>
+          <w:kern w:val="0"/>
+          <w:sz w:val="18"/>
+          <w:szCs w:val="18"/>
+          <w:lang w:eastAsia="fr-FR"/>
+          <w14:ligatures w14:val="none"/>
+        </w:rPr>
+        <w:t xml:space="preserve">une comparaison par paire avec correction de </w:t>
+      </w:r>
+      <w:proofErr w:type="spellStart"/>
+      <w:r>
+        <w:rPr>
+          <w:rFonts w:ascii="Arial" w:eastAsia="Times New Roman" w:hAnsi="Arial" w:cs="Arial"/>
+          <w:color w:val="000000"/>
+          <w:kern w:val="0"/>
+          <w:sz w:val="18"/>
+          <w:szCs w:val="18"/>
+          <w:lang w:eastAsia="fr-FR"/>
+          <w14:ligatures w14:val="none"/>
+        </w:rPr>
+        <w:t>bonferroni</w:t>
+      </w:r>
+      <w:proofErr w:type="spellEnd"/>
+      <w:r>
+        <w:rPr>
+          <w:rFonts w:ascii="Arial" w:eastAsia="Times New Roman" w:hAnsi="Arial" w:cs="Arial"/>
+          <w:color w:val="000000"/>
+          <w:kern w:val="0"/>
+          <w:sz w:val="18"/>
+          <w:szCs w:val="18"/>
+          <w:lang w:eastAsia="fr-FR"/>
+          <w14:ligatures w14:val="none"/>
+        </w:rPr>
+        <w:t xml:space="preserve"> révèle des similarités entre les moyennes ajustées des </w:t>
+      </w:r>
+      <w:r>
+        <w:rPr>
+          <w:rFonts w:ascii="Arial" w:eastAsia="Times New Roman" w:hAnsi="Arial" w:cs="Arial"/>
+          <w:color w:val="000000"/>
+          <w:kern w:val="0"/>
+          <w:sz w:val="18"/>
+          <w:szCs w:val="18"/>
+          <w:lang w:eastAsia="fr-FR"/>
+          <w14:ligatures w14:val="none"/>
+        </w:rPr>
+        <w:t>régions</w:t>
+      </w:r>
+      <w:r>
+        <w:rPr>
+          <w:rFonts w:ascii="Arial" w:eastAsia="Times New Roman" w:hAnsi="Arial" w:cs="Arial"/>
+          <w:color w:val="000000"/>
+          <w:kern w:val="0"/>
+          <w:sz w:val="18"/>
+          <w:szCs w:val="18"/>
+          <w:lang w:eastAsia="fr-FR"/>
+          <w14:ligatures w14:val="none"/>
+        </w:rPr>
+        <w:t xml:space="preserve"> 2, 5 et 6, et entre les </w:t>
+      </w:r>
+      <w:r>
+        <w:rPr>
+          <w:rFonts w:ascii="Arial" w:eastAsia="Times New Roman" w:hAnsi="Arial" w:cs="Arial"/>
+          <w:color w:val="000000"/>
+          <w:kern w:val="0"/>
+          <w:sz w:val="18"/>
+          <w:szCs w:val="18"/>
+          <w:lang w:eastAsia="fr-FR"/>
+          <w14:ligatures w14:val="none"/>
+        </w:rPr>
+        <w:t>régions</w:t>
+      </w:r>
+      <w:r>
+        <w:rPr>
+          <w:rFonts w:ascii="Arial" w:eastAsia="Times New Roman" w:hAnsi="Arial" w:cs="Arial"/>
+          <w:color w:val="000000"/>
+          <w:kern w:val="0"/>
+          <w:sz w:val="18"/>
+          <w:szCs w:val="18"/>
+          <w:lang w:eastAsia="fr-FR"/>
+          <w14:ligatures w14:val="none"/>
+        </w:rPr>
+        <w:t xml:space="preserve"> 1 et 3</w:t>
+      </w:r>
+      <w:r>
+        <w:rPr>
+          <w:rFonts w:ascii="Arial" w:eastAsia="Times New Roman" w:hAnsi="Arial" w:cs="Arial"/>
+          <w:color w:val="000000"/>
+          <w:kern w:val="0"/>
+          <w:sz w:val="18"/>
+          <w:szCs w:val="18"/>
+          <w:lang w:eastAsia="fr-FR"/>
+          <w14:ligatures w14:val="none"/>
+        </w:rPr>
+        <w:t xml:space="preserve">. Notons toutefois que le Sorgho présente des différences significatives </w:t>
+      </w:r>
+      <w:r>
+        <w:rPr>
+          <w:rFonts w:ascii="Arial" w:eastAsia="Times New Roman" w:hAnsi="Arial" w:cs="Arial"/>
+          <w:color w:val="000000"/>
+          <w:kern w:val="0"/>
+          <w:sz w:val="18"/>
+          <w:szCs w:val="18"/>
+          <w:lang w:eastAsia="fr-FR"/>
+          <w14:ligatures w14:val="none"/>
+        </w:rPr>
+        <w:t>entre l</w:t>
+      </w:r>
+      <w:r>
+        <w:rPr>
+          <w:rFonts w:ascii="Arial" w:eastAsia="Times New Roman" w:hAnsi="Arial" w:cs="Arial"/>
+          <w:color w:val="000000"/>
+          <w:kern w:val="0"/>
+          <w:sz w:val="18"/>
+          <w:szCs w:val="18"/>
+          <w:lang w:eastAsia="fr-FR"/>
+          <w14:ligatures w14:val="none"/>
+        </w:rPr>
+        <w:t>es</w:t>
+      </w:r>
+      <w:r>
+        <w:rPr>
+          <w:rFonts w:ascii="Arial" w:eastAsia="Times New Roman" w:hAnsi="Arial" w:cs="Arial"/>
+          <w:color w:val="000000"/>
+          <w:kern w:val="0"/>
+          <w:sz w:val="18"/>
+          <w:szCs w:val="18"/>
+          <w:lang w:eastAsia="fr-FR"/>
+          <w14:ligatures w14:val="none"/>
+        </w:rPr>
+        <w:t xml:space="preserve"> moyenne</w:t>
+      </w:r>
+      <w:r>
+        <w:rPr>
+          <w:rFonts w:ascii="Arial" w:eastAsia="Times New Roman" w:hAnsi="Arial" w:cs="Arial"/>
+          <w:color w:val="000000"/>
+          <w:kern w:val="0"/>
+          <w:sz w:val="18"/>
+          <w:szCs w:val="18"/>
+          <w:lang w:eastAsia="fr-FR"/>
+          <w14:ligatures w14:val="none"/>
+        </w:rPr>
+        <w:t>s</w:t>
+      </w:r>
+      <w:r>
+        <w:rPr>
+          <w:rFonts w:ascii="Arial" w:eastAsia="Times New Roman" w:hAnsi="Arial" w:cs="Arial"/>
+          <w:color w:val="000000"/>
+          <w:kern w:val="0"/>
+          <w:sz w:val="18"/>
+          <w:szCs w:val="18"/>
+          <w:lang w:eastAsia="fr-FR"/>
+          <w14:ligatures w14:val="none"/>
+        </w:rPr>
+        <w:t xml:space="preserve"> ajustée</w:t>
+      </w:r>
+      <w:r>
+        <w:rPr>
+          <w:rFonts w:ascii="Arial" w:eastAsia="Times New Roman" w:hAnsi="Arial" w:cs="Arial"/>
+          <w:color w:val="000000"/>
+          <w:kern w:val="0"/>
+          <w:sz w:val="18"/>
+          <w:szCs w:val="18"/>
+          <w:lang w:eastAsia="fr-FR"/>
+          <w14:ligatures w14:val="none"/>
+        </w:rPr>
+        <w:t>s de tous les groupes comparés deux à deux</w:t>
+      </w:r>
+      <w:r>
+        <w:rPr>
+          <w:rFonts w:ascii="Arial" w:eastAsia="Times New Roman" w:hAnsi="Arial" w:cs="Arial"/>
+          <w:color w:val="000000"/>
+          <w:kern w:val="0"/>
+          <w:sz w:val="18"/>
+          <w:szCs w:val="18"/>
+          <w:lang w:eastAsia="fr-FR"/>
+          <w14:ligatures w14:val="none"/>
+        </w:rPr>
+        <w:t>, excepté les groupes 1 et 2</w:t>
+      </w:r>
+      <w:r>
+        <w:rPr>
+          <w:rFonts w:ascii="Arial" w:eastAsia="Times New Roman" w:hAnsi="Arial" w:cs="Arial"/>
+          <w:color w:val="000000"/>
+          <w:kern w:val="0"/>
+          <w:sz w:val="18"/>
+          <w:szCs w:val="18"/>
+          <w:lang w:eastAsia="fr-FR"/>
+          <w14:ligatures w14:val="none"/>
+        </w:rPr>
+        <w:t xml:space="preserve">. </w:t>
+      </w:r>
+    </w:p>
+    <w:p>
+      <w:pPr>
+        <w:rPr>
+          <w:rFonts w:ascii="Arial" w:eastAsia="Times New Roman" w:hAnsi="Arial" w:cs="Arial"/>
+          <w:color w:val="000000"/>
+          <w:kern w:val="0"/>
+          <w:sz w:val="18"/>
+          <w:szCs w:val="18"/>
+          <w:lang w:eastAsia="fr-FR"/>
+          <w14:ligatures w14:val="none"/>
+        </w:rPr>
+      </w:pPr>
+    </w:p>
+    <w:p>
+      <w:pPr>
+        <w:rPr>
+          <w:rFonts w:ascii="Arial" w:eastAsia="Times New Roman" w:hAnsi="Arial" w:cs="Arial"/>
+          <w:color w:val="000000"/>
+          <w:kern w:val="0"/>
+          <w:sz w:val="18"/>
+          <w:szCs w:val="18"/>
+          <w:lang w:eastAsia="fr-FR"/>
+          <w14:ligatures w14:val="none"/>
+        </w:rPr>
+      </w:pPr>
+      <w:r>
+        <w:rPr>
+          <w:rFonts w:ascii="Arial" w:eastAsia="Times New Roman" w:hAnsi="Arial" w:cs="Arial"/>
+          <w:b/>
+          <w:bCs/>
+          <w:color w:val="000000"/>
+          <w:kern w:val="0"/>
+          <w:sz w:val="18"/>
+          <w:szCs w:val="18"/>
+          <w:lang w:eastAsia="fr-FR"/>
+          <w14:ligatures w14:val="none"/>
+        </w:rPr>
+        <w:t xml:space="preserve">On en retient que le rendement, </w:t>
+      </w:r>
+      <w:r>
+        <w:rPr>
+          <w:rFonts w:ascii="Arial" w:eastAsia="Times New Roman" w:hAnsi="Arial" w:cs="Arial"/>
+          <w:b/>
+          <w:bCs/>
+          <w:color w:val="000000"/>
+          <w:kern w:val="0"/>
+          <w:sz w:val="18"/>
+          <w:szCs w:val="18"/>
+          <w:lang w:eastAsia="fr-FR"/>
+          <w14:ligatures w14:val="none"/>
+        </w:rPr>
+        <w:t xml:space="preserve">une fois </w:t>
+      </w:r>
+      <w:r>
+        <w:rPr>
+          <w:rFonts w:ascii="Arial" w:eastAsia="Times New Roman" w:hAnsi="Arial" w:cs="Arial"/>
+          <w:b/>
+          <w:bCs/>
+          <w:color w:val="000000"/>
+          <w:kern w:val="0"/>
+          <w:sz w:val="18"/>
+          <w:szCs w:val="18"/>
+          <w:lang w:eastAsia="fr-FR"/>
+          <w14:ligatures w14:val="none"/>
+        </w:rPr>
+        <w:t>la quantité de pesticides contrôlée, reste dépendant</w:t>
+      </w:r>
+      <w:r>
+        <w:rPr>
+          <w:rFonts w:ascii="Arial" w:eastAsia="Times New Roman" w:hAnsi="Arial" w:cs="Arial"/>
+          <w:b/>
+          <w:bCs/>
+          <w:color w:val="000000"/>
+          <w:kern w:val="0"/>
+          <w:sz w:val="18"/>
+          <w:szCs w:val="18"/>
+          <w:lang w:eastAsia="fr-FR"/>
+          <w14:ligatures w14:val="none"/>
+        </w:rPr>
+        <w:t xml:space="preserve"> du type de culture, et de la région.</w:t>
+      </w:r>
+      <w:r>
+        <w:rPr>
+          <w:rFonts w:ascii="Arial" w:eastAsia="Times New Roman" w:hAnsi="Arial" w:cs="Arial"/>
+          <w:color w:val="000000"/>
+          <w:kern w:val="0"/>
+          <w:sz w:val="18"/>
+          <w:szCs w:val="18"/>
+          <w:lang w:eastAsia="fr-FR"/>
+          <w14:ligatures w14:val="none"/>
+        </w:rPr>
+        <w:t xml:space="preserve"> </w:t>
+      </w:r>
+    </w:p>
+    <w:p>
+      <w:pPr>
+        <w:rPr>
+          <w:rFonts w:ascii="Arial" w:eastAsia="Times New Roman" w:hAnsi="Arial" w:cs="Arial"/>
+          <w:color w:val="000000"/>
+          <w:kern w:val="0"/>
+          <w:sz w:val="18"/>
+          <w:szCs w:val="18"/>
+          <w:lang w:eastAsia="fr-FR"/>
+          <w14:ligatures w14:val="none"/>
+        </w:rPr>
+      </w:pPr>
+      <w:r>
+        <w:rPr>
+          <w:rFonts w:ascii="Arial" w:eastAsia="Times New Roman" w:hAnsi="Arial" w:cs="Arial"/>
+          <w:b/>
+          <w:bCs/>
+          <w:color w:val="000000"/>
+          <w:kern w:val="0"/>
+          <w:sz w:val="18"/>
+          <w:szCs w:val="18"/>
+          <w:lang w:eastAsia="fr-FR"/>
+          <w14:ligatures w14:val="none"/>
+        </w:rPr>
+        <w:t xml:space="preserve">Rappelons toutefois qu’encore une fois, </w:t>
+      </w:r>
+      <w:r>
+        <w:rPr>
+          <w:rFonts w:ascii="Arial" w:eastAsia="Times New Roman" w:hAnsi="Arial" w:cs="Arial"/>
+          <w:b/>
+          <w:bCs/>
+          <w:color w:val="000000"/>
+          <w:kern w:val="0"/>
+          <w:sz w:val="18"/>
+          <w:szCs w:val="18"/>
+          <w:lang w:eastAsia="fr-FR"/>
+          <w14:ligatures w14:val="none"/>
+        </w:rPr>
+        <w:t>les hypothèses sous-jacentes</w:t>
+      </w:r>
+      <w:r>
+        <w:rPr>
+          <w:rFonts w:ascii="Arial" w:eastAsia="Times New Roman" w:hAnsi="Arial" w:cs="Arial"/>
+          <w:b/>
+          <w:bCs/>
+          <w:color w:val="000000"/>
+          <w:kern w:val="0"/>
+          <w:sz w:val="18"/>
+          <w:szCs w:val="18"/>
+          <w:lang w:eastAsia="fr-FR"/>
+          <w14:ligatures w14:val="none"/>
+        </w:rPr>
+        <w:t xml:space="preserve"> au modèle n’étaient pas respectées.</w:t>
+      </w:r>
     </w:p>
     <w:p>
       <w:pPr>
@@ -7097,7 +8478,7 @@
         </w:rPr>
         <w:t xml:space="preserve"> of covariance ») est une extension de l'Analyse de la Covariance (méthode </w:t>
       </w:r>
-      <w:hyperlink r:id="rId7" w:tooltip="ANCOVA" w:history="1">
+      <w:hyperlink r:id="rId6" w:tooltip="ANCOVA" w:history="1">
         <w:r>
           <w:rPr>
             <w:rFonts w:ascii="Arial" w:eastAsia="Times New Roman" w:hAnsi="Arial" w:cs="Arial"/>
@@ -7235,7 +8616,7 @@
         </w:rPr>
         <w:t xml:space="preserve"> </w:t>
       </w:r>
-      <w:hyperlink r:id="rId8" w:history="1">
+      <w:hyperlink r:id="rId7" w:history="1">
         <w:r>
           <w:rPr>
             <w:rStyle w:val="Lienhypertexte"/>
@@ -7332,7 +8713,7 @@
           <w14:ligatures w14:val="none"/>
         </w:rPr>
       </w:pPr>
-      <w:hyperlink r:id="rId9" w:history="1">
+      <w:hyperlink r:id="rId8" w:history="1">
         <w:r>
           <w:rPr>
             <w:rFonts w:ascii="Times New Roman" w:eastAsia="Times New Roman" w:hAnsi="Times New Roman" w:cs="Times New Roman"/>
@@ -7388,7 +8769,7 @@
       <w:r>
         <w:t xml:space="preserve">• </w:t>
       </w:r>
-      <w:hyperlink r:id="rId10" w:history="1">
+      <w:hyperlink r:id="rId9" w:history="1">
         <w:r>
           <w:rPr>
             <w:rStyle w:val="Lienhypertexte"/>
@@ -7910,7 +9291,6 @@
           <w:lang w:eastAsia="fr-FR"/>
           <w14:ligatures w14:val="none"/>
         </w:rPr>
-        <w:lastRenderedPageBreak/>
         <w:t xml:space="preserve">• </w:t>
       </w:r>
       <w:r>
@@ -8272,6 +9652,7 @@
           <w:lang w:eastAsia="fr-FR"/>
           <w14:ligatures w14:val="none"/>
         </w:rPr>
+        <w:lastRenderedPageBreak/>
         <w:t xml:space="preserve">• Information du pays utile ? Effet de doublon avec les informations climatiques annuelles ? </w:t>
       </w:r>
       <w:r>
@@ -9584,7 +10965,6 @@
           <w:lang w:eastAsia="fr-FR"/>
           <w14:ligatures w14:val="none"/>
         </w:rPr>
-        <w:lastRenderedPageBreak/>
         <w:t xml:space="preserve">Faire un tableau récapitulatif des modèles qui n’ont pas fonctionné ? </w:t>
       </w:r>
       <w:r>
@@ -10918,6 +12298,119 @@
       </w:pPr>
     </w:lvl>
   </w:abstractNum>
+  <w:abstractNum w:abstractNumId="6" w15:restartNumberingAfterBreak="0">
+    <w:nsid w:val="4F8856B7"/>
+    <w:multiLevelType w:val="hybridMultilevel"/>
+    <w:tmpl w:val="F522ACA6"/>
+    <w:lvl w:ilvl="0" w:tplc="FC5277D8">
+      <w:start w:val="3"/>
+      <w:numFmt w:val="bullet"/>
+      <w:lvlText w:val=""/>
+      <w:lvlJc w:val="left"/>
+      <w:pPr>
+        <w:ind w:left="720" w:hanging="360"/>
+      </w:pPr>
+      <w:rPr>
+        <w:rFonts w:ascii="Wingdings" w:eastAsia="Times New Roman" w:hAnsi="Wingdings" w:cs="Arial" w:hint="default"/>
+      </w:rPr>
+    </w:lvl>
+    <w:lvl w:ilvl="1" w:tplc="040C0003" w:tentative="1">
+      <w:start w:val="1"/>
+      <w:numFmt w:val="bullet"/>
+      <w:lvlText w:val="o"/>
+      <w:lvlJc w:val="left"/>
+      <w:pPr>
+        <w:ind w:left="1440" w:hanging="360"/>
+      </w:pPr>
+      <w:rPr>
+        <w:rFonts w:ascii="Courier New" w:hAnsi="Courier New" w:cs="Courier New" w:hint="default"/>
+      </w:rPr>
+    </w:lvl>
+    <w:lvl w:ilvl="2" w:tplc="040C0005" w:tentative="1">
+      <w:start w:val="1"/>
+      <w:numFmt w:val="bullet"/>
+      <w:lvlText w:val=""/>
+      <w:lvlJc w:val="left"/>
+      <w:pPr>
+        <w:ind w:left="2160" w:hanging="360"/>
+      </w:pPr>
+      <w:rPr>
+        <w:rFonts w:ascii="Wingdings" w:hAnsi="Wingdings" w:hint="default"/>
+      </w:rPr>
+    </w:lvl>
+    <w:lvl w:ilvl="3" w:tplc="040C0001" w:tentative="1">
+      <w:start w:val="1"/>
+      <w:numFmt w:val="bullet"/>
+      <w:lvlText w:val=""/>
+      <w:lvlJc w:val="left"/>
+      <w:pPr>
+        <w:ind w:left="2880" w:hanging="360"/>
+      </w:pPr>
+      <w:rPr>
+        <w:rFonts w:ascii="Symbol" w:hAnsi="Symbol" w:hint="default"/>
+      </w:rPr>
+    </w:lvl>
+    <w:lvl w:ilvl="4" w:tplc="040C0003" w:tentative="1">
+      <w:start w:val="1"/>
+      <w:numFmt w:val="bullet"/>
+      <w:lvlText w:val="o"/>
+      <w:lvlJc w:val="left"/>
+      <w:pPr>
+        <w:ind w:left="3600" w:hanging="360"/>
+      </w:pPr>
+      <w:rPr>
+        <w:rFonts w:ascii="Courier New" w:hAnsi="Courier New" w:cs="Courier New" w:hint="default"/>
+      </w:rPr>
+    </w:lvl>
+    <w:lvl w:ilvl="5" w:tplc="040C0005" w:tentative="1">
+      <w:start w:val="1"/>
+      <w:numFmt w:val="bullet"/>
+      <w:lvlText w:val=""/>
+      <w:lvlJc w:val="left"/>
+      <w:pPr>
+        <w:ind w:left="4320" w:hanging="360"/>
+      </w:pPr>
+      <w:rPr>
+        <w:rFonts w:ascii="Wingdings" w:hAnsi="Wingdings" w:hint="default"/>
+      </w:rPr>
+    </w:lvl>
+    <w:lvl w:ilvl="6" w:tplc="040C0001" w:tentative="1">
+      <w:start w:val="1"/>
+      <w:numFmt w:val="bullet"/>
+      <w:lvlText w:val=""/>
+      <w:lvlJc w:val="left"/>
+      <w:pPr>
+        <w:ind w:left="5040" w:hanging="360"/>
+      </w:pPr>
+      <w:rPr>
+        <w:rFonts w:ascii="Symbol" w:hAnsi="Symbol" w:hint="default"/>
+      </w:rPr>
+    </w:lvl>
+    <w:lvl w:ilvl="7" w:tplc="040C0003" w:tentative="1">
+      <w:start w:val="1"/>
+      <w:numFmt w:val="bullet"/>
+      <w:lvlText w:val="o"/>
+      <w:lvlJc w:val="left"/>
+      <w:pPr>
+        <w:ind w:left="5760" w:hanging="360"/>
+      </w:pPr>
+      <w:rPr>
+        <w:rFonts w:ascii="Courier New" w:hAnsi="Courier New" w:cs="Courier New" w:hint="default"/>
+      </w:rPr>
+    </w:lvl>
+    <w:lvl w:ilvl="8" w:tplc="040C0005" w:tentative="1">
+      <w:start w:val="1"/>
+      <w:numFmt w:val="bullet"/>
+      <w:lvlText w:val=""/>
+      <w:lvlJc w:val="left"/>
+      <w:pPr>
+        <w:ind w:left="6480" w:hanging="360"/>
+      </w:pPr>
+      <w:rPr>
+        <w:rFonts w:ascii="Wingdings" w:hAnsi="Wingdings" w:hint="default"/>
+      </w:rPr>
+    </w:lvl>
+  </w:abstractNum>
   <w:num w:numId="1" w16cid:durableId="1561404195">
     <w:abstractNumId w:val="0"/>
   </w:num>
@@ -10935,6 +12428,9 @@
   </w:num>
   <w:num w:numId="6" w16cid:durableId="1091201144">
     <w:abstractNumId w:val="2"/>
+  </w:num>
+  <w:num w:numId="7" w16cid:durableId="2019195388">
+    <w:abstractNumId w:val="6"/>
   </w:num>
 </w:numbering>
 </file>

</xml_diff>